<commit_message>
Bearbeitung Dokumentation Design Thinking
</commit_message>
<xml_diff>
--- a/doc/CS1/CS1_Task3_Design_Thinking.docx
+++ b/doc/CS1/CS1_Task3_Design_Thinking.docx
@@ -1729,7 +1729,62 @@
       </w:r>
       <w:proofErr w:type="spellEnd"/>
     </w:p>
-    <w:p/>
+    <w:p>
+      <w:r>
+        <w:t xml:space="preserve">Am 21.10.2016 gingen drei Mitglieder des Teams nach Münchenbuchsee, um das Interview mit Frau Dr. L. </w:t>
+      </w:r>
+      <w:proofErr w:type="spellStart"/>
+      <w:r>
+        <w:t>Weisenseel</w:t>
+      </w:r>
+      <w:proofErr w:type="spellEnd"/>
+      <w:r>
+        <w:t xml:space="preserve"> durchzuführen. Frau </w:t>
+      </w:r>
+      <w:proofErr w:type="spellStart"/>
+      <w:r>
+        <w:t>Weisenseel</w:t>
+      </w:r>
+      <w:proofErr w:type="spellEnd"/>
+      <w:r>
+        <w:t xml:space="preserve"> führt mit einer weiteren Ärztin eine Gemeinschaftspraxis. </w:t>
+      </w:r>
+      <w:r>
+        <w:t xml:space="preserve">Zurzeit betreut Frau </w:t>
+      </w:r>
+      <w:proofErr w:type="spellStart"/>
+      <w:r>
+        <w:t>Weisenseel</w:t>
+      </w:r>
+      <w:proofErr w:type="spellEnd"/>
+      <w:r>
+        <w:t xml:space="preserve"> keine Suchtkranken-Patienten, aufgrund dessen würde kann sie sich momentan nicht vorstellen, eine solche </w:t>
+      </w:r>
+      <w:proofErr w:type="spellStart"/>
+      <w:r>
+        <w:t>WebApplikation</w:t>
+      </w:r>
+      <w:proofErr w:type="spellEnd"/>
+      <w:r>
+        <w:t xml:space="preserve">, wie wir sie entwickeln werden, einsetzen wird. Jedoch konnte sie uns einige hilfreiche Inputs geben, welche die Umsetzung erleichtern werden. </w:t>
+      </w:r>
+      <w:r>
+        <w:br/>
+        <w:t xml:space="preserve">Da die Arbeit mit Suchtkranken häufig sehr schwierig ist, übergibt sie vor allem Methadon-Patienten der Apotheke. </w:t>
+      </w:r>
+      <w:r>
+        <w:t xml:space="preserve">Solche Apotheken haben meist auch an Sonn—und Feiertagen offen, womit bei Betriebsferien der Arztpraxis der Suchaufwand einer Vertretung wegfällt. Jedoch wäre es gut, wenn der behandelnde Arzt und der Apotheken besser miteinander </w:t>
+      </w:r>
+      <w:r>
+        <w:t>k</w:t>
+      </w:r>
+      <w:r>
+        <w:t xml:space="preserve">ommunizieren könnten. </w:t>
+      </w:r>
+      <w:r>
+        <w:t xml:space="preserve">Dabei wünscht sie sich eine möglichst einfache Benutzeroberfläche welche auf mehreren Gerätetypen laufen sollte. </w:t>
+      </w:r>
+    </w:p>
     <w:p>
       <w:pPr>
         <w:pStyle w:val="berschrift1"/>
@@ -1739,9 +1794,7 @@
       <w:r>
         <w:t>Synthesize</w:t>
       </w:r>
-      <w:bookmarkStart w:id="6" w:name="_GoBack"/>
       <w:bookmarkEnd w:id="5"/>
-      <w:bookmarkEnd w:id="6"/>
       <w:proofErr w:type="spellEnd"/>
     </w:p>
     <w:p>
@@ -1751,7 +1804,7 @@
           <w:lang w:val="fr-CH"/>
         </w:rPr>
       </w:pPr>
-      <w:bookmarkStart w:id="7" w:name="_Toc465079164"/>
+      <w:bookmarkStart w:id="6" w:name="_Toc465079164"/>
       <w:r>
         <w:rPr>
           <w:lang w:val="fr-CH"/>
@@ -1765,7 +1818,7 @@
         </w:rPr>
         <w:t>Users</w:t>
       </w:r>
-      <w:bookmarkEnd w:id="7"/>
+      <w:bookmarkEnd w:id="6"/>
       <w:proofErr w:type="spellEnd"/>
     </w:p>
     <w:p>
@@ -1824,10 +1877,17 @@
       <w:pPr>
         <w:pStyle w:val="berschrift1"/>
       </w:pPr>
-      <w:bookmarkStart w:id="8" w:name="_Toc465079165"/>
+      <w:bookmarkStart w:id="7" w:name="_Toc465079165"/>
       <w:r>
         <w:t>Design</w:t>
       </w:r>
+      <w:bookmarkEnd w:id="7"/>
+    </w:p>
+    <w:p>
+      <w:r>
+        <w:t xml:space="preserve">Parallel zum Interview wurden die Storyboards gezeichnet. Insgesamt wurden 6 verschieden Storyboards erstellt. Aus diesen 6 haben wir die besten Ausschnitte zusammengetragen, welche unten ersichtlich sind. </w:t>
+      </w:r>
+      <w:bookmarkStart w:id="8" w:name="_GoBack"/>
       <w:bookmarkEnd w:id="8"/>
     </w:p>
     <w:p>
@@ -1945,7 +2005,7 @@
                       </a:ln>
                       <a:extLst>
                         <a:ext uri="{91240B29-F687-4f45-9708-019B960494DF}">
-                          <a14:hiddenLine xmlns="" xmlns:mo="http://schemas.microsoft.com/office/mac/office/2008/main" xmlns:mv="urn:schemas-microsoft-com:mac:vml" xmlns:o="urn:schemas-microsoft-com:office:office" xmlns:v="urn:schemas-microsoft-com:vml" xmlns:w10="urn:schemas-microsoft-com:office:word" xmlns:w="http://schemas.openxmlformats.org/wordprocessingml/2006/main" xmlns:a14="http://schemas.microsoft.com/office/drawing/2010/main" w="9525">
+                          <a14:hiddenLine xmlns:a14="http://schemas.microsoft.com/office/drawing/2010/main" xmlns:w="http://schemas.openxmlformats.org/wordprocessingml/2006/main" xmlns:w10="urn:schemas-microsoft-com:office:word" xmlns:v="urn:schemas-microsoft-com:vml" xmlns:o="urn:schemas-microsoft-com:office:office" xmlns:mv="urn:schemas-microsoft-com:mac:vml" xmlns:mo="http://schemas.microsoft.com/office/mac/office/2008/main" xmlns="" w="9525">
                             <a:solidFill>
                               <a:srgbClr val="000000"/>
                             </a:solidFill>
@@ -1993,7 +2053,7 @@
                               <w:sz w:val="16"/>
                               <w:szCs w:val="16"/>
                             </w:rPr>
-                            <w:t>4</w:t>
+                            <w:t>3</w:t>
                           </w:r>
                           <w:r>
                             <w:rPr>
@@ -2064,7 +2124,7 @@
                         <w:sz w:val="16"/>
                         <w:szCs w:val="16"/>
                       </w:rPr>
-                      <w:t>4</w:t>
+                      <w:t>3</w:t>
                     </w:r>
                     <w:r>
                       <w:rPr>
@@ -8494,7 +8554,7 @@
 </file>
 
 <file path=customXml/itemProps1.xml><?xml version="1.0" encoding="utf-8"?>
-<ds:datastoreItem xmlns:ds="http://schemas.openxmlformats.org/officeDocument/2006/customXml" ds:itemID="{344B7167-A868-4882-81CD-4877D1911B20}">
+<ds:datastoreItem xmlns:ds="http://schemas.openxmlformats.org/officeDocument/2006/customXml" ds:itemID="{1621C993-3FCD-4B2D-91D9-975BFA566CCB}">
   <ds:schemaRefs>
     <ds:schemaRef ds:uri="http://schemas.openxmlformats.org/officeDocument/2006/bibliography"/>
   </ds:schemaRefs>

</xml_diff>

<commit_message>
Design Thinking, Prototyp inkl. Erklärung der Screens
Kleiner Anpassungen erforderlich
</commit_message>
<xml_diff>
--- a/doc/CS1/CS1_Task3_Design_Thinking.docx
+++ b/doc/CS1/CS1_Task3_Design_Thinking.docx
@@ -1,6 +1,6 @@
 
 <file path=word/document.xml><?xml version="1.0" encoding="utf-8"?>
-<w:document xmlns:wpc="http://schemas.microsoft.com/office/word/2010/wordprocessingCanvas" xmlns:cx="http://schemas.microsoft.com/office/drawing/2014/chartex" xmlns:cx1="http://schemas.microsoft.com/office/drawing/2015/9/8/chartex" xmlns:cx2="http://schemas.microsoft.com/office/drawing/2015/10/21/chartex" xmlns:mc="http://schemas.openxmlformats.org/markup-compatibility/2006" xmlns:o="urn:schemas-microsoft-com:office:office" xmlns:r="http://schemas.openxmlformats.org/officeDocument/2006/relationships" xmlns:m="http://schemas.openxmlformats.org/officeDocument/2006/math" xmlns:v="urn:schemas-microsoft-com:vml" xmlns:wp14="http://schemas.microsoft.com/office/word/2010/wordprocessingDrawing" xmlns:wp="http://schemas.openxmlformats.org/drawingml/2006/wordprocessingDrawing" xmlns:w10="urn:schemas-microsoft-com:office:word" xmlns:w="http://schemas.openxmlformats.org/wordprocessingml/2006/main" xmlns:w14="http://schemas.microsoft.com/office/word/2010/wordml" xmlns:w15="http://schemas.microsoft.com/office/word/2012/wordml" xmlns:w16se="http://schemas.microsoft.com/office/word/2015/wordml/symex" xmlns:wpg="http://schemas.microsoft.com/office/word/2010/wordprocessingGroup" xmlns:wpi="http://schemas.microsoft.com/office/word/2010/wordprocessingInk" xmlns:wne="http://schemas.microsoft.com/office/word/2006/wordml" xmlns:wps="http://schemas.microsoft.com/office/word/2010/wordprocessingShape" mc:Ignorable="w14 w15 w16se wp14">
+<w:document xmlns:wpc="http://schemas.microsoft.com/office/word/2010/wordprocessingCanvas" xmlns:cx="http://schemas.microsoft.com/office/drawing/2014/chartex" xmlns:cx1="http://schemas.microsoft.com/office/drawing/2015/9/8/chartex" xmlns:cx2="http://schemas.microsoft.com/office/drawing/2015/10/21/chartex" xmlns:cx3="http://schemas.microsoft.com/office/drawing/2016/5/9/chartex" xmlns:cx4="http://schemas.microsoft.com/office/drawing/2016/5/10/chartex" xmlns:cx5="http://schemas.microsoft.com/office/drawing/2016/5/11/chartex" xmlns:mc="http://schemas.openxmlformats.org/markup-compatibility/2006" xmlns:o="urn:schemas-microsoft-com:office:office" xmlns:r="http://schemas.openxmlformats.org/officeDocument/2006/relationships" xmlns:m="http://schemas.openxmlformats.org/officeDocument/2006/math" xmlns:v="urn:schemas-microsoft-com:vml" xmlns:wp14="http://schemas.microsoft.com/office/word/2010/wordprocessingDrawing" xmlns:wp="http://schemas.openxmlformats.org/drawingml/2006/wordprocessingDrawing" xmlns:w10="urn:schemas-microsoft-com:office:word" xmlns:w="http://schemas.openxmlformats.org/wordprocessingml/2006/main" xmlns:w14="http://schemas.microsoft.com/office/word/2010/wordml" xmlns:w15="http://schemas.microsoft.com/office/word/2012/wordml" xmlns:w16se="http://schemas.microsoft.com/office/word/2015/wordml/symex" xmlns:wpg="http://schemas.microsoft.com/office/word/2010/wordprocessingGroup" xmlns:wpi="http://schemas.microsoft.com/office/word/2010/wordprocessingInk" xmlns:wne="http://schemas.microsoft.com/office/word/2006/wordml" xmlns:wps="http://schemas.microsoft.com/office/word/2010/wordprocessingShape" mc:Ignorable="w14 w15 w16se wp14">
   <w:body>
     <w:tbl>
       <w:tblPr>
@@ -29,7 +29,7 @@
           </w:tcPr>
           <w:p>
             <w:pPr>
-              <w:pStyle w:val="Titel"/>
+              <w:pStyle w:val="Title"/>
               <w:rPr>
                 <w:lang w:val="en-GB"/>
               </w:rPr>
@@ -43,7 +43,7 @@
           </w:p>
           <w:p>
             <w:pPr>
-              <w:pStyle w:val="Titel"/>
+              <w:pStyle w:val="Title"/>
               <w:rPr>
                 <w:lang w:val="en-GB"/>
               </w:rPr>
@@ -57,38 +57,16 @@
           </w:p>
           <w:p>
             <w:pPr>
-              <w:pStyle w:val="Untertitel"/>
+              <w:pStyle w:val="Subtitle"/>
               <w:rPr>
                 <w:lang w:val="en-GB"/>
               </w:rPr>
             </w:pPr>
-            <w:proofErr w:type="spellStart"/>
             <w:r>
               <w:rPr>
                 <w:lang w:val="en-GB"/>
               </w:rPr>
-              <w:t>Gruppe</w:t>
-            </w:r>
-            <w:proofErr w:type="spellEnd"/>
-            <w:r>
-              <w:rPr>
-                <w:lang w:val="en-GB"/>
-              </w:rPr>
-              <w:t xml:space="preserve"> </w:t>
-            </w:r>
-            <w:proofErr w:type="spellStart"/>
-            <w:r>
-              <w:rPr>
-                <w:lang w:val="en-GB"/>
-              </w:rPr>
-              <w:t>Blau</w:t>
-            </w:r>
-            <w:proofErr w:type="spellEnd"/>
-            <w:r>
-              <w:rPr>
-                <w:lang w:val="en-GB"/>
-              </w:rPr>
-              <w:t xml:space="preserve"> </w:t>
+              <w:t xml:space="preserve">Gruppe Blau </w:t>
             </w:r>
           </w:p>
           <w:p>
@@ -129,7 +107,7 @@
             <w:r>
               <w:rPr>
                 <w:noProof/>
-                <w:lang w:eastAsia="de-CH"/>
+                <w:lang w:val="en-GB" w:eastAsia="en-GB"/>
               </w:rPr>
               <w:drawing>
                 <wp:inline distT="0" distB="0" distL="0" distR="0" wp14:anchorId="718977A2" wp14:editId="2483DC15">
@@ -214,7 +192,6 @@
           <w:lang w:val="en-GB"/>
         </w:rPr>
       </w:pPr>
-      <w:proofErr w:type="spellStart"/>
       <w:r>
         <w:rPr>
           <w:lang w:val="en-GB"/>
@@ -222,11 +199,10 @@
         <w:lastRenderedPageBreak/>
         <w:t>Inhaltsverzeichnis</w:t>
       </w:r>
-      <w:proofErr w:type="spellEnd"/>
     </w:p>
     <w:p>
       <w:pPr>
-        <w:pStyle w:val="Verzeichnis1"/>
+        <w:pStyle w:val="TOC1"/>
         <w:rPr>
           <w:rFonts w:asciiTheme="minorHAnsi" w:eastAsiaTheme="minorEastAsia" w:hAnsiTheme="minorHAnsi" w:cstheme="minorBidi"/>
           <w:noProof/>
@@ -318,7 +294,7 @@
     </w:p>
     <w:p>
       <w:pPr>
-        <w:pStyle w:val="Verzeichnis2"/>
+        <w:pStyle w:val="TOC2"/>
         <w:tabs>
           <w:tab w:val="left" w:pos="950"/>
         </w:tabs>
@@ -401,7 +377,7 @@
     </w:p>
     <w:p>
       <w:pPr>
-        <w:pStyle w:val="Verzeichnis2"/>
+        <w:pStyle w:val="TOC2"/>
         <w:tabs>
           <w:tab w:val="left" w:pos="950"/>
         </w:tabs>
@@ -484,7 +460,7 @@
     </w:p>
     <w:p>
       <w:pPr>
-        <w:pStyle w:val="Verzeichnis2"/>
+        <w:pStyle w:val="TOC2"/>
         <w:tabs>
           <w:tab w:val="left" w:pos="950"/>
         </w:tabs>
@@ -567,7 +543,7 @@
     </w:p>
     <w:p>
       <w:pPr>
-        <w:pStyle w:val="Verzeichnis1"/>
+        <w:pStyle w:val="TOC1"/>
         <w:rPr>
           <w:rFonts w:asciiTheme="minorHAnsi" w:eastAsiaTheme="minorEastAsia" w:hAnsiTheme="minorHAnsi" w:cstheme="minorBidi"/>
           <w:noProof/>
@@ -647,7 +623,7 @@
     </w:p>
     <w:p>
       <w:pPr>
-        <w:pStyle w:val="Verzeichnis1"/>
+        <w:pStyle w:val="TOC1"/>
         <w:rPr>
           <w:rFonts w:asciiTheme="minorHAnsi" w:eastAsiaTheme="minorEastAsia" w:hAnsiTheme="minorHAnsi" w:cstheme="minorBidi"/>
           <w:noProof/>
@@ -727,7 +703,7 @@
     </w:p>
     <w:p>
       <w:pPr>
-        <w:pStyle w:val="Verzeichnis2"/>
+        <w:pStyle w:val="TOC2"/>
         <w:tabs>
           <w:tab w:val="left" w:pos="950"/>
         </w:tabs>
@@ -810,7 +786,7 @@
     </w:p>
     <w:p>
       <w:pPr>
-        <w:pStyle w:val="Verzeichnis1"/>
+        <w:pStyle w:val="TOC1"/>
         <w:rPr>
           <w:rFonts w:asciiTheme="minorHAnsi" w:eastAsiaTheme="minorEastAsia" w:hAnsiTheme="minorHAnsi" w:cstheme="minorBidi"/>
           <w:noProof/>
@@ -885,7 +861,7 @@
     </w:p>
     <w:p>
       <w:pPr>
-        <w:pStyle w:val="Verzeichnis1"/>
+        <w:pStyle w:val="TOC1"/>
         <w:rPr>
           <w:rFonts w:asciiTheme="minorHAnsi" w:eastAsiaTheme="minorEastAsia" w:hAnsiTheme="minorHAnsi" w:cstheme="minorBidi"/>
           <w:noProof/>
@@ -960,7 +936,7 @@
     </w:p>
     <w:p>
       <w:pPr>
-        <w:pStyle w:val="Verzeichnis1"/>
+        <w:pStyle w:val="TOC1"/>
         <w:rPr>
           <w:rFonts w:asciiTheme="minorHAnsi" w:eastAsiaTheme="minorEastAsia" w:hAnsiTheme="minorHAnsi" w:cstheme="minorBidi"/>
           <w:noProof/>
@@ -1043,41 +1019,31 @@
     </w:p>
     <w:p>
       <w:pPr>
-        <w:pStyle w:val="berschrift1"/>
+        <w:pStyle w:val="Heading1"/>
       </w:pPr>
       <w:r>
         <w:br w:type="page"/>
       </w:r>
       <w:bookmarkStart w:id="0" w:name="_Toc465079158"/>
-      <w:proofErr w:type="spellStart"/>
       <w:r>
         <w:lastRenderedPageBreak/>
         <w:t>Scoping</w:t>
       </w:r>
       <w:bookmarkEnd w:id="0"/>
-      <w:proofErr w:type="spellEnd"/>
     </w:p>
     <w:p>
       <w:pPr>
-        <w:pStyle w:val="berschrift2"/>
+        <w:pStyle w:val="Heading2"/>
       </w:pPr>
       <w:bookmarkStart w:id="1" w:name="_Toc465079159"/>
       <w:r>
-        <w:t xml:space="preserve">Project </w:t>
-      </w:r>
-      <w:proofErr w:type="spellStart"/>
-      <w:r>
-        <w:t>Scope</w:t>
-      </w:r>
-      <w:proofErr w:type="spellEnd"/>
-      <w:r>
-        <w:t>:</w:t>
+        <w:t>Project Scope:</w:t>
       </w:r>
       <w:bookmarkEnd w:id="1"/>
     </w:p>
     <w:p>
       <w:pPr>
-        <w:pStyle w:val="Listenabsatz"/>
+        <w:pStyle w:val="ListParagraph"/>
         <w:numPr>
           <w:ilvl w:val="0"/>
           <w:numId w:val="38"/>
@@ -1089,7 +1055,7 @@
     </w:p>
     <w:p>
       <w:pPr>
-        <w:pStyle w:val="Listenabsatz"/>
+        <w:pStyle w:val="ListParagraph"/>
         <w:numPr>
           <w:ilvl w:val="0"/>
           <w:numId w:val="38"/>
@@ -1101,7 +1067,7 @@
     </w:p>
     <w:p>
       <w:pPr>
-        <w:pStyle w:val="Listenabsatz"/>
+        <w:pStyle w:val="ListParagraph"/>
         <w:numPr>
           <w:ilvl w:val="0"/>
           <w:numId w:val="38"/>
@@ -1113,7 +1079,7 @@
     </w:p>
     <w:p>
       <w:pPr>
-        <w:pStyle w:val="Listenabsatz"/>
+        <w:pStyle w:val="ListParagraph"/>
         <w:numPr>
           <w:ilvl w:val="0"/>
           <w:numId w:val="38"/>
@@ -1125,7 +1091,7 @@
     </w:p>
     <w:p>
       <w:pPr>
-        <w:pStyle w:val="Listenabsatz"/>
+        <w:pStyle w:val="ListParagraph"/>
         <w:numPr>
           <w:ilvl w:val="0"/>
           <w:numId w:val="38"/>
@@ -1137,33 +1103,17 @@
     </w:p>
     <w:p>
       <w:pPr>
-        <w:pStyle w:val="berschrift2"/>
+        <w:pStyle w:val="Heading2"/>
       </w:pPr>
       <w:bookmarkStart w:id="2" w:name="_Toc465079160"/>
       <w:r>
-        <w:t xml:space="preserve">Out </w:t>
-      </w:r>
-      <w:proofErr w:type="spellStart"/>
-      <w:r>
-        <w:t>of</w:t>
-      </w:r>
-      <w:proofErr w:type="spellEnd"/>
-      <w:r>
-        <w:t xml:space="preserve"> </w:t>
-      </w:r>
-      <w:proofErr w:type="spellStart"/>
-      <w:r>
-        <w:t>Scope</w:t>
-      </w:r>
-      <w:proofErr w:type="spellEnd"/>
-      <w:r>
-        <w:t>:</w:t>
+        <w:t>Out of Scope:</w:t>
       </w:r>
       <w:bookmarkEnd w:id="2"/>
     </w:p>
     <w:p>
       <w:pPr>
-        <w:pStyle w:val="Listenabsatz"/>
+        <w:pStyle w:val="ListParagraph"/>
         <w:numPr>
           <w:ilvl w:val="0"/>
           <w:numId w:val="41"/>
@@ -1175,7 +1125,7 @@
     </w:p>
     <w:p>
       <w:pPr>
-        <w:pStyle w:val="Listenabsatz"/>
+        <w:pStyle w:val="ListParagraph"/>
         <w:numPr>
           <w:ilvl w:val="0"/>
           <w:numId w:val="41"/>
@@ -1187,7 +1137,7 @@
     </w:p>
     <w:p>
       <w:pPr>
-        <w:pStyle w:val="Listenabsatz"/>
+        <w:pStyle w:val="ListParagraph"/>
         <w:numPr>
           <w:ilvl w:val="0"/>
           <w:numId w:val="41"/>
@@ -1199,7 +1149,7 @@
     </w:p>
     <w:p>
       <w:pPr>
-        <w:pStyle w:val="Listenabsatz"/>
+        <w:pStyle w:val="ListParagraph"/>
         <w:numPr>
           <w:ilvl w:val="0"/>
           <w:numId w:val="41"/>
@@ -1211,7 +1161,7 @@
     </w:p>
     <w:p>
       <w:pPr>
-        <w:pStyle w:val="Listenabsatz"/>
+        <w:pStyle w:val="ListParagraph"/>
         <w:numPr>
           <w:ilvl w:val="0"/>
           <w:numId w:val="41"/>
@@ -1223,7 +1173,7 @@
     </w:p>
     <w:p>
       <w:pPr>
-        <w:pStyle w:val="Listenabsatz"/>
+        <w:pStyle w:val="ListParagraph"/>
         <w:numPr>
           <w:ilvl w:val="0"/>
           <w:numId w:val="41"/>
@@ -1235,7 +1185,7 @@
     </w:p>
     <w:p>
       <w:pPr>
-        <w:pStyle w:val="Listenabsatz"/>
+        <w:pStyle w:val="ListParagraph"/>
         <w:numPr>
           <w:ilvl w:val="0"/>
           <w:numId w:val="41"/>
@@ -1247,30 +1197,17 @@
     </w:p>
     <w:p>
       <w:pPr>
-        <w:pStyle w:val="berschrift2"/>
+        <w:pStyle w:val="Heading2"/>
       </w:pPr>
       <w:bookmarkStart w:id="3" w:name="_Toc465079161"/>
-      <w:proofErr w:type="spellStart"/>
-      <w:r>
-        <w:t>Success</w:t>
-      </w:r>
-      <w:proofErr w:type="spellEnd"/>
-      <w:r>
-        <w:t xml:space="preserve"> </w:t>
-      </w:r>
-      <w:proofErr w:type="spellStart"/>
-      <w:r>
-        <w:t>Measures</w:t>
-      </w:r>
-      <w:proofErr w:type="spellEnd"/>
-      <w:r>
-        <w:t>:</w:t>
+      <w:r>
+        <w:t>Success Measures:</w:t>
       </w:r>
       <w:bookmarkEnd w:id="3"/>
     </w:p>
     <w:p>
       <w:pPr>
-        <w:pStyle w:val="Listenabsatz"/>
+        <w:pStyle w:val="ListParagraph"/>
         <w:numPr>
           <w:ilvl w:val="0"/>
           <w:numId w:val="42"/>
@@ -1285,7 +1222,7 @@
     </w:p>
     <w:p>
       <w:pPr>
-        <w:pStyle w:val="Listenabsatz"/>
+        <w:pStyle w:val="ListParagraph"/>
         <w:numPr>
           <w:ilvl w:val="0"/>
           <w:numId w:val="42"/>
@@ -1297,7 +1234,7 @@
     </w:p>
     <w:p>
       <w:pPr>
-        <w:pStyle w:val="berschrift1"/>
+        <w:pStyle w:val="Heading1"/>
       </w:pPr>
       <w:bookmarkStart w:id="4" w:name="_Toc465079162"/>
       <w:r>
@@ -1307,7 +1244,7 @@
     </w:p>
     <w:p>
       <w:pPr>
-        <w:pStyle w:val="berschrift2"/>
+        <w:pStyle w:val="Heading2"/>
       </w:pPr>
       <w:r>
         <w:t>Internetrecherche</w:t>
@@ -1315,7 +1252,7 @@
     </w:p>
     <w:tbl>
       <w:tblPr>
-        <w:tblStyle w:val="Tabellenraster"/>
+        <w:tblStyle w:val="TableGrid"/>
         <w:tblW w:w="0" w:type="auto"/>
         <w:tblBorders>
           <w:top w:val="single" w:sz="4" w:space="0" w:color="auto"/>
@@ -1469,7 +1406,7 @@
           </w:tcPr>
           <w:p>
             <w:pPr>
-              <w:pStyle w:val="Listenabsatz"/>
+              <w:pStyle w:val="ListParagraph"/>
               <w:numPr>
                 <w:ilvl w:val="0"/>
                 <w:numId w:val="43"/>
@@ -1519,7 +1456,7 @@
           </w:tcPr>
           <w:p>
             <w:pPr>
-              <w:pStyle w:val="Listenabsatz"/>
+              <w:pStyle w:val="ListParagraph"/>
               <w:numPr>
                 <w:ilvl w:val="0"/>
                 <w:numId w:val="44"/>
@@ -1531,7 +1468,7 @@
           </w:p>
           <w:p>
             <w:pPr>
-              <w:pStyle w:val="Listenabsatz"/>
+              <w:pStyle w:val="ListParagraph"/>
               <w:numPr>
                 <w:ilvl w:val="0"/>
                 <w:numId w:val="44"/>
@@ -1584,7 +1521,7 @@
           </w:tcPr>
           <w:p>
             <w:pPr>
-              <w:pStyle w:val="Listenabsatz"/>
+              <w:pStyle w:val="ListParagraph"/>
               <w:numPr>
                 <w:ilvl w:val="0"/>
                 <w:numId w:val="45"/>
@@ -1596,7 +1533,7 @@
           </w:p>
           <w:p>
             <w:pPr>
-              <w:pStyle w:val="Listenabsatz"/>
+              <w:pStyle w:val="ListParagraph"/>
               <w:numPr>
                 <w:ilvl w:val="0"/>
                 <w:numId w:val="45"/>
@@ -1643,7 +1580,7 @@
           </w:tcPr>
           <w:p>
             <w:pPr>
-              <w:pStyle w:val="Listenabsatz"/>
+              <w:pStyle w:val="ListParagraph"/>
               <w:numPr>
                 <w:ilvl w:val="0"/>
                 <w:numId w:val="45"/>
@@ -1690,7 +1627,7 @@
           </w:tcPr>
           <w:p>
             <w:pPr>
-              <w:pStyle w:val="Listenabsatz"/>
+              <w:pStyle w:val="ListParagraph"/>
               <w:numPr>
                 <w:ilvl w:val="0"/>
                 <w:numId w:val="45"/>
@@ -1702,7 +1639,7 @@
           </w:p>
           <w:p>
             <w:pPr>
-              <w:pStyle w:val="Listenabsatz"/>
+              <w:pStyle w:val="ListParagraph"/>
               <w:numPr>
                 <w:ilvl w:val="0"/>
                 <w:numId w:val="45"/>
@@ -1717,56 +1654,19 @@
     </w:tbl>
     <w:p>
       <w:pPr>
-        <w:pStyle w:val="berschrift2"/>
+        <w:pStyle w:val="Heading2"/>
       </w:pPr>
       <w:r>
         <w:lastRenderedPageBreak/>
-        <w:t xml:space="preserve">Interview mit Frau Prakt. Med. Liliane </w:t>
-      </w:r>
-      <w:proofErr w:type="spellStart"/>
-      <w:r>
-        <w:t>Weisenseel</w:t>
-      </w:r>
-      <w:proofErr w:type="spellEnd"/>
+        <w:t>Interview mit Frau Prakt. Med. Liliane Weisenseel</w:t>
+      </w:r>
     </w:p>
     <w:p>
       <w:r>
-        <w:t xml:space="preserve">Am 21.10.2016 gingen drei Mitglieder des Teams nach Münchenbuchsee, um das Interview mit Frau Dr. L. </w:t>
-      </w:r>
-      <w:proofErr w:type="spellStart"/>
-      <w:r>
-        <w:t>Weisenseel</w:t>
-      </w:r>
-      <w:proofErr w:type="spellEnd"/>
-      <w:r>
-        <w:t xml:space="preserve"> durchzuführen. Frau </w:t>
-      </w:r>
-      <w:proofErr w:type="spellStart"/>
-      <w:r>
-        <w:t>Weisenseel</w:t>
-      </w:r>
-      <w:proofErr w:type="spellEnd"/>
-      <w:r>
-        <w:t xml:space="preserve"> führt mit einer weiteren Ärztin eine Gemeinschaftspraxis. </w:t>
-      </w:r>
-      <w:r>
-        <w:t xml:space="preserve">Zurzeit betreut Frau </w:t>
-      </w:r>
-      <w:proofErr w:type="spellStart"/>
-      <w:r>
-        <w:t>Weisenseel</w:t>
-      </w:r>
-      <w:proofErr w:type="spellEnd"/>
-      <w:r>
-        <w:t xml:space="preserve"> keine Suchtkranken-Patienten, aufgrund dessen würde kann sie sich momentan nicht vorstellen, eine solche </w:t>
-      </w:r>
-      <w:proofErr w:type="spellStart"/>
-      <w:r>
-        <w:t>WebApplikation</w:t>
-      </w:r>
-      <w:proofErr w:type="spellEnd"/>
-      <w:r>
-        <w:t xml:space="preserve">, wie wir sie entwickeln werden, einsetzen wird. Jedoch konnte sie uns einige hilfreiche Inputs geben, welche die Umsetzung erleichtern werden. </w:t>
+        <w:t xml:space="preserve">Am 21.10.2016 gingen drei Mitglieder des Teams nach Münchenbuchsee, um das Interview mit Frau Dr. L. Weisenseel durchzuführen. Frau Weisenseel führt mit einer weiteren Ärztin eine Gemeinschaftspraxis. </w:t>
+      </w:r>
+      <w:r>
+        <w:t xml:space="preserve">Zurzeit betreut Frau Weisenseel keine Suchtkranken-Patienten, aufgrund dessen würde kann sie sich momentan nicht vorstellen, eine solche WebApplikation, wie wir sie entwickeln werden, einsetzen wird. Jedoch konnte sie uns einige hilfreiche Inputs geben, welche die Umsetzung erleichtern werden. </w:t>
       </w:r>
       <w:r>
         <w:br/>
@@ -1787,19 +1687,17 @@
     </w:p>
     <w:p>
       <w:pPr>
-        <w:pStyle w:val="berschrift1"/>
+        <w:pStyle w:val="Heading1"/>
       </w:pPr>
       <w:bookmarkStart w:id="5" w:name="_Toc465079163"/>
-      <w:proofErr w:type="spellStart"/>
       <w:r>
         <w:t>Synthesize</w:t>
       </w:r>
       <w:bookmarkEnd w:id="5"/>
-      <w:proofErr w:type="spellEnd"/>
     </w:p>
     <w:p>
       <w:pPr>
-        <w:pStyle w:val="berschrift2"/>
+        <w:pStyle w:val="Heading2"/>
         <w:rPr>
           <w:lang w:val="fr-CH"/>
         </w:rPr>
@@ -1809,21 +1707,13 @@
         <w:rPr>
           <w:lang w:val="fr-CH"/>
         </w:rPr>
-        <w:t xml:space="preserve">Target </w:t>
-      </w:r>
-      <w:proofErr w:type="spellStart"/>
-      <w:r>
-        <w:rPr>
-          <w:lang w:val="fr-CH"/>
-        </w:rPr>
-        <w:t>Users</w:t>
+        <w:t>Target Users</w:t>
       </w:r>
       <w:bookmarkEnd w:id="6"/>
-      <w:proofErr w:type="spellEnd"/>
     </w:p>
     <w:p>
       <w:pPr>
-        <w:pStyle w:val="Listenabsatz"/>
+        <w:pStyle w:val="ListParagraph"/>
         <w:numPr>
           <w:ilvl w:val="0"/>
           <w:numId w:val="46"/>
@@ -1835,7 +1725,7 @@
     </w:p>
     <w:p>
       <w:pPr>
-        <w:pStyle w:val="Listenabsatz"/>
+        <w:pStyle w:val="ListParagraph"/>
         <w:numPr>
           <w:ilvl w:val="0"/>
           <w:numId w:val="46"/>
@@ -1847,7 +1737,7 @@
     </w:p>
     <w:p>
       <w:pPr>
-        <w:pStyle w:val="Listenabsatz"/>
+        <w:pStyle w:val="ListParagraph"/>
         <w:numPr>
           <w:ilvl w:val="0"/>
           <w:numId w:val="46"/>
@@ -1875,7 +1765,7 @@
     </w:p>
     <w:p>
       <w:pPr>
-        <w:pStyle w:val="berschrift1"/>
+        <w:pStyle w:val="Heading1"/>
       </w:pPr>
       <w:bookmarkStart w:id="7" w:name="_Toc465079165"/>
       <w:r>
@@ -1887,28 +1777,423 @@
       <w:r>
         <w:t xml:space="preserve">Parallel zum Interview wurden die Storyboards gezeichnet. Insgesamt wurden 6 verschieden Storyboards erstellt. Aus diesen 6 haben wir die besten Ausschnitte zusammengetragen, welche unten ersichtlich sind. </w:t>
       </w:r>
-      <w:bookmarkStart w:id="8" w:name="_GoBack"/>
+    </w:p>
+    <w:p>
+      <w:pPr>
+        <w:pStyle w:val="Heading1"/>
+      </w:pPr>
+      <w:bookmarkStart w:id="8" w:name="_Toc465079166"/>
+      <w:r>
+        <w:t>Prototyp</w:t>
+      </w:r>
       <w:bookmarkEnd w:id="8"/>
     </w:p>
     <w:p>
       <w:pPr>
-        <w:pStyle w:val="berschrift1"/>
-      </w:pPr>
-      <w:bookmarkStart w:id="9" w:name="_Toc465079166"/>
-      <w:r>
-        <w:t>Prototyp</w:t>
-      </w:r>
-      <w:bookmarkEnd w:id="9"/>
+        <w:rPr>
+          <w:rFonts w:ascii="Arial" w:hAnsi="Arial" w:cs="Arial"/>
+          <w:bCs/>
+          <w:color w:val="252525"/>
+          <w:sz w:val="21"/>
+          <w:szCs w:val="21"/>
+          <w:shd w:val="clear" w:color="auto" w:fill="FFFFFF"/>
+        </w:rPr>
+      </w:pPr>
+      <w:r>
+        <w:t xml:space="preserve">Als Ausgangslage für die Erstellung des Prototyps wurden die Bedürfnisse in einem ersten Versuch mit den technischen Möglichkeiten zusammengeführt. Für die Anwendung gehen wir von der Benutzung mit einem Tablet-Device aus, welches eine Bildschirmdiagonale von </w:t>
+      </w:r>
+      <w:r>
+        <w:t>8</w:t>
+      </w:r>
+      <w:r>
+        <w:rPr>
+          <w:rFonts w:ascii="Arial" w:hAnsi="Arial" w:cs="Arial"/>
+          <w:bCs/>
+          <w:color w:val="252525"/>
+          <w:sz w:val="21"/>
+          <w:szCs w:val="21"/>
+          <w:shd w:val="clear" w:color="auto" w:fill="FFFFFF"/>
+        </w:rPr>
+        <w:t>″</w:t>
+      </w:r>
+      <w:r>
+        <w:rPr>
+          <w:rFonts w:ascii="Arial" w:hAnsi="Arial" w:cs="Arial"/>
+          <w:bCs/>
+          <w:color w:val="252525"/>
+          <w:sz w:val="21"/>
+          <w:szCs w:val="21"/>
+          <w:shd w:val="clear" w:color="auto" w:fill="FFFFFF"/>
+        </w:rPr>
+        <w:t>&lt;</w:t>
+      </w:r>
+      <w:r>
+        <w:rPr>
+          <w:rFonts w:ascii="Arial" w:hAnsi="Arial" w:cs="Arial"/>
+          <w:b/>
+          <w:bCs/>
+          <w:color w:val="252525"/>
+          <w:sz w:val="21"/>
+          <w:szCs w:val="21"/>
+          <w:shd w:val="clear" w:color="auto" w:fill="FFFFFF"/>
+        </w:rPr>
+        <w:t xml:space="preserve"> </w:t>
+      </w:r>
+      <w:r>
+        <w:rPr>
+          <w:rFonts w:ascii="Arial" w:hAnsi="Arial" w:cs="Arial"/>
+          <w:bCs/>
+          <w:color w:val="252525"/>
+          <w:sz w:val="21"/>
+          <w:szCs w:val="21"/>
+          <w:shd w:val="clear" w:color="auto" w:fill="FFFFFF"/>
+        </w:rPr>
+        <w:t>aufweist. Grund für die Annahme ist die die Mengen von Daten im Bezug auf die Benutzerfreundlichkeit, welche auf einem Smartphone nicht gewährleistet werden kann.</w:t>
+      </w:r>
     </w:p>
     <w:p>
-      <w:pPr>
-        <w:pStyle w:val="berschrift1"/>
-      </w:pPr>
-      <w:bookmarkStart w:id="10" w:name="_Toc465079167"/>
-      <w:r>
-        <w:t>Validation</w:t>
-      </w:r>
-      <w:bookmarkEnd w:id="10"/>
+      <w:r>
+        <w:rPr>
+          <w:noProof/>
+          <w:lang w:val="en-GB" w:eastAsia="en-GB"/>
+        </w:rPr>
+        <w:lastRenderedPageBreak/>
+        <w:drawing>
+          <wp:inline distT="0" distB="0" distL="0" distR="0" wp14:anchorId="1E1A99E0" wp14:editId="4B7591D6">
+            <wp:extent cx="6011545" cy="3910330"/>
+            <wp:effectExtent l="0" t="0" r="8255" b="0"/>
+            <wp:docPr id="2" name="Picture 2"/>
+            <wp:cNvGraphicFramePr>
+              <a:graphicFrameLocks xmlns:a="http://schemas.openxmlformats.org/drawingml/2006/main" noChangeAspect="1"/>
+            </wp:cNvGraphicFramePr>
+            <a:graphic xmlns:a="http://schemas.openxmlformats.org/drawingml/2006/main">
+              <a:graphicData uri="http://schemas.openxmlformats.org/drawingml/2006/picture">
+                <pic:pic xmlns:pic="http://schemas.openxmlformats.org/drawingml/2006/picture">
+                  <pic:nvPicPr>
+                    <pic:cNvPr id="2" name="Login_Screen.PNG"/>
+                    <pic:cNvPicPr/>
+                  </pic:nvPicPr>
+                  <pic:blipFill>
+                    <a:blip r:embed="rId13"/>
+                    <a:stretch>
+                      <a:fillRect/>
+                    </a:stretch>
+                  </pic:blipFill>
+                  <pic:spPr>
+                    <a:xfrm>
+                      <a:off x="0" y="0"/>
+                      <a:ext cx="6011545" cy="3910330"/>
+                    </a:xfrm>
+                    <a:prstGeom prst="rect">
+                      <a:avLst/>
+                    </a:prstGeom>
+                  </pic:spPr>
+                </pic:pic>
+              </a:graphicData>
+            </a:graphic>
+          </wp:inline>
+        </w:drawing>
+      </w:r>
+    </w:p>
+    <w:p>
+      <w:r>
+        <w:t>Der Login-Screen ist die Ausgangslage der Benutzung. Da es sich um sensible Daten handelt, darf muss der Zugriff auf die Daten abgesichert werden. In der weitern Umsetzung müssen Standards und gesetzliche Richtlinien berücksichtig werden, weil die Applikation in die Kategorie medizinische Software fällt.</w:t>
+      </w:r>
+    </w:p>
+    <w:p>
+      <w:r>
+        <w:t>Im Prototyp müssen sich die Benutzer mit ihrem Benutzernamen und Passwort anmelden und kö</w:t>
+      </w:r>
+      <w:r>
+        <w:t>nnen Kontakt mit dem</w:t>
+      </w:r>
+      <w:r>
+        <w:t xml:space="preserve"> Hersteller aufnehmen, welche in einem Active Directory od. Benutzerverwaltung ein einmaliges Passwort vergeben können, mit welche der Benutzer sich anmelden und das Passwort ändern kann.</w:t>
+      </w:r>
+    </w:p>
+    <w:p/>
+    <w:p>
+      <w:r>
+        <w:rPr>
+          <w:noProof/>
+          <w:lang w:val="en-GB" w:eastAsia="en-GB"/>
+        </w:rPr>
+        <w:lastRenderedPageBreak/>
+        <w:drawing>
+          <wp:inline distT="0" distB="0" distL="0" distR="0" wp14:anchorId="3518A540" wp14:editId="776EEBB7">
+            <wp:extent cx="6011545" cy="3945890"/>
+            <wp:effectExtent l="0" t="0" r="8255" b="0"/>
+            <wp:docPr id="3" name="Picture 3"/>
+            <wp:cNvGraphicFramePr>
+              <a:graphicFrameLocks xmlns:a="http://schemas.openxmlformats.org/drawingml/2006/main" noChangeAspect="1"/>
+            </wp:cNvGraphicFramePr>
+            <a:graphic xmlns:a="http://schemas.openxmlformats.org/drawingml/2006/main">
+              <a:graphicData uri="http://schemas.openxmlformats.org/drawingml/2006/picture">
+                <pic:pic xmlns:pic="http://schemas.openxmlformats.org/drawingml/2006/picture">
+                  <pic:nvPicPr>
+                    <pic:cNvPr id="3" name="Patienten_Liste.PNG"/>
+                    <pic:cNvPicPr/>
+                  </pic:nvPicPr>
+                  <pic:blipFill>
+                    <a:blip r:embed="rId14"/>
+                    <a:stretch>
+                      <a:fillRect/>
+                    </a:stretch>
+                  </pic:blipFill>
+                  <pic:spPr>
+                    <a:xfrm>
+                      <a:off x="0" y="0"/>
+                      <a:ext cx="6011545" cy="3945890"/>
+                    </a:xfrm>
+                    <a:prstGeom prst="rect">
+                      <a:avLst/>
+                    </a:prstGeom>
+                  </pic:spPr>
+                </pic:pic>
+              </a:graphicData>
+            </a:graphic>
+          </wp:inline>
+        </w:drawing>
+      </w:r>
+    </w:p>
+    <w:p>
+      <w:pPr>
+        <w:pStyle w:val="Caption"/>
+      </w:pPr>
+      <w:r>
+        <w:t xml:space="preserve">Nach einem erfolgreichen Login </w:t>
+      </w:r>
+      <w:r>
+        <w:t xml:space="preserve">erhält der User eine Übersicht über die Patienten, welche an diesem Tag einen Termin vereinbart haben. Die Synchronisation zieht die Daten aus dem Praxisinformationssystem (best-case). Die </w:t>
+      </w:r>
+      <w:r>
+        <w:t>Tabelle</w:t>
+      </w:r>
+      <w:r>
+        <w:t xml:space="preserve"> mit den Patienten verschafft dem Benutzer eine Übersicht über die Terminvereinbarungen für diesen Tag und ermöglicht es den Patienten </w:t>
+      </w:r>
+      <w:r>
+        <w:t xml:space="preserve">mithilfe seines Ausweises zu identifizieren. Wenn ein Notfall eintrifft, kann ein Notfallaccount verwendet werden, welcher aber anschliessend im Praxisinformationssystem sauber übernommen werden muss. </w:t>
+      </w:r>
+      <w:r>
+        <w:t>Der Benutzer kann sich auf diesem Screen auch abmelden, sobald er die Applikation nicht mehr benötigt. Durch den Hyperlink Details können genauere Informationen über den Patienten abgerufen werden.</w:t>
+      </w:r>
+    </w:p>
+    <w:p>
+      <w:r>
+        <w:rPr>
+          <w:noProof/>
+          <w:lang w:val="en-GB" w:eastAsia="en-GB"/>
+        </w:rPr>
+        <w:lastRenderedPageBreak/>
+        <w:drawing>
+          <wp:inline distT="0" distB="0" distL="0" distR="0" wp14:anchorId="2818299C" wp14:editId="52B06547">
+            <wp:extent cx="6011545" cy="3883660"/>
+            <wp:effectExtent l="0" t="0" r="8255" b="2540"/>
+            <wp:docPr id="6" name="Picture 6"/>
+            <wp:cNvGraphicFramePr>
+              <a:graphicFrameLocks xmlns:a="http://schemas.openxmlformats.org/drawingml/2006/main" noChangeAspect="1"/>
+            </wp:cNvGraphicFramePr>
+            <a:graphic xmlns:a="http://schemas.openxmlformats.org/drawingml/2006/main">
+              <a:graphicData uri="http://schemas.openxmlformats.org/drawingml/2006/picture">
+                <pic:pic xmlns:pic="http://schemas.openxmlformats.org/drawingml/2006/picture">
+                  <pic:nvPicPr>
+                    <pic:cNvPr id="6" name="Detail_Patient.PNG"/>
+                    <pic:cNvPicPr/>
+                  </pic:nvPicPr>
+                  <pic:blipFill>
+                    <a:blip r:embed="rId15"/>
+                    <a:stretch>
+                      <a:fillRect/>
+                    </a:stretch>
+                  </pic:blipFill>
+                  <pic:spPr>
+                    <a:xfrm>
+                      <a:off x="0" y="0"/>
+                      <a:ext cx="6011545" cy="3883660"/>
+                    </a:xfrm>
+                    <a:prstGeom prst="rect">
+                      <a:avLst/>
+                    </a:prstGeom>
+                  </pic:spPr>
+                </pic:pic>
+              </a:graphicData>
+            </a:graphic>
+          </wp:inline>
+        </w:drawing>
+      </w:r>
+    </w:p>
+    <w:p>
+      <w:r>
+        <w:t>Die detaillierte Übersicht über den Patienten hilft dem Benutzer sich auf genau einen Fall (Patie</w:t>
+      </w:r>
+      <w:r>
+        <w:t>n</w:t>
+      </w:r>
+      <w:r>
+        <w:t>ten) zu konzentrieren, in diesem Screen werden Stammdaten, sowie essentielle Bewegungsdaten angezeigt, zudem kann die Fachkraft die Buttons Medikation, Diagnose oder Laborbefunde anwählen.</w:t>
+      </w:r>
+    </w:p>
+    <w:p/>
+    <w:p>
+      <w:r>
+        <w:rPr>
+          <w:noProof/>
+          <w:lang w:val="en-GB" w:eastAsia="en-GB"/>
+        </w:rPr>
+        <w:drawing>
+          <wp:inline distT="0" distB="0" distL="0" distR="0" wp14:anchorId="47B6B3AC" wp14:editId="1C3A5075">
+            <wp:extent cx="6011545" cy="3891280"/>
+            <wp:effectExtent l="0" t="0" r="8255" b="0"/>
+            <wp:docPr id="7" name="Picture 7"/>
+            <wp:cNvGraphicFramePr>
+              <a:graphicFrameLocks xmlns:a="http://schemas.openxmlformats.org/drawingml/2006/main" noChangeAspect="1"/>
+            </wp:cNvGraphicFramePr>
+            <a:graphic xmlns:a="http://schemas.openxmlformats.org/drawingml/2006/main">
+              <a:graphicData uri="http://schemas.openxmlformats.org/drawingml/2006/picture">
+                <pic:pic xmlns:pic="http://schemas.openxmlformats.org/drawingml/2006/picture">
+                  <pic:nvPicPr>
+                    <pic:cNvPr id="7" name="Medikation.PNG"/>
+                    <pic:cNvPicPr/>
+                  </pic:nvPicPr>
+                  <pic:blipFill>
+                    <a:blip r:embed="rId16"/>
+                    <a:stretch>
+                      <a:fillRect/>
+                    </a:stretch>
+                  </pic:blipFill>
+                  <pic:spPr>
+                    <a:xfrm>
+                      <a:off x="0" y="0"/>
+                      <a:ext cx="6011545" cy="3891280"/>
+                    </a:xfrm>
+                    <a:prstGeom prst="rect">
+                      <a:avLst/>
+                    </a:prstGeom>
+                  </pic:spPr>
+                </pic:pic>
+              </a:graphicData>
+            </a:graphic>
+          </wp:inline>
+        </w:drawing>
+      </w:r>
+    </w:p>
+    <w:p>
+      <w:r>
+        <w:lastRenderedPageBreak/>
+        <w:t xml:space="preserve">Auf dem Screen Medikation wird dem Benutzer in Tabellenform die nötigen Informationen über die zu </w:t>
+      </w:r>
+      <w:r>
+        <w:t>verabreichenden Medikamente präsentiert, welch der User anschliessend für den Patiententermin vorbereiten und abhaken kann. Diese Übersicht soll helfen eine Fehlmedikation zu vermeiden und kann bei Unsicherheiten Klarheit schaffen.</w:t>
+      </w:r>
+    </w:p>
+    <w:p>
+      <w:r>
+        <w:rPr>
+          <w:noProof/>
+          <w:lang w:val="en-GB" w:eastAsia="en-GB"/>
+        </w:rPr>
+        <w:drawing>
+          <wp:inline distT="0" distB="0" distL="0" distR="0" wp14:anchorId="72198B51" wp14:editId="17B7A1D9">
+            <wp:extent cx="6011545" cy="3874770"/>
+            <wp:effectExtent l="0" t="0" r="8255" b="0"/>
+            <wp:docPr id="9" name="Picture 9"/>
+            <wp:cNvGraphicFramePr>
+              <a:graphicFrameLocks xmlns:a="http://schemas.openxmlformats.org/drawingml/2006/main" noChangeAspect="1"/>
+            </wp:cNvGraphicFramePr>
+            <a:graphic xmlns:a="http://schemas.openxmlformats.org/drawingml/2006/main">
+              <a:graphicData uri="http://schemas.openxmlformats.org/drawingml/2006/picture">
+                <pic:pic xmlns:pic="http://schemas.openxmlformats.org/drawingml/2006/picture">
+                  <pic:nvPicPr>
+                    <pic:cNvPr id="9" name="Diagnose.PNG"/>
+                    <pic:cNvPicPr/>
+                  </pic:nvPicPr>
+                  <pic:blipFill>
+                    <a:blip r:embed="rId17"/>
+                    <a:stretch>
+                      <a:fillRect/>
+                    </a:stretch>
+                  </pic:blipFill>
+                  <pic:spPr>
+                    <a:xfrm>
+                      <a:off x="0" y="0"/>
+                      <a:ext cx="6011545" cy="3874770"/>
+                    </a:xfrm>
+                    <a:prstGeom prst="rect">
+                      <a:avLst/>
+                    </a:prstGeom>
+                  </pic:spPr>
+                </pic:pic>
+              </a:graphicData>
+            </a:graphic>
+          </wp:inline>
+        </w:drawing>
+      </w:r>
+    </w:p>
+    <w:p>
+      <w:pPr>
+        <w:pStyle w:val="Caption"/>
+      </w:pPr>
+      <w:r>
+        <w:t>Durch das Anklicken/Antippen des Buttons Diagnose in der detaillierten Patientenansicht wird der User auf den Diagnosescreen gelinkt</w:t>
+      </w:r>
+      <w:r>
+        <w:t>. Der Screen Diagnose zeigt dem User, was die psychiatrische Fachperson diagnostiziert hat. Wenn das medizinische Fachpersonal die Medikamentation nicht nachvollziehen kann oder Auffälligkeiten sieht, ist es möglich die Diagnosen des zuständigen Arztes einzusehen, was die gegenseitige Kontrolle fördert und somit einer Fehlmedikamentation entgegenwirken kann.</w:t>
+      </w:r>
+    </w:p>
+    <w:p>
+      <w:r>
+        <w:rPr>
+          <w:noProof/>
+          <w:lang w:val="en-GB" w:eastAsia="en-GB"/>
+        </w:rPr>
+        <w:lastRenderedPageBreak/>
+        <w:drawing>
+          <wp:inline distT="0" distB="0" distL="0" distR="0" wp14:anchorId="2AB15BCA" wp14:editId="4DE00463">
+            <wp:extent cx="6011545" cy="3993515"/>
+            <wp:effectExtent l="0" t="0" r="8255" b="6985"/>
+            <wp:docPr id="10" name="Picture 10"/>
+            <wp:cNvGraphicFramePr>
+              <a:graphicFrameLocks xmlns:a="http://schemas.openxmlformats.org/drawingml/2006/main" noChangeAspect="1"/>
+            </wp:cNvGraphicFramePr>
+            <a:graphic xmlns:a="http://schemas.openxmlformats.org/drawingml/2006/main">
+              <a:graphicData uri="http://schemas.openxmlformats.org/drawingml/2006/picture">
+                <pic:pic xmlns:pic="http://schemas.openxmlformats.org/drawingml/2006/picture">
+                  <pic:nvPicPr>
+                    <pic:cNvPr id="10" name="Laborbefunde.PNG"/>
+                    <pic:cNvPicPr/>
+                  </pic:nvPicPr>
+                  <pic:blipFill>
+                    <a:blip r:embed="rId18"/>
+                    <a:stretch>
+                      <a:fillRect/>
+                    </a:stretch>
+                  </pic:blipFill>
+                  <pic:spPr>
+                    <a:xfrm>
+                      <a:off x="0" y="0"/>
+                      <a:ext cx="6011545" cy="3993515"/>
+                    </a:xfrm>
+                    <a:prstGeom prst="rect">
+                      <a:avLst/>
+                    </a:prstGeom>
+                  </pic:spPr>
+                </pic:pic>
+              </a:graphicData>
+            </a:graphic>
+          </wp:inline>
+        </w:drawing>
+      </w:r>
+    </w:p>
+    <w:p>
+      <w:r>
+        <w:t xml:space="preserve">Bei der Behandlung mit Suchtkranken werden oftmals Proben entnommen um die Menge an konsumierten Suchtsubstanzen nachweisen zu können, was als Kontrollmittel für den Therapieverlauft wichtig ist. </w:t>
+      </w:r>
+      <w:r>
+        <w:t>Im Screen Laborbefunde werden die untersuchten Proben, sowie deren Ergebnisse aufgelistet.</w:t>
+      </w:r>
+      <w:bookmarkStart w:id="9" w:name="_GoBack"/>
+      <w:bookmarkEnd w:id="9"/>
     </w:p>
     <w:p/>
     <w:sectPr>
@@ -1925,7 +2210,7 @@
 </file>
 
 <file path=word/endnotes.xml><?xml version="1.0" encoding="utf-8"?>
-<w:endnotes xmlns:wpc="http://schemas.microsoft.com/office/word/2010/wordprocessingCanvas" xmlns:cx="http://schemas.microsoft.com/office/drawing/2014/chartex" xmlns:cx1="http://schemas.microsoft.com/office/drawing/2015/9/8/chartex" xmlns:cx2="http://schemas.microsoft.com/office/drawing/2015/10/21/chartex" xmlns:mc="http://schemas.openxmlformats.org/markup-compatibility/2006" xmlns:o="urn:schemas-microsoft-com:office:office" xmlns:r="http://schemas.openxmlformats.org/officeDocument/2006/relationships" xmlns:m="http://schemas.openxmlformats.org/officeDocument/2006/math" xmlns:v="urn:schemas-microsoft-com:vml" xmlns:wp14="http://schemas.microsoft.com/office/word/2010/wordprocessingDrawing" xmlns:wp="http://schemas.openxmlformats.org/drawingml/2006/wordprocessingDrawing" xmlns:w10="urn:schemas-microsoft-com:office:word" xmlns:w="http://schemas.openxmlformats.org/wordprocessingml/2006/main" xmlns:w14="http://schemas.microsoft.com/office/word/2010/wordml" xmlns:w15="http://schemas.microsoft.com/office/word/2012/wordml" xmlns:w16se="http://schemas.microsoft.com/office/word/2015/wordml/symex" xmlns:wpg="http://schemas.microsoft.com/office/word/2010/wordprocessingGroup" xmlns:wpi="http://schemas.microsoft.com/office/word/2010/wordprocessingInk" xmlns:wne="http://schemas.microsoft.com/office/word/2006/wordml" xmlns:wps="http://schemas.microsoft.com/office/word/2010/wordprocessingShape" mc:Ignorable="w14 w15 w16se wp14">
+<w:endnotes xmlns:wpc="http://schemas.microsoft.com/office/word/2010/wordprocessingCanvas" xmlns:cx="http://schemas.microsoft.com/office/drawing/2014/chartex" xmlns:cx1="http://schemas.microsoft.com/office/drawing/2015/9/8/chartex" xmlns:cx2="http://schemas.microsoft.com/office/drawing/2015/10/21/chartex" xmlns:cx3="http://schemas.microsoft.com/office/drawing/2016/5/9/chartex" xmlns:cx4="http://schemas.microsoft.com/office/drawing/2016/5/10/chartex" xmlns:cx5="http://schemas.microsoft.com/office/drawing/2016/5/11/chartex" xmlns:mc="http://schemas.openxmlformats.org/markup-compatibility/2006" xmlns:o="urn:schemas-microsoft-com:office:office" xmlns:r="http://schemas.openxmlformats.org/officeDocument/2006/relationships" xmlns:m="http://schemas.openxmlformats.org/officeDocument/2006/math" xmlns:v="urn:schemas-microsoft-com:vml" xmlns:wp14="http://schemas.microsoft.com/office/word/2010/wordprocessingDrawing" xmlns:wp="http://schemas.openxmlformats.org/drawingml/2006/wordprocessingDrawing" xmlns:w10="urn:schemas-microsoft-com:office:word" xmlns:w="http://schemas.openxmlformats.org/wordprocessingml/2006/main" xmlns:w14="http://schemas.microsoft.com/office/word/2010/wordml" xmlns:w15="http://schemas.microsoft.com/office/word/2012/wordml" xmlns:w16se="http://schemas.microsoft.com/office/word/2015/wordml/symex" xmlns:wpg="http://schemas.microsoft.com/office/word/2010/wordprocessingGroup" xmlns:wpi="http://schemas.microsoft.com/office/word/2010/wordprocessingInk" xmlns:wne="http://schemas.microsoft.com/office/word/2006/wordml" xmlns:wps="http://schemas.microsoft.com/office/word/2010/wordprocessingShape" mc:Ignorable="w14 w15 w16se wp14">
   <w:endnote w:type="separator" w:id="-1">
     <w:p>
       <w:pPr>
@@ -1950,10 +2235,10 @@
 </file>
 
 <file path=word/footer1.xml><?xml version="1.0" encoding="utf-8"?>
-<w:ftr xmlns:wpc="http://schemas.microsoft.com/office/word/2010/wordprocessingCanvas" xmlns:cx="http://schemas.microsoft.com/office/drawing/2014/chartex" xmlns:cx1="http://schemas.microsoft.com/office/drawing/2015/9/8/chartex" xmlns:cx2="http://schemas.microsoft.com/office/drawing/2015/10/21/chartex" xmlns:mc="http://schemas.openxmlformats.org/markup-compatibility/2006" xmlns:o="urn:schemas-microsoft-com:office:office" xmlns:r="http://schemas.openxmlformats.org/officeDocument/2006/relationships" xmlns:m="http://schemas.openxmlformats.org/officeDocument/2006/math" xmlns:v="urn:schemas-microsoft-com:vml" xmlns:wp14="http://schemas.microsoft.com/office/word/2010/wordprocessingDrawing" xmlns:wp="http://schemas.openxmlformats.org/drawingml/2006/wordprocessingDrawing" xmlns:w10="urn:schemas-microsoft-com:office:word" xmlns:w="http://schemas.openxmlformats.org/wordprocessingml/2006/main" xmlns:w14="http://schemas.microsoft.com/office/word/2010/wordml" xmlns:w15="http://schemas.microsoft.com/office/word/2012/wordml" xmlns:w16se="http://schemas.microsoft.com/office/word/2015/wordml/symex" xmlns:wpg="http://schemas.microsoft.com/office/word/2010/wordprocessingGroup" xmlns:wpi="http://schemas.microsoft.com/office/word/2010/wordprocessingInk" xmlns:wne="http://schemas.microsoft.com/office/word/2006/wordml" xmlns:wps="http://schemas.microsoft.com/office/word/2010/wordprocessingShape" mc:Ignorable="w14 w15 w16se wp14">
+<w:ftr xmlns:wpc="http://schemas.microsoft.com/office/word/2010/wordprocessingCanvas" xmlns:cx="http://schemas.microsoft.com/office/drawing/2014/chartex" xmlns:cx1="http://schemas.microsoft.com/office/drawing/2015/9/8/chartex" xmlns:cx2="http://schemas.microsoft.com/office/drawing/2015/10/21/chartex" xmlns:cx3="http://schemas.microsoft.com/office/drawing/2016/5/9/chartex" xmlns:cx4="http://schemas.microsoft.com/office/drawing/2016/5/10/chartex" xmlns:cx5="http://schemas.microsoft.com/office/drawing/2016/5/11/chartex" xmlns:mc="http://schemas.openxmlformats.org/markup-compatibility/2006" xmlns:o="urn:schemas-microsoft-com:office:office" xmlns:r="http://schemas.openxmlformats.org/officeDocument/2006/relationships" xmlns:m="http://schemas.openxmlformats.org/officeDocument/2006/math" xmlns:v="urn:schemas-microsoft-com:vml" xmlns:wp14="http://schemas.microsoft.com/office/word/2010/wordprocessingDrawing" xmlns:wp="http://schemas.openxmlformats.org/drawingml/2006/wordprocessingDrawing" xmlns:w10="urn:schemas-microsoft-com:office:word" xmlns:w="http://schemas.openxmlformats.org/wordprocessingml/2006/main" xmlns:w14="http://schemas.microsoft.com/office/word/2010/wordml" xmlns:w15="http://schemas.microsoft.com/office/word/2012/wordml" xmlns:w16se="http://schemas.microsoft.com/office/word/2015/wordml/symex" xmlns:wpg="http://schemas.microsoft.com/office/word/2010/wordprocessingGroup" xmlns:wpi="http://schemas.microsoft.com/office/word/2010/wordprocessingInk" xmlns:wne="http://schemas.microsoft.com/office/word/2006/wordml" xmlns:wps="http://schemas.microsoft.com/office/word/2010/wordprocessingShape" mc:Ignorable="w14 w15 w16se wp14">
   <w:p>
     <w:pPr>
-      <w:pStyle w:val="Fuzeile"/>
+      <w:pStyle w:val="Footer"/>
       <w:spacing w:before="300"/>
       <w:rPr>
         <w:color w:val="697D91"/>
@@ -1963,7 +2248,7 @@
       <w:rPr>
         <w:noProof/>
         <w:color w:val="697D91"/>
-        <w:lang w:eastAsia="de-CH"/>
+        <w:lang w:val="en-GB" w:eastAsia="en-GB"/>
       </w:rPr>
       <mc:AlternateContent>
         <mc:Choice Requires="wps">
@@ -2005,7 +2290,7 @@
                       </a:ln>
                       <a:extLst>
                         <a:ext uri="{91240B29-F687-4f45-9708-019B960494DF}">
-                          <a14:hiddenLine xmlns:a14="http://schemas.microsoft.com/office/drawing/2010/main" xmlns:w="http://schemas.openxmlformats.org/wordprocessingml/2006/main" xmlns:w10="urn:schemas-microsoft-com:office:word" xmlns:v="urn:schemas-microsoft-com:vml" xmlns:o="urn:schemas-microsoft-com:office:office" xmlns:mv="urn:schemas-microsoft-com:mac:vml" xmlns:mo="http://schemas.microsoft.com/office/mac/office/2008/main" xmlns="" w="9525">
+                          <a14:hiddenLine xmlns="" xmlns:mo="http://schemas.microsoft.com/office/mac/office/2008/main" xmlns:mv="urn:schemas-microsoft-com:mac:vml" xmlns:o="urn:schemas-microsoft-com:office:office" xmlns:v="urn:schemas-microsoft-com:vml" xmlns:w10="urn:schemas-microsoft-com:office:word" xmlns:w="http://schemas.openxmlformats.org/wordprocessingml/2006/main" xmlns:a14="http://schemas.microsoft.com/office/drawing/2010/main" w="9525">
                             <a:solidFill>
                               <a:srgbClr val="000000"/>
                             </a:solidFill>
@@ -2053,7 +2338,7 @@
                               <w:sz w:val="16"/>
                               <w:szCs w:val="16"/>
                             </w:rPr>
-                            <w:t>3</w:t>
+                            <w:t>9</w:t>
                           </w:r>
                           <w:r>
                             <w:rPr>
@@ -2124,7 +2409,7 @@
                         <w:sz w:val="16"/>
                         <w:szCs w:val="16"/>
                       </w:rPr>
-                      <w:t>3</w:t>
+                      <w:t>9</w:t>
                     </w:r>
                     <w:r>
                       <w:rPr>
@@ -2165,10 +2450,10 @@
 </file>
 
 <file path=word/footer2.xml><?xml version="1.0" encoding="utf-8"?>
-<w:ftr xmlns:wpc="http://schemas.microsoft.com/office/word/2010/wordprocessingCanvas" xmlns:cx="http://schemas.microsoft.com/office/drawing/2014/chartex" xmlns:cx1="http://schemas.microsoft.com/office/drawing/2015/9/8/chartex" xmlns:cx2="http://schemas.microsoft.com/office/drawing/2015/10/21/chartex" xmlns:mc="http://schemas.openxmlformats.org/markup-compatibility/2006" xmlns:o="urn:schemas-microsoft-com:office:office" xmlns:r="http://schemas.openxmlformats.org/officeDocument/2006/relationships" xmlns:m="http://schemas.openxmlformats.org/officeDocument/2006/math" xmlns:v="urn:schemas-microsoft-com:vml" xmlns:wp14="http://schemas.microsoft.com/office/word/2010/wordprocessingDrawing" xmlns:wp="http://schemas.openxmlformats.org/drawingml/2006/wordprocessingDrawing" xmlns:w10="urn:schemas-microsoft-com:office:word" xmlns:w="http://schemas.openxmlformats.org/wordprocessingml/2006/main" xmlns:w14="http://schemas.microsoft.com/office/word/2010/wordml" xmlns:w15="http://schemas.microsoft.com/office/word/2012/wordml" xmlns:w16se="http://schemas.microsoft.com/office/word/2015/wordml/symex" xmlns:wpg="http://schemas.microsoft.com/office/word/2010/wordprocessingGroup" xmlns:wpi="http://schemas.microsoft.com/office/word/2010/wordprocessingInk" xmlns:wne="http://schemas.microsoft.com/office/word/2006/wordml" xmlns:wps="http://schemas.microsoft.com/office/word/2010/wordprocessingShape" mc:Ignorable="w14 w15 w16se wp14">
+<w:ftr xmlns:wpc="http://schemas.microsoft.com/office/word/2010/wordprocessingCanvas" xmlns:cx="http://schemas.microsoft.com/office/drawing/2014/chartex" xmlns:cx1="http://schemas.microsoft.com/office/drawing/2015/9/8/chartex" xmlns:cx2="http://schemas.microsoft.com/office/drawing/2015/10/21/chartex" xmlns:cx3="http://schemas.microsoft.com/office/drawing/2016/5/9/chartex" xmlns:cx4="http://schemas.microsoft.com/office/drawing/2016/5/10/chartex" xmlns:cx5="http://schemas.microsoft.com/office/drawing/2016/5/11/chartex" xmlns:mc="http://schemas.openxmlformats.org/markup-compatibility/2006" xmlns:o="urn:schemas-microsoft-com:office:office" xmlns:r="http://schemas.openxmlformats.org/officeDocument/2006/relationships" xmlns:m="http://schemas.openxmlformats.org/officeDocument/2006/math" xmlns:v="urn:schemas-microsoft-com:vml" xmlns:wp14="http://schemas.microsoft.com/office/word/2010/wordprocessingDrawing" xmlns:wp="http://schemas.openxmlformats.org/drawingml/2006/wordprocessingDrawing" xmlns:w10="urn:schemas-microsoft-com:office:word" xmlns:w="http://schemas.openxmlformats.org/wordprocessingml/2006/main" xmlns:w14="http://schemas.microsoft.com/office/word/2010/wordml" xmlns:w15="http://schemas.microsoft.com/office/word/2012/wordml" xmlns:w16se="http://schemas.microsoft.com/office/word/2015/wordml/symex" xmlns:wpg="http://schemas.microsoft.com/office/word/2010/wordprocessingGroup" xmlns:wpi="http://schemas.microsoft.com/office/word/2010/wordprocessingInk" xmlns:wne="http://schemas.microsoft.com/office/word/2006/wordml" xmlns:wps="http://schemas.microsoft.com/office/word/2010/wordprocessingShape" mc:Ignorable="w14 w15 w16se wp14">
   <w:p>
     <w:pPr>
-      <w:pStyle w:val="Fuzeile"/>
+      <w:pStyle w:val="Footer"/>
       <w:spacing w:before="300"/>
       <w:rPr>
         <w:color w:val="697D91"/>
@@ -2187,7 +2472,7 @@
 </file>
 
 <file path=word/footnotes.xml><?xml version="1.0" encoding="utf-8"?>
-<w:footnotes xmlns:wpc="http://schemas.microsoft.com/office/word/2010/wordprocessingCanvas" xmlns:cx="http://schemas.microsoft.com/office/drawing/2014/chartex" xmlns:cx1="http://schemas.microsoft.com/office/drawing/2015/9/8/chartex" xmlns:cx2="http://schemas.microsoft.com/office/drawing/2015/10/21/chartex" xmlns:mc="http://schemas.openxmlformats.org/markup-compatibility/2006" xmlns:o="urn:schemas-microsoft-com:office:office" xmlns:r="http://schemas.openxmlformats.org/officeDocument/2006/relationships" xmlns:m="http://schemas.openxmlformats.org/officeDocument/2006/math" xmlns:v="urn:schemas-microsoft-com:vml" xmlns:wp14="http://schemas.microsoft.com/office/word/2010/wordprocessingDrawing" xmlns:wp="http://schemas.openxmlformats.org/drawingml/2006/wordprocessingDrawing" xmlns:w10="urn:schemas-microsoft-com:office:word" xmlns:w="http://schemas.openxmlformats.org/wordprocessingml/2006/main" xmlns:w14="http://schemas.microsoft.com/office/word/2010/wordml" xmlns:w15="http://schemas.microsoft.com/office/word/2012/wordml" xmlns:w16se="http://schemas.microsoft.com/office/word/2015/wordml/symex" xmlns:wpg="http://schemas.microsoft.com/office/word/2010/wordprocessingGroup" xmlns:wpi="http://schemas.microsoft.com/office/word/2010/wordprocessingInk" xmlns:wne="http://schemas.microsoft.com/office/word/2006/wordml" xmlns:wps="http://schemas.microsoft.com/office/word/2010/wordprocessingShape" mc:Ignorable="w14 w15 w16se wp14">
+<w:footnotes xmlns:wpc="http://schemas.microsoft.com/office/word/2010/wordprocessingCanvas" xmlns:cx="http://schemas.microsoft.com/office/drawing/2014/chartex" xmlns:cx1="http://schemas.microsoft.com/office/drawing/2015/9/8/chartex" xmlns:cx2="http://schemas.microsoft.com/office/drawing/2015/10/21/chartex" xmlns:cx3="http://schemas.microsoft.com/office/drawing/2016/5/9/chartex" xmlns:cx4="http://schemas.microsoft.com/office/drawing/2016/5/10/chartex" xmlns:cx5="http://schemas.microsoft.com/office/drawing/2016/5/11/chartex" xmlns:mc="http://schemas.openxmlformats.org/markup-compatibility/2006" xmlns:o="urn:schemas-microsoft-com:office:office" xmlns:r="http://schemas.openxmlformats.org/officeDocument/2006/relationships" xmlns:m="http://schemas.openxmlformats.org/officeDocument/2006/math" xmlns:v="urn:schemas-microsoft-com:vml" xmlns:wp14="http://schemas.microsoft.com/office/word/2010/wordprocessingDrawing" xmlns:wp="http://schemas.openxmlformats.org/drawingml/2006/wordprocessingDrawing" xmlns:w10="urn:schemas-microsoft-com:office:word" xmlns:w="http://schemas.openxmlformats.org/wordprocessingml/2006/main" xmlns:w14="http://schemas.microsoft.com/office/word/2010/wordml" xmlns:w15="http://schemas.microsoft.com/office/word/2012/wordml" xmlns:w16se="http://schemas.microsoft.com/office/word/2015/wordml/symex" xmlns:wpg="http://schemas.microsoft.com/office/word/2010/wordprocessingGroup" xmlns:wpi="http://schemas.microsoft.com/office/word/2010/wordprocessingInk" xmlns:wne="http://schemas.microsoft.com/office/word/2006/wordml" xmlns:wps="http://schemas.microsoft.com/office/word/2010/wordprocessingShape" mc:Ignorable="w14 w15 w16se wp14">
   <w:footnote w:type="separator" w:id="-1">
     <w:p>
       <w:pPr>
@@ -2209,15 +2494,15 @@
 </file>
 
 <file path=word/header1.xml><?xml version="1.0" encoding="utf-8"?>
-<w:hdr xmlns:wpc="http://schemas.microsoft.com/office/word/2010/wordprocessingCanvas" xmlns:cx="http://schemas.microsoft.com/office/drawing/2014/chartex" xmlns:cx1="http://schemas.microsoft.com/office/drawing/2015/9/8/chartex" xmlns:cx2="http://schemas.microsoft.com/office/drawing/2015/10/21/chartex" xmlns:mc="http://schemas.openxmlformats.org/markup-compatibility/2006" xmlns:o="urn:schemas-microsoft-com:office:office" xmlns:r="http://schemas.openxmlformats.org/officeDocument/2006/relationships" xmlns:m="http://schemas.openxmlformats.org/officeDocument/2006/math" xmlns:v="urn:schemas-microsoft-com:vml" xmlns:wp14="http://schemas.microsoft.com/office/word/2010/wordprocessingDrawing" xmlns:wp="http://schemas.openxmlformats.org/drawingml/2006/wordprocessingDrawing" xmlns:w10="urn:schemas-microsoft-com:office:word" xmlns:w="http://schemas.openxmlformats.org/wordprocessingml/2006/main" xmlns:w14="http://schemas.microsoft.com/office/word/2010/wordml" xmlns:w15="http://schemas.microsoft.com/office/word/2012/wordml" xmlns:w16se="http://schemas.microsoft.com/office/word/2015/wordml/symex" xmlns:wpg="http://schemas.microsoft.com/office/word/2010/wordprocessingGroup" xmlns:wpi="http://schemas.microsoft.com/office/word/2010/wordprocessingInk" xmlns:wne="http://schemas.microsoft.com/office/word/2006/wordml" xmlns:wps="http://schemas.microsoft.com/office/word/2010/wordprocessingShape" mc:Ignorable="w14 w15 w16se wp14">
+<w:hdr xmlns:wpc="http://schemas.microsoft.com/office/word/2010/wordprocessingCanvas" xmlns:cx="http://schemas.microsoft.com/office/drawing/2014/chartex" xmlns:cx1="http://schemas.microsoft.com/office/drawing/2015/9/8/chartex" xmlns:cx2="http://schemas.microsoft.com/office/drawing/2015/10/21/chartex" xmlns:cx3="http://schemas.microsoft.com/office/drawing/2016/5/9/chartex" xmlns:cx4="http://schemas.microsoft.com/office/drawing/2016/5/10/chartex" xmlns:cx5="http://schemas.microsoft.com/office/drawing/2016/5/11/chartex" xmlns:mc="http://schemas.openxmlformats.org/markup-compatibility/2006" xmlns:o="urn:schemas-microsoft-com:office:office" xmlns:r="http://schemas.openxmlformats.org/officeDocument/2006/relationships" xmlns:m="http://schemas.openxmlformats.org/officeDocument/2006/math" xmlns:v="urn:schemas-microsoft-com:vml" xmlns:wp14="http://schemas.microsoft.com/office/word/2010/wordprocessingDrawing" xmlns:wp="http://schemas.openxmlformats.org/drawingml/2006/wordprocessingDrawing" xmlns:w10="urn:schemas-microsoft-com:office:word" xmlns:w="http://schemas.openxmlformats.org/wordprocessingml/2006/main" xmlns:w14="http://schemas.microsoft.com/office/word/2010/wordml" xmlns:w15="http://schemas.microsoft.com/office/word/2012/wordml" xmlns:w16se="http://schemas.microsoft.com/office/word/2015/wordml/symex" xmlns:wpg="http://schemas.microsoft.com/office/word/2010/wordprocessingGroup" xmlns:wpi="http://schemas.microsoft.com/office/word/2010/wordprocessingInk" xmlns:wne="http://schemas.microsoft.com/office/word/2006/wordml" xmlns:wps="http://schemas.microsoft.com/office/word/2010/wordprocessingShape" mc:Ignorable="w14 w15 w16se wp14">
   <w:p>
     <w:pPr>
-      <w:pStyle w:val="Kopfzeile"/>
+      <w:pStyle w:val="Header"/>
     </w:pPr>
     <w:r>
       <w:rPr>
         <w:noProof/>
-        <w:lang w:eastAsia="de-CH"/>
+        <w:lang w:val="en-GB" w:eastAsia="en-GB"/>
       </w:rPr>
       <w:drawing>
         <wp:anchor distT="0" distB="0" distL="114300" distR="114300" simplePos="0" relativeHeight="251657216" behindDoc="0" locked="1" layoutInCell="1" allowOverlap="1" wp14:anchorId="4BFE5CBE" wp14:editId="7838CE25">
@@ -2287,16 +2572,16 @@
 </file>
 
 <file path=word/header2.xml><?xml version="1.0" encoding="utf-8"?>
-<w:hdr xmlns:wpc="http://schemas.microsoft.com/office/word/2010/wordprocessingCanvas" xmlns:cx="http://schemas.microsoft.com/office/drawing/2014/chartex" xmlns:cx1="http://schemas.microsoft.com/office/drawing/2015/9/8/chartex" xmlns:cx2="http://schemas.microsoft.com/office/drawing/2015/10/21/chartex" xmlns:mc="http://schemas.openxmlformats.org/markup-compatibility/2006" xmlns:o="urn:schemas-microsoft-com:office:office" xmlns:r="http://schemas.openxmlformats.org/officeDocument/2006/relationships" xmlns:m="http://schemas.openxmlformats.org/officeDocument/2006/math" xmlns:v="urn:schemas-microsoft-com:vml" xmlns:wp14="http://schemas.microsoft.com/office/word/2010/wordprocessingDrawing" xmlns:wp="http://schemas.openxmlformats.org/drawingml/2006/wordprocessingDrawing" xmlns:w10="urn:schemas-microsoft-com:office:word" xmlns:w="http://schemas.openxmlformats.org/wordprocessingml/2006/main" xmlns:w14="http://schemas.microsoft.com/office/word/2010/wordml" xmlns:w15="http://schemas.microsoft.com/office/word/2012/wordml" xmlns:w16se="http://schemas.microsoft.com/office/word/2015/wordml/symex" xmlns:wpg="http://schemas.microsoft.com/office/word/2010/wordprocessingGroup" xmlns:wpi="http://schemas.microsoft.com/office/word/2010/wordprocessingInk" xmlns:wne="http://schemas.microsoft.com/office/word/2006/wordml" xmlns:wps="http://schemas.microsoft.com/office/word/2010/wordprocessingShape" mc:Ignorable="w14 w15 w16se wp14">
+<w:hdr xmlns:wpc="http://schemas.microsoft.com/office/word/2010/wordprocessingCanvas" xmlns:cx="http://schemas.microsoft.com/office/drawing/2014/chartex" xmlns:cx1="http://schemas.microsoft.com/office/drawing/2015/9/8/chartex" xmlns:cx2="http://schemas.microsoft.com/office/drawing/2015/10/21/chartex" xmlns:cx3="http://schemas.microsoft.com/office/drawing/2016/5/9/chartex" xmlns:cx4="http://schemas.microsoft.com/office/drawing/2016/5/10/chartex" xmlns:cx5="http://schemas.microsoft.com/office/drawing/2016/5/11/chartex" xmlns:mc="http://schemas.openxmlformats.org/markup-compatibility/2006" xmlns:o="urn:schemas-microsoft-com:office:office" xmlns:r="http://schemas.openxmlformats.org/officeDocument/2006/relationships" xmlns:m="http://schemas.openxmlformats.org/officeDocument/2006/math" xmlns:v="urn:schemas-microsoft-com:vml" xmlns:wp14="http://schemas.microsoft.com/office/word/2010/wordprocessingDrawing" xmlns:wp="http://schemas.openxmlformats.org/drawingml/2006/wordprocessingDrawing" xmlns:w10="urn:schemas-microsoft-com:office:word" xmlns:w="http://schemas.openxmlformats.org/wordprocessingml/2006/main" xmlns:w14="http://schemas.microsoft.com/office/word/2010/wordml" xmlns:w15="http://schemas.microsoft.com/office/word/2012/wordml" xmlns:w16se="http://schemas.microsoft.com/office/word/2015/wordml/symex" xmlns:wpg="http://schemas.microsoft.com/office/word/2010/wordprocessingGroup" xmlns:wpi="http://schemas.microsoft.com/office/word/2010/wordprocessingInk" xmlns:wne="http://schemas.microsoft.com/office/word/2006/wordml" xmlns:wps="http://schemas.microsoft.com/office/word/2010/wordprocessingShape" mc:Ignorable="w14 w15 w16se wp14">
   <w:p>
     <w:pPr>
-      <w:pStyle w:val="Kopfzeile"/>
+      <w:pStyle w:val="Header"/>
       <w:spacing w:after="1900"/>
     </w:pPr>
     <w:r>
       <w:rPr>
         <w:noProof/>
-        <w:lang w:eastAsia="de-CH"/>
+        <w:lang w:val="en-GB" w:eastAsia="en-GB"/>
       </w:rPr>
       <w:drawing>
         <wp:anchor distT="0" distB="0" distL="114300" distR="114300" simplePos="0" relativeHeight="251659264" behindDoc="0" locked="0" layoutInCell="1" allowOverlap="1" wp14:anchorId="51624706" wp14:editId="424B7F2E">
@@ -2364,7 +2649,7 @@
     <w:r>
       <w:rPr>
         <w:noProof/>
-        <w:lang w:eastAsia="de-CH"/>
+        <w:lang w:val="en-GB" w:eastAsia="en-GB"/>
       </w:rPr>
       <w:drawing>
         <wp:anchor distT="0" distB="0" distL="114300" distR="114300" simplePos="0" relativeHeight="251656192" behindDoc="0" locked="1" layoutInCell="1" allowOverlap="1" wp14:anchorId="655AE4EB" wp14:editId="6B0D0A13">
@@ -2434,7 +2719,7 @@
 </file>
 
 <file path=word/numbering.xml><?xml version="1.0" encoding="utf-8"?>
-<w:numbering xmlns:wpc="http://schemas.microsoft.com/office/word/2010/wordprocessingCanvas" xmlns:cx="http://schemas.microsoft.com/office/drawing/2014/chartex" xmlns:cx1="http://schemas.microsoft.com/office/drawing/2015/9/8/chartex" xmlns:cx2="http://schemas.microsoft.com/office/drawing/2015/10/21/chartex" xmlns:mc="http://schemas.openxmlformats.org/markup-compatibility/2006" xmlns:o="urn:schemas-microsoft-com:office:office" xmlns:r="http://schemas.openxmlformats.org/officeDocument/2006/relationships" xmlns:m="http://schemas.openxmlformats.org/officeDocument/2006/math" xmlns:v="urn:schemas-microsoft-com:vml" xmlns:wp14="http://schemas.microsoft.com/office/word/2010/wordprocessingDrawing" xmlns:wp="http://schemas.openxmlformats.org/drawingml/2006/wordprocessingDrawing" xmlns:w10="urn:schemas-microsoft-com:office:word" xmlns:w="http://schemas.openxmlformats.org/wordprocessingml/2006/main" xmlns:w14="http://schemas.microsoft.com/office/word/2010/wordml" xmlns:w15="http://schemas.microsoft.com/office/word/2012/wordml" xmlns:w16se="http://schemas.microsoft.com/office/word/2015/wordml/symex" xmlns:wpg="http://schemas.microsoft.com/office/word/2010/wordprocessingGroup" xmlns:wpi="http://schemas.microsoft.com/office/word/2010/wordprocessingInk" xmlns:wne="http://schemas.microsoft.com/office/word/2006/wordml" xmlns:wps="http://schemas.microsoft.com/office/word/2010/wordprocessingShape" mc:Ignorable="w14 w15 w16se wp14">
+<w:numbering xmlns:wpc="http://schemas.microsoft.com/office/word/2010/wordprocessingCanvas" xmlns:cx="http://schemas.microsoft.com/office/drawing/2014/chartex" xmlns:cx1="http://schemas.microsoft.com/office/drawing/2015/9/8/chartex" xmlns:cx2="http://schemas.microsoft.com/office/drawing/2015/10/21/chartex" xmlns:cx3="http://schemas.microsoft.com/office/drawing/2016/5/9/chartex" xmlns:cx4="http://schemas.microsoft.com/office/drawing/2016/5/10/chartex" xmlns:cx5="http://schemas.microsoft.com/office/drawing/2016/5/11/chartex" xmlns:mc="http://schemas.openxmlformats.org/markup-compatibility/2006" xmlns:o="urn:schemas-microsoft-com:office:office" xmlns:r="http://schemas.openxmlformats.org/officeDocument/2006/relationships" xmlns:m="http://schemas.openxmlformats.org/officeDocument/2006/math" xmlns:v="urn:schemas-microsoft-com:vml" xmlns:wp14="http://schemas.microsoft.com/office/word/2010/wordprocessingDrawing" xmlns:wp="http://schemas.openxmlformats.org/drawingml/2006/wordprocessingDrawing" xmlns:w10="urn:schemas-microsoft-com:office:word" xmlns:w="http://schemas.openxmlformats.org/wordprocessingml/2006/main" xmlns:w14="http://schemas.microsoft.com/office/word/2010/wordml" xmlns:w15="http://schemas.microsoft.com/office/word/2012/wordml" xmlns:w16se="http://schemas.microsoft.com/office/word/2015/wordml/symex" xmlns:wpg="http://schemas.microsoft.com/office/word/2010/wordprocessingGroup" xmlns:wpi="http://schemas.microsoft.com/office/word/2010/wordprocessingInk" xmlns:wne="http://schemas.microsoft.com/office/word/2006/wordml" xmlns:wps="http://schemas.microsoft.com/office/word/2010/wordprocessingShape" mc:Ignorable="w14 w15 w16se wp14">
   <w:abstractNum w:abstractNumId="0" w15:restartNumberingAfterBreak="0">
     <w:nsid w:val="FFFFFF7C"/>
     <w:multiLevelType w:val="singleLevel"/>
@@ -2510,7 +2795,7 @@
     <w:lvl w:ilvl="0">
       <w:start w:val="1"/>
       <w:numFmt w:val="bullet"/>
-      <w:pStyle w:val="Aufzhlungszeichen5"/>
+      <w:pStyle w:val="ListBullet5"/>
       <w:lvlText w:val="–"/>
       <w:lvlJc w:val="left"/>
       <w:pPr>
@@ -2531,7 +2816,7 @@
     <w:lvl w:ilvl="0">
       <w:start w:val="1"/>
       <w:numFmt w:val="bullet"/>
-      <w:pStyle w:val="Aufzhlungszeichen4"/>
+      <w:pStyle w:val="ListBullet4"/>
       <w:lvlText w:val="–"/>
       <w:lvlJc w:val="left"/>
       <w:pPr>
@@ -2552,7 +2837,7 @@
     <w:lvl w:ilvl="0">
       <w:start w:val="1"/>
       <w:numFmt w:val="bullet"/>
-      <w:pStyle w:val="Aufzhlungszeichen3"/>
+      <w:pStyle w:val="ListBullet3"/>
       <w:lvlText w:val="–"/>
       <w:lvlJc w:val="left"/>
       <w:pPr>
@@ -2573,7 +2858,7 @@
     <w:lvl w:ilvl="0">
       <w:start w:val="1"/>
       <w:numFmt w:val="bullet"/>
-      <w:pStyle w:val="Aufzhlungszeichen2"/>
+      <w:pStyle w:val="ListBullet2"/>
       <w:lvlText w:val="–"/>
       <w:lvlJc w:val="left"/>
       <w:pPr>
@@ -2611,7 +2896,7 @@
     <w:lvl w:ilvl="0">
       <w:start w:val="1"/>
       <w:numFmt w:val="bullet"/>
-      <w:pStyle w:val="Aufzhlungszeichen"/>
+      <w:pStyle w:val="ListBullet"/>
       <w:lvlText w:val="–"/>
       <w:lvlJc w:val="left"/>
       <w:pPr>
@@ -4396,7 +4681,7 @@
     <w:lvl w:ilvl="0">
       <w:start w:val="1"/>
       <w:numFmt w:val="decimal"/>
-      <w:pStyle w:val="berschrift1"/>
+      <w:pStyle w:val="Heading1"/>
       <w:lvlText w:val="%1"/>
       <w:lvlJc w:val="left"/>
       <w:pPr>
@@ -4414,7 +4699,7 @@
     <w:lvl w:ilvl="1">
       <w:start w:val="1"/>
       <w:numFmt w:val="decimal"/>
-      <w:pStyle w:val="berschrift2"/>
+      <w:pStyle w:val="Heading2"/>
       <w:lvlText w:val="%1.%2"/>
       <w:lvlJc w:val="left"/>
       <w:pPr>
@@ -4427,7 +4712,7 @@
     <w:lvl w:ilvl="2">
       <w:start w:val="1"/>
       <w:numFmt w:val="decimal"/>
-      <w:pStyle w:val="berschrift3"/>
+      <w:pStyle w:val="Heading3"/>
       <w:suff w:val="space"/>
       <w:lvlText w:val="%1.%2.%3"/>
       <w:lvlJc w:val="left"/>
@@ -4441,7 +4726,7 @@
     <w:lvl w:ilvl="3">
       <w:start w:val="1"/>
       <w:numFmt w:val="decimal"/>
-      <w:pStyle w:val="berschrift4"/>
+      <w:pStyle w:val="Heading4"/>
       <w:suff w:val="space"/>
       <w:lvlText w:val="%1.%2.%3.%4"/>
       <w:lvlJc w:val="left"/>
@@ -4455,7 +4740,7 @@
     <w:lvl w:ilvl="4">
       <w:start w:val="1"/>
       <w:numFmt w:val="decimal"/>
-      <w:pStyle w:val="berschrift5"/>
+      <w:pStyle w:val="Heading5"/>
       <w:suff w:val="space"/>
       <w:lvlText w:val="%1.%2.%3.%4.%5"/>
       <w:lvlJc w:val="left"/>
@@ -6457,7 +6742,7 @@
     <w:lvl w:ilvl="0" w:tplc="4E7C5CBA">
       <w:start w:val="1"/>
       <w:numFmt w:val="decimal"/>
-      <w:pStyle w:val="Verzeichnis9"/>
+      <w:pStyle w:val="TOC9"/>
       <w:lvlText w:val="(%1)"/>
       <w:lvlJc w:val="left"/>
       <w:pPr>
@@ -7031,7 +7316,7 @@
     </w:rPrDefault>
     <w:pPrDefault/>
   </w:docDefaults>
-  <w:latentStyles w:defLockedState="0" w:defUIPriority="99" w:defSemiHidden="0" w:defUnhideWhenUsed="0" w:defQFormat="0" w:count="372">
+  <w:latentStyles w:defLockedState="0" w:defUIPriority="99" w:defSemiHidden="0" w:defUnhideWhenUsed="0" w:defQFormat="0" w:count="374">
     <w:lsdException w:name="Normal" w:uiPriority="0" w:qFormat="1"/>
     <w:lsdException w:name="heading 1" w:uiPriority="0" w:qFormat="1"/>
     <w:lsdException w:name="heading 2" w:uiPriority="0" w:qFormat="1"/>
@@ -7137,7 +7422,6 @@
     <w:lsdException w:name="HTML Sample" w:semiHidden="1" w:unhideWhenUsed="1"/>
     <w:lsdException w:name="HTML Typewriter" w:semiHidden="1" w:unhideWhenUsed="1"/>
     <w:lsdException w:name="HTML Variable" w:semiHidden="1" w:unhideWhenUsed="1"/>
-    <w:lsdException w:name="Normal Table" w:semiHidden="1" w:unhideWhenUsed="1"/>
     <w:lsdException w:name="annotation subject" w:semiHidden="1" w:unhideWhenUsed="1"/>
     <w:lsdException w:name="No List" w:semiHidden="1" w:unhideWhenUsed="1"/>
     <w:lsdException w:name="Outline List 1" w:semiHidden="1" w:unhideWhenUsed="1"/>
@@ -7183,12 +7467,10 @@
     <w:lsdException w:name="Table Subtle 1" w:semiHidden="1" w:unhideWhenUsed="1"/>
     <w:lsdException w:name="Table Subtle 2" w:semiHidden="1" w:unhideWhenUsed="1"/>
     <w:lsdException w:name="Table Web 1" w:semiHidden="1" w:unhideWhenUsed="1"/>
-    <w:lsdException w:name="Table Web 2" w:semiHidden="1" w:unhideWhenUsed="1"/>
     <w:lsdException w:name="Table Web 3" w:semiHidden="1" w:unhideWhenUsed="1"/>
     <w:lsdException w:name="Balloon Text" w:semiHidden="1" w:unhideWhenUsed="1"/>
     <w:lsdException w:name="Table Grid" w:uiPriority="59"/>
-    <w:lsdException w:name="Table Theme" w:semiHidden="1" w:unhideWhenUsed="1"/>
-    <w:lsdException w:name="Placeholder Text" w:uiPriority="67"/>
+    <w:lsdException w:name="Placeholder Text" w:semiHidden="1" w:uiPriority="67"/>
     <w:lsdException w:name="No Spacing" w:uiPriority="68"/>
     <w:lsdException w:name="Light Shading" w:uiPriority="69"/>
     <w:lsdException w:name="Light List" w:uiPriority="70"/>
@@ -7395,8 +7677,10 @@
     <w:lsdException w:name="List Table 6 Colorful Accent 6" w:uiPriority="51"/>
     <w:lsdException w:name="List Table 7 Colorful Accent 6" w:uiPriority="52"/>
     <w:lsdException w:name="Mention" w:semiHidden="1" w:unhideWhenUsed="1"/>
+    <w:lsdException w:name="Smart Hyperlink" w:semiHidden="1" w:unhideWhenUsed="1"/>
+    <w:lsdException w:name="Hashtag" w:semiHidden="1" w:unhideWhenUsed="1"/>
   </w:latentStyles>
-  <w:style w:type="paragraph" w:default="1" w:styleId="Standard">
+  <w:style w:type="paragraph" w:default="1" w:styleId="Normal">
     <w:name w:val="Normal"/>
     <w:qFormat/>
     <w:rsid w:val="00286827"/>
@@ -7408,11 +7692,11 @@
       <w:lang w:val="de-CH" w:eastAsia="en-US"/>
     </w:rPr>
   </w:style>
-  <w:style w:type="paragraph" w:styleId="berschrift1">
+  <w:style w:type="paragraph" w:styleId="Heading1">
     <w:name w:val="heading 1"/>
-    <w:basedOn w:val="Standard"/>
-    <w:next w:val="Standard"/>
-    <w:link w:val="berschrift1Zchn"/>
+    <w:basedOn w:val="Normal"/>
+    <w:next w:val="Normal"/>
+    <w:link w:val="Heading1Char"/>
     <w:qFormat/>
     <w:rsid w:val="00E60458"/>
     <w:pPr>
@@ -7435,11 +7719,11 @@
       <w:szCs w:val="28"/>
     </w:rPr>
   </w:style>
-  <w:style w:type="paragraph" w:styleId="berschrift2">
+  <w:style w:type="paragraph" w:styleId="Heading2">
     <w:name w:val="heading 2"/>
-    <w:basedOn w:val="Standard"/>
-    <w:next w:val="Standard"/>
-    <w:link w:val="berschrift2Zchn"/>
+    <w:basedOn w:val="Normal"/>
+    <w:next w:val="Normal"/>
+    <w:link w:val="Heading2Char"/>
     <w:qFormat/>
     <w:rsid w:val="00E60458"/>
     <w:pPr>
@@ -7464,10 +7748,10 @@
       <w:szCs w:val="26"/>
     </w:rPr>
   </w:style>
-  <w:style w:type="paragraph" w:styleId="berschrift3">
+  <w:style w:type="paragraph" w:styleId="Heading3">
     <w:name w:val="heading 3"/>
-    <w:basedOn w:val="Standard"/>
-    <w:next w:val="Standard"/>
+    <w:basedOn w:val="Normal"/>
+    <w:next w:val="Normal"/>
     <w:qFormat/>
     <w:rsid w:val="00E60458"/>
     <w:pPr>
@@ -7486,10 +7770,10 @@
       <w:szCs w:val="26"/>
     </w:rPr>
   </w:style>
-  <w:style w:type="paragraph" w:styleId="berschrift4">
+  <w:style w:type="paragraph" w:styleId="Heading4">
     <w:name w:val="heading 4"/>
-    <w:basedOn w:val="Standard"/>
-    <w:next w:val="Standard"/>
+    <w:basedOn w:val="Normal"/>
+    <w:next w:val="Normal"/>
     <w:qFormat/>
     <w:rsid w:val="00E60458"/>
     <w:pPr>
@@ -7507,10 +7791,10 @@
       <w:szCs w:val="28"/>
     </w:rPr>
   </w:style>
-  <w:style w:type="paragraph" w:styleId="berschrift5">
+  <w:style w:type="paragraph" w:styleId="Heading5">
     <w:name w:val="heading 5"/>
-    <w:basedOn w:val="Standard"/>
-    <w:next w:val="Standard"/>
+    <w:basedOn w:val="Normal"/>
+    <w:next w:val="Normal"/>
     <w:qFormat/>
     <w:rsid w:val="00E60458"/>
     <w:pPr>
@@ -7528,10 +7812,10 @@
       <w:szCs w:val="26"/>
     </w:rPr>
   </w:style>
-  <w:style w:type="paragraph" w:styleId="berschrift6">
+  <w:style w:type="paragraph" w:styleId="Heading6">
     <w:name w:val="heading 6"/>
-    <w:basedOn w:val="Standard"/>
-    <w:next w:val="Standard"/>
+    <w:basedOn w:val="Normal"/>
+    <w:next w:val="Normal"/>
     <w:qFormat/>
     <w:rsid w:val="00EC0B22"/>
     <w:pPr>
@@ -7545,10 +7829,10 @@
       <w:szCs w:val="19"/>
     </w:rPr>
   </w:style>
-  <w:style w:type="paragraph" w:styleId="berschrift7">
+  <w:style w:type="paragraph" w:styleId="Heading7">
     <w:name w:val="heading 7"/>
-    <w:basedOn w:val="Standard"/>
-    <w:next w:val="Standard"/>
+    <w:basedOn w:val="Normal"/>
+    <w:next w:val="Normal"/>
     <w:semiHidden/>
     <w:qFormat/>
     <w:rsid w:val="00E91B34"/>
@@ -7560,13 +7844,13 @@
       <w:szCs w:val="19"/>
     </w:rPr>
   </w:style>
-  <w:style w:type="character" w:default="1" w:styleId="Absatz-Standardschriftart">
+  <w:style w:type="character" w:default="1" w:styleId="DefaultParagraphFont">
     <w:name w:val="Default Paragraph Font"/>
     <w:uiPriority w:val="1"/>
     <w:semiHidden/>
     <w:unhideWhenUsed/>
   </w:style>
-  <w:style w:type="table" w:default="1" w:styleId="NormaleTabelle">
+  <w:style w:type="table" w:default="1" w:styleId="TableNormal">
     <w:name w:val="Normal Table"/>
     <w:uiPriority w:val="99"/>
     <w:semiHidden/>
@@ -7581,15 +7865,15 @@
       </w:tblCellMar>
     </w:tblPr>
   </w:style>
-  <w:style w:type="numbering" w:default="1" w:styleId="KeineListe">
+  <w:style w:type="numbering" w:default="1" w:styleId="NoList">
     <w:name w:val="No List"/>
     <w:uiPriority w:val="99"/>
     <w:semiHidden/>
     <w:unhideWhenUsed/>
   </w:style>
-  <w:style w:type="character" w:customStyle="1" w:styleId="berschrift1Zchn">
-    <w:name w:val="Überschrift 1 Zchn"/>
-    <w:link w:val="berschrift1"/>
+  <w:style w:type="character" w:customStyle="1" w:styleId="Heading1Char">
+    <w:name w:val="Heading 1 Char"/>
+    <w:link w:val="Heading1"/>
     <w:rsid w:val="00E60458"/>
     <w:rPr>
       <w:rFonts w:eastAsia="Times New Roman"/>
@@ -7599,9 +7883,9 @@
       <w:lang w:val="de-CH" w:eastAsia="en-US"/>
     </w:rPr>
   </w:style>
-  <w:style w:type="character" w:customStyle="1" w:styleId="berschrift2Zchn">
-    <w:name w:val="Überschrift 2 Zchn"/>
-    <w:link w:val="berschrift2"/>
+  <w:style w:type="character" w:customStyle="1" w:styleId="Heading2Char">
+    <w:name w:val="Heading 2 Char"/>
+    <w:link w:val="Heading2"/>
     <w:rsid w:val="00E60458"/>
     <w:rPr>
       <w:rFonts w:eastAsia="Times New Roman"/>
@@ -7612,10 +7896,10 @@
       <w:lang w:val="de-CH" w:eastAsia="en-US"/>
     </w:rPr>
   </w:style>
-  <w:style w:type="paragraph" w:styleId="Kopfzeile">
+  <w:style w:type="paragraph" w:styleId="Header">
     <w:name w:val="header"/>
-    <w:basedOn w:val="Standard"/>
-    <w:link w:val="KopfzeileZchn"/>
+    <w:basedOn w:val="Normal"/>
+    <w:link w:val="HeaderChar"/>
     <w:uiPriority w:val="99"/>
     <w:unhideWhenUsed/>
     <w:rsid w:val="001F1B9C"/>
@@ -7630,19 +7914,19 @@
       <w:sz w:val="16"/>
     </w:rPr>
   </w:style>
-  <w:style w:type="character" w:customStyle="1" w:styleId="KopfzeileZchn">
-    <w:name w:val="Kopfzeile Zchn"/>
-    <w:link w:val="Kopfzeile"/>
+  <w:style w:type="character" w:customStyle="1" w:styleId="HeaderChar">
+    <w:name w:val="Header Char"/>
+    <w:link w:val="Header"/>
     <w:uiPriority w:val="99"/>
     <w:rsid w:val="001F1B9C"/>
     <w:rPr>
       <w:sz w:val="16"/>
     </w:rPr>
   </w:style>
-  <w:style w:type="paragraph" w:styleId="Fuzeile">
+  <w:style w:type="paragraph" w:styleId="Footer">
     <w:name w:val="footer"/>
-    <w:basedOn w:val="Standard"/>
-    <w:link w:val="FuzeileZchn"/>
+    <w:basedOn w:val="Normal"/>
+    <w:link w:val="FooterChar"/>
     <w:uiPriority w:val="99"/>
     <w:unhideWhenUsed/>
     <w:rsid w:val="003B1648"/>
@@ -7658,9 +7942,9 @@
       <w:sz w:val="16"/>
     </w:rPr>
   </w:style>
-  <w:style w:type="character" w:customStyle="1" w:styleId="FuzeileZchn">
-    <w:name w:val="Fußzeile Zchn"/>
-    <w:link w:val="Fuzeile"/>
+  <w:style w:type="character" w:customStyle="1" w:styleId="FooterChar">
+    <w:name w:val="Footer Char"/>
+    <w:link w:val="Footer"/>
     <w:uiPriority w:val="99"/>
     <w:rsid w:val="003B1648"/>
     <w:rPr>
@@ -7670,9 +7954,9 @@
       <w:lang w:val="de-CH" w:eastAsia="en-US" w:bidi="ar-SA"/>
     </w:rPr>
   </w:style>
-  <w:style w:type="table" w:styleId="Tabellenraster">
+  <w:style w:type="table" w:styleId="TableGrid">
     <w:name w:val="Table Grid"/>
-    <w:basedOn w:val="NormaleTabelle"/>
+    <w:basedOn w:val="TableNormal"/>
     <w:uiPriority w:val="59"/>
     <w:rsid w:val="001F1B9C"/>
     <w:pPr>
@@ -7690,7 +7974,7 @@
   </w:style>
   <w:style w:type="paragraph" w:customStyle="1" w:styleId="Absenderzeile">
     <w:name w:val="Absenderzeile"/>
-    <w:basedOn w:val="Standard"/>
+    <w:basedOn w:val="Normal"/>
     <w:rsid w:val="001F1B9C"/>
     <w:pPr>
       <w:spacing w:line="240" w:lineRule="auto"/>
@@ -7699,11 +7983,11 @@
       <w:sz w:val="14"/>
     </w:rPr>
   </w:style>
-  <w:style w:type="paragraph" w:styleId="Titel">
+  <w:style w:type="paragraph" w:styleId="Title">
     <w:name w:val="Title"/>
-    <w:basedOn w:val="Standard"/>
-    <w:next w:val="Standard"/>
-    <w:link w:val="TitelZchn"/>
+    <w:basedOn w:val="Normal"/>
+    <w:next w:val="Normal"/>
+    <w:link w:val="TitleChar"/>
     <w:uiPriority w:val="1"/>
     <w:qFormat/>
     <w:rsid w:val="009B18B4"/>
@@ -7719,9 +8003,9 @@
       <w:szCs w:val="52"/>
     </w:rPr>
   </w:style>
-  <w:style w:type="character" w:customStyle="1" w:styleId="TitelZchn">
-    <w:name w:val="Titel Zchn"/>
-    <w:link w:val="Titel"/>
+  <w:style w:type="character" w:customStyle="1" w:styleId="TitleChar">
+    <w:name w:val="Title Char"/>
+    <w:link w:val="Title"/>
     <w:uiPriority w:val="1"/>
     <w:rsid w:val="003779D0"/>
     <w:rPr>
@@ -7734,9 +8018,9 @@
       <w:lang w:eastAsia="en-US"/>
     </w:rPr>
   </w:style>
-  <w:style w:type="paragraph" w:styleId="Untertitel">
+  <w:style w:type="paragraph" w:styleId="Subtitle">
     <w:name w:val="Subtitle"/>
-    <w:basedOn w:val="Standard"/>
+    <w:basedOn w:val="Normal"/>
     <w:uiPriority w:val="1"/>
     <w:qFormat/>
     <w:rsid w:val="0082554E"/>
@@ -7752,17 +8036,17 @@
   </w:style>
   <w:style w:type="paragraph" w:customStyle="1" w:styleId="RefFusszeile">
     <w:name w:val="Ref_Fusszeile"/>
-    <w:basedOn w:val="Fuzeile"/>
+    <w:basedOn w:val="Footer"/>
     <w:uiPriority w:val="1"/>
     <w:rsid w:val="003B1648"/>
     <w:rPr>
       <w:sz w:val="19"/>
     </w:rPr>
   </w:style>
-  <w:style w:type="paragraph" w:styleId="Verzeichnis1">
+  <w:style w:type="paragraph" w:styleId="TOC1">
     <w:name w:val="toc 1"/>
-    <w:basedOn w:val="Standard"/>
-    <w:next w:val="Standard"/>
+    <w:basedOn w:val="Normal"/>
+    <w:next w:val="Normal"/>
     <w:autoRedefine/>
     <w:uiPriority w:val="39"/>
     <w:rsid w:val="00FA7F32"/>
@@ -7783,10 +8067,10 @@
       <w:lang w:val="fr-FR"/>
     </w:rPr>
   </w:style>
-  <w:style w:type="paragraph" w:styleId="Verzeichnis2">
+  <w:style w:type="paragraph" w:styleId="TOC2">
     <w:name w:val="toc 2"/>
-    <w:basedOn w:val="Standard"/>
-    <w:next w:val="Standard"/>
+    <w:basedOn w:val="Normal"/>
+    <w:next w:val="Normal"/>
     <w:autoRedefine/>
     <w:uiPriority w:val="39"/>
     <w:rsid w:val="00F825B4"/>
@@ -7802,10 +8086,10 @@
       <w:ind w:firstLine="340"/>
     </w:pPr>
   </w:style>
-  <w:style w:type="paragraph" w:styleId="Verzeichnis3">
+  <w:style w:type="paragraph" w:styleId="TOC3">
     <w:name w:val="toc 3"/>
-    <w:basedOn w:val="Standard"/>
-    <w:next w:val="Standard"/>
+    <w:basedOn w:val="Normal"/>
+    <w:next w:val="Normal"/>
     <w:autoRedefine/>
     <w:uiPriority w:val="39"/>
     <w:rsid w:val="00BF2D5F"/>
@@ -7818,10 +8102,10 @@
       <w:ind w:firstLine="567"/>
     </w:pPr>
   </w:style>
-  <w:style w:type="paragraph" w:styleId="Verzeichnis4">
+  <w:style w:type="paragraph" w:styleId="TOC4">
     <w:name w:val="toc 4"/>
-    <w:basedOn w:val="Standard"/>
-    <w:next w:val="Standard"/>
+    <w:basedOn w:val="Normal"/>
+    <w:next w:val="Normal"/>
     <w:autoRedefine/>
     <w:uiPriority w:val="39"/>
     <w:rsid w:val="00F825B4"/>
@@ -7837,10 +8121,10 @@
       <w:ind w:firstLine="794"/>
     </w:pPr>
   </w:style>
-  <w:style w:type="paragraph" w:styleId="Verzeichnis5">
+  <w:style w:type="paragraph" w:styleId="TOC5">
     <w:name w:val="toc 5"/>
-    <w:basedOn w:val="Standard"/>
-    <w:next w:val="Standard"/>
+    <w:basedOn w:val="Normal"/>
+    <w:next w:val="Normal"/>
     <w:autoRedefine/>
     <w:uiPriority w:val="39"/>
     <w:rsid w:val="00BF2D5F"/>
@@ -7855,7 +8139,7 @@
   </w:style>
   <w:style w:type="paragraph" w:customStyle="1" w:styleId="Inhaltsverzeichnis">
     <w:name w:val="Inhaltsverzeichnis"/>
-    <w:basedOn w:val="Untertitel"/>
+    <w:basedOn w:val="Subtitle"/>
     <w:rsid w:val="00796682"/>
     <w:pPr>
       <w:spacing w:line="280" w:lineRule="atLeast"/>
@@ -7863,7 +8147,7 @@
   </w:style>
   <w:style w:type="paragraph" w:customStyle="1" w:styleId="Nummerierung">
     <w:name w:val="Nummerierung"/>
-    <w:basedOn w:val="Standard"/>
+    <w:basedOn w:val="Normal"/>
     <w:rsid w:val="005F7206"/>
     <w:pPr>
       <w:numPr>
@@ -7872,9 +8156,9 @@
       <w:jc w:val="both"/>
     </w:pPr>
   </w:style>
-  <w:style w:type="paragraph" w:styleId="Aufzhlungszeichen">
+  <w:style w:type="paragraph" w:styleId="ListBullet">
     <w:name w:val="List Bullet"/>
-    <w:basedOn w:val="Standard"/>
+    <w:basedOn w:val="Normal"/>
     <w:rsid w:val="00E9787C"/>
     <w:pPr>
       <w:numPr>
@@ -7882,9 +8166,9 @@
       </w:numPr>
     </w:pPr>
   </w:style>
-  <w:style w:type="paragraph" w:styleId="Aufzhlungszeichen2">
+  <w:style w:type="paragraph" w:styleId="ListBullet2">
     <w:name w:val="List Bullet 2"/>
-    <w:basedOn w:val="Standard"/>
+    <w:basedOn w:val="Normal"/>
     <w:rsid w:val="00E9787C"/>
     <w:pPr>
       <w:numPr>
@@ -7892,9 +8176,9 @@
       </w:numPr>
     </w:pPr>
   </w:style>
-  <w:style w:type="paragraph" w:styleId="Aufzhlungszeichen3">
+  <w:style w:type="paragraph" w:styleId="ListBullet3">
     <w:name w:val="List Bullet 3"/>
-    <w:basedOn w:val="Standard"/>
+    <w:basedOn w:val="Normal"/>
     <w:rsid w:val="00E9787C"/>
     <w:pPr>
       <w:numPr>
@@ -7902,9 +8186,9 @@
       </w:numPr>
     </w:pPr>
   </w:style>
-  <w:style w:type="paragraph" w:styleId="Aufzhlungszeichen4">
+  <w:style w:type="paragraph" w:styleId="ListBullet4">
     <w:name w:val="List Bullet 4"/>
-    <w:basedOn w:val="Standard"/>
+    <w:basedOn w:val="Normal"/>
     <w:rsid w:val="00E9787C"/>
     <w:pPr>
       <w:numPr>
@@ -7912,9 +8196,9 @@
       </w:numPr>
     </w:pPr>
   </w:style>
-  <w:style w:type="paragraph" w:styleId="Aufzhlungszeichen5">
+  <w:style w:type="paragraph" w:styleId="ListBullet5">
     <w:name w:val="List Bullet 5"/>
-    <w:basedOn w:val="Standard"/>
+    <w:basedOn w:val="Normal"/>
     <w:rsid w:val="00E9787C"/>
     <w:pPr>
       <w:numPr>
@@ -7922,10 +8206,10 @@
       </w:numPr>
     </w:pPr>
   </w:style>
-  <w:style w:type="paragraph" w:styleId="Zitat">
+  <w:style w:type="paragraph" w:styleId="Quote">
     <w:name w:val="Quote"/>
-    <w:basedOn w:val="Standard"/>
-    <w:next w:val="Standard"/>
+    <w:basedOn w:val="Normal"/>
+    <w:next w:val="Normal"/>
     <w:qFormat/>
     <w:rsid w:val="00D37E22"/>
     <w:pPr>
@@ -7936,9 +8220,9 @@
       <w:i/>
     </w:rPr>
   </w:style>
-  <w:style w:type="paragraph" w:styleId="Funotentext">
+  <w:style w:type="paragraph" w:styleId="FootnoteText">
     <w:name w:val="footnote text"/>
-    <w:basedOn w:val="Standard"/>
+    <w:basedOn w:val="Normal"/>
     <w:semiHidden/>
     <w:rsid w:val="00801CD9"/>
     <w:pPr>
@@ -7952,7 +8236,7 @@
       <w:sz w:val="16"/>
     </w:rPr>
   </w:style>
-  <w:style w:type="character" w:styleId="Funotenzeichen">
+  <w:style w:type="character" w:styleId="FootnoteReference">
     <w:name w:val="footnote reference"/>
     <w:semiHidden/>
     <w:rsid w:val="00556E27"/>
@@ -7962,7 +8246,7 @@
   </w:style>
   <w:style w:type="paragraph" w:customStyle="1" w:styleId="Legende">
     <w:name w:val="Legende"/>
-    <w:basedOn w:val="Standard"/>
+    <w:basedOn w:val="Normal"/>
     <w:semiHidden/>
     <w:rsid w:val="006254BF"/>
     <w:rPr>
@@ -7971,7 +8255,7 @@
   </w:style>
   <w:style w:type="paragraph" w:customStyle="1" w:styleId="Verzeichnis">
     <w:name w:val="Verzeichnis"/>
-    <w:basedOn w:val="Standard"/>
+    <w:basedOn w:val="Normal"/>
     <w:qFormat/>
     <w:rsid w:val="00E43329"/>
     <w:pPr>
@@ -7984,9 +8268,9 @@
       </w:tabs>
     </w:pPr>
   </w:style>
-  <w:style w:type="paragraph" w:styleId="Dokumentstruktur">
+  <w:style w:type="paragraph" w:styleId="DocumentMap">
     <w:name w:val="Document Map"/>
-    <w:basedOn w:val="Standard"/>
+    <w:basedOn w:val="Normal"/>
     <w:semiHidden/>
     <w:rsid w:val="00003CF0"/>
     <w:pPr>
@@ -7997,10 +8281,10 @@
       <w:sz w:val="20"/>
     </w:rPr>
   </w:style>
-  <w:style w:type="paragraph" w:styleId="Beschriftung">
+  <w:style w:type="paragraph" w:styleId="Caption">
     <w:name w:val="caption"/>
-    <w:basedOn w:val="Standard"/>
-    <w:next w:val="Standard"/>
+    <w:basedOn w:val="Normal"/>
+    <w:next w:val="Normal"/>
     <w:qFormat/>
     <w:rsid w:val="001E6E95"/>
     <w:pPr>
@@ -8013,7 +8297,7 @@
   </w:style>
   <w:style w:type="table" w:customStyle="1" w:styleId="TabelleBFH">
     <w:name w:val="Tabelle_BFH"/>
-    <w:basedOn w:val="NormaleTabelle"/>
+    <w:basedOn w:val="TableNormal"/>
     <w:rsid w:val="00D22D1B"/>
     <w:pPr>
       <w:spacing w:line="240" w:lineRule="atLeast"/>
@@ -8060,10 +8344,10 @@
       </w:tcPr>
     </w:tblStylePr>
   </w:style>
-  <w:style w:type="paragraph" w:styleId="Abbildungsverzeichnis">
+  <w:style w:type="paragraph" w:styleId="TableofFigures">
     <w:name w:val="table of figures"/>
-    <w:basedOn w:val="Standard"/>
-    <w:next w:val="Standard"/>
+    <w:basedOn w:val="Normal"/>
+    <w:next w:val="Normal"/>
     <w:uiPriority w:val="99"/>
     <w:unhideWhenUsed/>
     <w:rsid w:val="006F7567"/>
@@ -8074,10 +8358,10 @@
       </w:pBdr>
     </w:pPr>
   </w:style>
-  <w:style w:type="paragraph" w:styleId="Sprechblasentext">
+  <w:style w:type="paragraph" w:styleId="BalloonText">
     <w:name w:val="Balloon Text"/>
-    <w:basedOn w:val="Standard"/>
-    <w:link w:val="SprechblasentextZchn"/>
+    <w:basedOn w:val="Normal"/>
+    <w:link w:val="BalloonTextChar"/>
     <w:uiPriority w:val="99"/>
     <w:semiHidden/>
     <w:unhideWhenUsed/>
@@ -8091,9 +8375,9 @@
       <w:szCs w:val="16"/>
     </w:rPr>
   </w:style>
-  <w:style w:type="character" w:customStyle="1" w:styleId="SprechblasentextZchn">
-    <w:name w:val="Sprechblasentext Zchn"/>
-    <w:link w:val="Sprechblasentext"/>
+  <w:style w:type="character" w:customStyle="1" w:styleId="BalloonTextChar">
+    <w:name w:val="Balloon Text Char"/>
+    <w:link w:val="BalloonText"/>
     <w:uiPriority w:val="99"/>
     <w:semiHidden/>
     <w:rsid w:val="006F7567"/>
@@ -8114,10 +8398,10 @@
       <w:u w:val="single"/>
     </w:rPr>
   </w:style>
-  <w:style w:type="paragraph" w:styleId="Verzeichnis6">
+  <w:style w:type="paragraph" w:styleId="TOC6">
     <w:name w:val="toc 6"/>
-    <w:basedOn w:val="Standard"/>
-    <w:next w:val="Standard"/>
+    <w:basedOn w:val="Normal"/>
+    <w:next w:val="Normal"/>
     <w:autoRedefine/>
     <w:uiPriority w:val="39"/>
     <w:unhideWhenUsed/>
@@ -8126,10 +8410,10 @@
       <w:ind w:left="950"/>
     </w:pPr>
   </w:style>
-  <w:style w:type="paragraph" w:styleId="Verzeichnis7">
+  <w:style w:type="paragraph" w:styleId="TOC7">
     <w:name w:val="toc 7"/>
-    <w:basedOn w:val="Standard"/>
-    <w:next w:val="Standard"/>
+    <w:basedOn w:val="Normal"/>
+    <w:next w:val="Normal"/>
     <w:autoRedefine/>
     <w:uiPriority w:val="39"/>
     <w:unhideWhenUsed/>
@@ -8138,10 +8422,10 @@
       <w:ind w:left="1140"/>
     </w:pPr>
   </w:style>
-  <w:style w:type="paragraph" w:styleId="Verzeichnis8">
+  <w:style w:type="paragraph" w:styleId="TOC8">
     <w:name w:val="toc 8"/>
-    <w:basedOn w:val="Standard"/>
-    <w:next w:val="Standard"/>
+    <w:basedOn w:val="Normal"/>
+    <w:next w:val="Normal"/>
     <w:autoRedefine/>
     <w:uiPriority w:val="39"/>
     <w:unhideWhenUsed/>
@@ -8150,9 +8434,9 @@
       <w:ind w:left="1330"/>
     </w:pPr>
   </w:style>
-  <w:style w:type="paragraph" w:styleId="Verzeichnis9">
+  <w:style w:type="paragraph" w:styleId="TOC9">
     <w:name w:val="toc 9"/>
-    <w:basedOn w:val="Standard"/>
+    <w:basedOn w:val="Normal"/>
     <w:autoRedefine/>
     <w:uiPriority w:val="39"/>
     <w:unhideWhenUsed/>
@@ -8167,10 +8451,10 @@
       <w:i/>
     </w:rPr>
   </w:style>
-  <w:style w:type="paragraph" w:styleId="Endnotentext">
+  <w:style w:type="paragraph" w:styleId="EndnoteText">
     <w:name w:val="endnote text"/>
-    <w:basedOn w:val="Standard"/>
-    <w:link w:val="EndnotentextZchn"/>
+    <w:basedOn w:val="Normal"/>
+    <w:link w:val="EndnoteTextChar"/>
     <w:uiPriority w:val="99"/>
     <w:unhideWhenUsed/>
     <w:rsid w:val="00FD58FA"/>
@@ -8182,10 +8466,10 @@
       <w:szCs w:val="24"/>
     </w:rPr>
   </w:style>
-  <w:style w:type="character" w:customStyle="1" w:styleId="EndnotentextZchn">
-    <w:name w:val="Endnotentext Zchn"/>
-    <w:basedOn w:val="Absatz-Standardschriftart"/>
-    <w:link w:val="Endnotentext"/>
+  <w:style w:type="character" w:customStyle="1" w:styleId="EndnoteTextChar">
+    <w:name w:val="Endnote Text Char"/>
+    <w:basedOn w:val="DefaultParagraphFont"/>
+    <w:link w:val="EndnoteText"/>
     <w:uiPriority w:val="99"/>
     <w:rsid w:val="00FD58FA"/>
     <w:rPr>
@@ -8194,9 +8478,9 @@
       <w:lang w:val="de-CH" w:eastAsia="en-US"/>
     </w:rPr>
   </w:style>
-  <w:style w:type="character" w:styleId="Endnotenzeichen">
+  <w:style w:type="character" w:styleId="EndnoteReference">
     <w:name w:val="endnote reference"/>
-    <w:basedOn w:val="Absatz-Standardschriftart"/>
+    <w:basedOn w:val="DefaultParagraphFont"/>
     <w:uiPriority w:val="99"/>
     <w:unhideWhenUsed/>
     <w:rsid w:val="00FD58FA"/>
@@ -8204,9 +8488,9 @@
       <w:vertAlign w:val="superscript"/>
     </w:rPr>
   </w:style>
-  <w:style w:type="character" w:styleId="BesuchterLink">
+  <w:style w:type="character" w:styleId="FollowedHyperlink">
     <w:name w:val="FollowedHyperlink"/>
-    <w:basedOn w:val="Absatz-Standardschriftart"/>
+    <w:basedOn w:val="DefaultParagraphFont"/>
     <w:uiPriority w:val="99"/>
     <w:semiHidden/>
     <w:unhideWhenUsed/>
@@ -8216,9 +8500,9 @@
       <w:u w:val="single"/>
     </w:rPr>
   </w:style>
-  <w:style w:type="paragraph" w:styleId="Listenabsatz">
+  <w:style w:type="paragraph" w:styleId="ListParagraph">
     <w:name w:val="List Paragraph"/>
-    <w:basedOn w:val="Standard"/>
+    <w:basedOn w:val="Normal"/>
     <w:uiPriority w:val="72"/>
     <w:rsid w:val="00AF3B2A"/>
     <w:pPr>
@@ -8554,7 +8838,7 @@
 </file>
 
 <file path=customXml/itemProps1.xml><?xml version="1.0" encoding="utf-8"?>
-<ds:datastoreItem xmlns:ds="http://schemas.openxmlformats.org/officeDocument/2006/customXml" ds:itemID="{1621C993-3FCD-4B2D-91D9-975BFA566CCB}">
+<ds:datastoreItem xmlns:ds="http://schemas.openxmlformats.org/officeDocument/2006/customXml" ds:itemID="{1A57E9D8-A155-4DE8-9ADF-E4FE7C5260DA}">
   <ds:schemaRefs>
     <ds:schemaRef ds:uri="http://schemas.openxmlformats.org/officeDocument/2006/bibliography"/>
   </ds:schemaRefs>

</xml_diff>

<commit_message>
CS1_Task3_Design_Thinking gerettete Validation hinzugefügt
</commit_message>
<xml_diff>
--- a/doc/CS1/CS1_Task3_Design_Thinking.docx
+++ b/doc/CS1/CS1_Task3_Design_Thinking.docx
@@ -1,6 +1,6 @@
 
 <file path=word/document.xml><?xml version="1.0" encoding="utf-8"?>
-<w:document xmlns:wpc="http://schemas.microsoft.com/office/word/2010/wordprocessingCanvas" xmlns:mc="http://schemas.openxmlformats.org/markup-compatibility/2006" xmlns:o="urn:schemas-microsoft-com:office:office" xmlns:r="http://schemas.openxmlformats.org/officeDocument/2006/relationships" xmlns:m="http://schemas.openxmlformats.org/officeDocument/2006/math" xmlns:v="urn:schemas-microsoft-com:vml" xmlns:wp14="http://schemas.microsoft.com/office/word/2010/wordprocessingDrawing" xmlns:wp="http://schemas.openxmlformats.org/drawingml/2006/wordprocessingDrawing" xmlns:w10="urn:schemas-microsoft-com:office:word" xmlns:w="http://schemas.openxmlformats.org/wordprocessingml/2006/main" xmlns:w14="http://schemas.microsoft.com/office/word/2010/wordml" xmlns:wpg="http://schemas.microsoft.com/office/word/2010/wordprocessingGroup" xmlns:wpi="http://schemas.microsoft.com/office/word/2010/wordprocessingInk" xmlns:wne="http://schemas.microsoft.com/office/word/2006/wordml" xmlns:wps="http://schemas.microsoft.com/office/word/2010/wordprocessingShape" mc:Ignorable="w14 wp14">
+<w:document xmlns:wpc="http://schemas.microsoft.com/office/word/2010/wordprocessingCanvas" xmlns:cx="http://schemas.microsoft.com/office/drawing/2014/chartex" xmlns:cx1="http://schemas.microsoft.com/office/drawing/2015/9/8/chartex" xmlns:cx2="http://schemas.microsoft.com/office/drawing/2015/10/21/chartex" xmlns:cx3="http://schemas.microsoft.com/office/drawing/2016/5/9/chartex" xmlns:cx4="http://schemas.microsoft.com/office/drawing/2016/5/10/chartex" xmlns:cx5="http://schemas.microsoft.com/office/drawing/2016/5/11/chartex" xmlns:mc="http://schemas.openxmlformats.org/markup-compatibility/2006" xmlns:o="urn:schemas-microsoft-com:office:office" xmlns:r="http://schemas.openxmlformats.org/officeDocument/2006/relationships" xmlns:m="http://schemas.openxmlformats.org/officeDocument/2006/math" xmlns:v="urn:schemas-microsoft-com:vml" xmlns:wp14="http://schemas.microsoft.com/office/word/2010/wordprocessingDrawing" xmlns:wp="http://schemas.openxmlformats.org/drawingml/2006/wordprocessingDrawing" xmlns:w10="urn:schemas-microsoft-com:office:word" xmlns:w="http://schemas.openxmlformats.org/wordprocessingml/2006/main" xmlns:w14="http://schemas.microsoft.com/office/word/2010/wordml" xmlns:w15="http://schemas.microsoft.com/office/word/2012/wordml" xmlns:w16se="http://schemas.microsoft.com/office/word/2015/wordml/symex" xmlns:wpg="http://schemas.microsoft.com/office/word/2010/wordprocessingGroup" xmlns:wpi="http://schemas.microsoft.com/office/word/2010/wordprocessingInk" xmlns:wne="http://schemas.microsoft.com/office/word/2006/wordml" xmlns:wps="http://schemas.microsoft.com/office/word/2010/wordprocessingShape" mc:Ignorable="w14 w15 w16se wp14">
   <w:body>
     <w:tbl>
       <w:tblPr>
@@ -34,8 +34,6 @@
                 <w:lang w:val="en-GB"/>
               </w:rPr>
             </w:pPr>
-            <w:bookmarkStart w:id="0" w:name="_GoBack"/>
-            <w:bookmarkEnd w:id="0"/>
             <w:r>
               <w:rPr>
                 <w:lang w:val="en-GB"/>
@@ -64,19 +62,11 @@
                 <w:lang w:val="en-GB"/>
               </w:rPr>
             </w:pPr>
-            <w:proofErr w:type="spellStart"/>
             <w:r>
               <w:rPr>
                 <w:lang w:val="en-GB"/>
               </w:rPr>
-              <w:t>Gruppe</w:t>
-            </w:r>
-            <w:proofErr w:type="spellEnd"/>
-            <w:r>
-              <w:rPr>
-                <w:lang w:val="en-GB"/>
-              </w:rPr>
-              <w:t xml:space="preserve"> </w:t>
+              <w:t xml:space="preserve">Gruppe </w:t>
             </w:r>
             <w:proofErr w:type="spellStart"/>
             <w:r>
@@ -151,7 +141,7 @@
                           </pic:cNvPicPr>
                         </pic:nvPicPr>
                         <pic:blipFill>
-                          <a:blip r:embed="rId9">
+                          <a:blip r:embed="rId8">
                             <a:extLst>
                               <a:ext uri="{28A0092B-C50C-407E-A947-70E740481C1C}">
                                 <a14:useLocalDpi xmlns:a14="http://schemas.microsoft.com/office/drawing/2010/main" val="0"/>
@@ -196,10 +186,10 @@
           <w:szCs w:val="10"/>
         </w:rPr>
         <w:sectPr>
-          <w:headerReference w:type="default" r:id="rId10"/>
-          <w:footerReference w:type="default" r:id="rId11"/>
-          <w:headerReference w:type="first" r:id="rId12"/>
-          <w:footerReference w:type="first" r:id="rId13"/>
+          <w:headerReference w:type="default" r:id="rId9"/>
+          <w:footerReference w:type="default" r:id="rId10"/>
+          <w:headerReference w:type="first" r:id="rId11"/>
+          <w:footerReference w:type="first" r:id="rId12"/>
           <w:pgSz w:w="11906" w:h="16838" w:code="9"/>
           <w:pgMar w:top="1758" w:right="2081" w:bottom="680" w:left="1435" w:header="709" w:footer="510" w:gutter="0"/>
           <w:cols w:space="708"/>
@@ -221,7 +211,6 @@
         <w:rPr>
           <w:lang w:val="en-GB"/>
         </w:rPr>
-        <w:lastRenderedPageBreak/>
         <w:t>Inhaltsverzeichnis</w:t>
       </w:r>
       <w:proofErr w:type="spellEnd"/>
@@ -234,7 +223,7 @@
           <w:noProof/>
           <w:sz w:val="22"/>
           <w:szCs w:val="22"/>
-          <w:lang w:val="en-GB" w:eastAsia="de-CH"/>
+          <w:lang w:val="fr-CH" w:eastAsia="de-CH"/>
         </w:rPr>
       </w:pPr>
       <w:r>
@@ -252,7 +241,6 @@
       <w:r>
         <w:rPr>
           <w:noProof/>
-          <w:lang w:val="en-GB"/>
         </w:rPr>
         <w:t>1</w:t>
       </w:r>
@@ -262,21 +250,19 @@
           <w:noProof/>
           <w:sz w:val="22"/>
           <w:szCs w:val="22"/>
-          <w:lang w:val="en-GB" w:eastAsia="de-CH"/>
+          <w:lang w:val="fr-CH" w:eastAsia="de-CH"/>
         </w:rPr>
         <w:tab/>
       </w:r>
       <w:r>
         <w:rPr>
           <w:noProof/>
-          <w:lang w:val="en-GB"/>
         </w:rPr>
         <w:t>Scoping</w:t>
       </w:r>
       <w:r>
         <w:rPr>
           <w:noProof/>
-          <w:lang w:val="en-GB"/>
         </w:rPr>
         <w:tab/>
       </w:r>
@@ -289,9 +275,8 @@
       <w:r>
         <w:rPr>
           <w:noProof/>
-          <w:lang w:val="en-GB"/>
-        </w:rPr>
-        <w:instrText xml:space="preserve"> PAGEREF _Toc465079158 \h </w:instrText>
+        </w:rPr>
+        <w:instrText xml:space="preserve"> PAGEREF _Toc465371219 \h </w:instrText>
       </w:r>
       <w:r>
         <w:rPr>
@@ -307,9 +292,8 @@
       <w:r>
         <w:rPr>
           <w:noProof/>
-          <w:lang w:val="en-GB"/>
-        </w:rPr>
-        <w:t>3</w:t>
+        </w:rPr>
+        <w:t>1</w:t>
       </w:r>
       <w:r>
         <w:rPr>
@@ -329,13 +313,13 @@
           <w:noProof/>
           <w:sz w:val="22"/>
           <w:szCs w:val="22"/>
-          <w:lang w:val="en-GB" w:eastAsia="de-CH"/>
-        </w:rPr>
-      </w:pPr>
-      <w:r>
-        <w:rPr>
-          <w:noProof/>
-          <w:lang w:val="en-GB"/>
+          <w:lang w:val="fr-CH" w:eastAsia="de-CH"/>
+        </w:rPr>
+      </w:pPr>
+      <w:r>
+        <w:rPr>
+          <w:noProof/>
+          <w:lang w:val="fr-CH"/>
         </w:rPr>
         <w:t>1.1</w:t>
       </w:r>
@@ -345,21 +329,21 @@
           <w:noProof/>
           <w:sz w:val="22"/>
           <w:szCs w:val="22"/>
-          <w:lang w:val="en-GB" w:eastAsia="de-CH"/>
+          <w:lang w:val="fr-CH" w:eastAsia="de-CH"/>
         </w:rPr>
         <w:tab/>
       </w:r>
       <w:r>
         <w:rPr>
           <w:noProof/>
-          <w:lang w:val="en-GB"/>
+          <w:lang w:val="fr-CH"/>
         </w:rPr>
         <w:t>Project Scope:</w:t>
       </w:r>
       <w:r>
         <w:rPr>
           <w:noProof/>
-          <w:lang w:val="en-GB"/>
+          <w:lang w:val="fr-CH"/>
         </w:rPr>
         <w:tab/>
       </w:r>
@@ -372,9 +356,9 @@
       <w:r>
         <w:rPr>
           <w:noProof/>
-          <w:lang w:val="en-GB"/>
-        </w:rPr>
-        <w:instrText xml:space="preserve"> PAGEREF _Toc465079159 \h </w:instrText>
+          <w:lang w:val="fr-CH"/>
+        </w:rPr>
+        <w:instrText xml:space="preserve"> PAGEREF _Toc465371220 \h </w:instrText>
       </w:r>
       <w:r>
         <w:rPr>
@@ -390,9 +374,9 @@
       <w:r>
         <w:rPr>
           <w:noProof/>
-          <w:lang w:val="en-GB"/>
-        </w:rPr>
-        <w:t>3</w:t>
+          <w:lang w:val="fr-CH"/>
+        </w:rPr>
+        <w:t>1</w:t>
       </w:r>
       <w:r>
         <w:rPr>
@@ -412,13 +396,13 @@
           <w:noProof/>
           <w:sz w:val="22"/>
           <w:szCs w:val="22"/>
-          <w:lang w:val="en-GB" w:eastAsia="de-CH"/>
-        </w:rPr>
-      </w:pPr>
-      <w:r>
-        <w:rPr>
-          <w:noProof/>
-          <w:lang w:val="en-GB"/>
+          <w:lang w:val="fr-CH" w:eastAsia="de-CH"/>
+        </w:rPr>
+      </w:pPr>
+      <w:r>
+        <w:rPr>
+          <w:noProof/>
+          <w:lang w:val="fr-CH"/>
         </w:rPr>
         <w:t>1.2</w:t>
       </w:r>
@@ -428,21 +412,21 @@
           <w:noProof/>
           <w:sz w:val="22"/>
           <w:szCs w:val="22"/>
-          <w:lang w:val="en-GB" w:eastAsia="de-CH"/>
+          <w:lang w:val="fr-CH" w:eastAsia="de-CH"/>
         </w:rPr>
         <w:tab/>
       </w:r>
       <w:r>
         <w:rPr>
           <w:noProof/>
-          <w:lang w:val="en-GB"/>
+          <w:lang w:val="fr-CH"/>
         </w:rPr>
         <w:t>Out of Scope:</w:t>
       </w:r>
       <w:r>
         <w:rPr>
           <w:noProof/>
-          <w:lang w:val="en-GB"/>
+          <w:lang w:val="fr-CH"/>
         </w:rPr>
         <w:tab/>
       </w:r>
@@ -455,9 +439,9 @@
       <w:r>
         <w:rPr>
           <w:noProof/>
-          <w:lang w:val="en-GB"/>
-        </w:rPr>
-        <w:instrText xml:space="preserve"> PAGEREF _Toc465079160 \h </w:instrText>
+          <w:lang w:val="fr-CH"/>
+        </w:rPr>
+        <w:instrText xml:space="preserve"> PAGEREF _Toc465371221 \h </w:instrText>
       </w:r>
       <w:r>
         <w:rPr>
@@ -473,9 +457,9 @@
       <w:r>
         <w:rPr>
           <w:noProof/>
-          <w:lang w:val="en-GB"/>
-        </w:rPr>
-        <w:t>3</w:t>
+          <w:lang w:val="fr-CH"/>
+        </w:rPr>
+        <w:t>1</w:t>
       </w:r>
       <w:r>
         <w:rPr>
@@ -495,13 +479,12 @@
           <w:noProof/>
           <w:sz w:val="22"/>
           <w:szCs w:val="22"/>
-          <w:lang w:val="en-GB" w:eastAsia="de-CH"/>
-        </w:rPr>
-      </w:pPr>
-      <w:r>
-        <w:rPr>
-          <w:noProof/>
-          <w:lang w:val="en-GB"/>
+          <w:lang w:eastAsia="de-CH"/>
+        </w:rPr>
+      </w:pPr>
+      <w:r>
+        <w:rPr>
+          <w:noProof/>
         </w:rPr>
         <w:t>1.3</w:t>
       </w:r>
@@ -511,21 +494,19 @@
           <w:noProof/>
           <w:sz w:val="22"/>
           <w:szCs w:val="22"/>
-          <w:lang w:val="en-GB" w:eastAsia="de-CH"/>
+          <w:lang w:eastAsia="de-CH"/>
         </w:rPr>
         <w:tab/>
       </w:r>
       <w:r>
         <w:rPr>
           <w:noProof/>
-          <w:lang w:val="en-GB"/>
         </w:rPr>
         <w:t>Success Measures:</w:t>
       </w:r>
       <w:r>
         <w:rPr>
           <w:noProof/>
-          <w:lang w:val="en-GB"/>
         </w:rPr>
         <w:tab/>
       </w:r>
@@ -538,9 +519,8 @@
       <w:r>
         <w:rPr>
           <w:noProof/>
-          <w:lang w:val="en-GB"/>
-        </w:rPr>
-        <w:instrText xml:space="preserve"> PAGEREF _Toc465079161 \h </w:instrText>
+        </w:rPr>
+        <w:instrText xml:space="preserve"> PAGEREF _Toc465371222 \h </w:instrText>
       </w:r>
       <w:r>
         <w:rPr>
@@ -556,252 +536,8 @@
       <w:r>
         <w:rPr>
           <w:noProof/>
-          <w:lang w:val="en-GB"/>
-        </w:rPr>
-        <w:t>3</w:t>
-      </w:r>
-      <w:r>
-        <w:rPr>
-          <w:noProof/>
-        </w:rPr>
-        <w:fldChar w:fldCharType="end"/>
-      </w:r>
-    </w:p>
-    <w:p>
-      <w:pPr>
-        <w:pStyle w:val="Verzeichnis1"/>
-        <w:rPr>
-          <w:rFonts w:asciiTheme="minorHAnsi" w:eastAsiaTheme="minorEastAsia" w:hAnsiTheme="minorHAnsi" w:cstheme="minorBidi"/>
-          <w:noProof/>
-          <w:sz w:val="22"/>
-          <w:szCs w:val="22"/>
-          <w:lang w:val="en-GB" w:eastAsia="de-CH"/>
-        </w:rPr>
-      </w:pPr>
-      <w:r>
-        <w:rPr>
-          <w:noProof/>
-          <w:lang w:val="en-GB"/>
-        </w:rPr>
-        <w:t>2</w:t>
-      </w:r>
-      <w:r>
-        <w:rPr>
-          <w:rFonts w:asciiTheme="minorHAnsi" w:eastAsiaTheme="minorEastAsia" w:hAnsiTheme="minorHAnsi" w:cstheme="minorBidi"/>
-          <w:noProof/>
-          <w:sz w:val="22"/>
-          <w:szCs w:val="22"/>
-          <w:lang w:val="en-GB" w:eastAsia="de-CH"/>
-        </w:rPr>
-        <w:tab/>
-      </w:r>
-      <w:r>
-        <w:rPr>
-          <w:noProof/>
-          <w:lang w:val="en-GB"/>
-        </w:rPr>
-        <w:t>Research</w:t>
-      </w:r>
-      <w:r>
-        <w:rPr>
-          <w:noProof/>
-          <w:lang w:val="en-GB"/>
-        </w:rPr>
-        <w:tab/>
-      </w:r>
-      <w:r>
-        <w:rPr>
-          <w:noProof/>
-        </w:rPr>
-        <w:fldChar w:fldCharType="begin"/>
-      </w:r>
-      <w:r>
-        <w:rPr>
-          <w:noProof/>
-          <w:lang w:val="en-GB"/>
-        </w:rPr>
-        <w:instrText xml:space="preserve"> PAGEREF _Toc465079162 \h </w:instrText>
-      </w:r>
-      <w:r>
-        <w:rPr>
-          <w:noProof/>
-        </w:rPr>
-      </w:r>
-      <w:r>
-        <w:rPr>
-          <w:noProof/>
-        </w:rPr>
-        <w:fldChar w:fldCharType="separate"/>
-      </w:r>
-      <w:r>
-        <w:rPr>
-          <w:noProof/>
-          <w:lang w:val="en-GB"/>
-        </w:rPr>
-        <w:t>3</w:t>
-      </w:r>
-      <w:r>
-        <w:rPr>
-          <w:noProof/>
-        </w:rPr>
-        <w:fldChar w:fldCharType="end"/>
-      </w:r>
-    </w:p>
-    <w:p>
-      <w:pPr>
-        <w:pStyle w:val="Verzeichnis1"/>
-        <w:rPr>
-          <w:rFonts w:asciiTheme="minorHAnsi" w:eastAsiaTheme="minorEastAsia" w:hAnsiTheme="minorHAnsi" w:cstheme="minorBidi"/>
-          <w:noProof/>
-          <w:sz w:val="22"/>
-          <w:szCs w:val="22"/>
-          <w:lang w:val="en-GB" w:eastAsia="de-CH"/>
-        </w:rPr>
-      </w:pPr>
-      <w:r>
-        <w:rPr>
-          <w:noProof/>
-          <w:lang w:val="en-GB"/>
-        </w:rPr>
-        <w:t>3</w:t>
-      </w:r>
-      <w:r>
-        <w:rPr>
-          <w:rFonts w:asciiTheme="minorHAnsi" w:eastAsiaTheme="minorEastAsia" w:hAnsiTheme="minorHAnsi" w:cstheme="minorBidi"/>
-          <w:noProof/>
-          <w:sz w:val="22"/>
-          <w:szCs w:val="22"/>
-          <w:lang w:val="en-GB" w:eastAsia="de-CH"/>
-        </w:rPr>
-        <w:tab/>
-      </w:r>
-      <w:r>
-        <w:rPr>
-          <w:noProof/>
-          <w:lang w:val="en-GB"/>
-        </w:rPr>
-        <w:t>Synthesize</w:t>
-      </w:r>
-      <w:r>
-        <w:rPr>
-          <w:noProof/>
-          <w:lang w:val="en-GB"/>
-        </w:rPr>
-        <w:tab/>
-      </w:r>
-      <w:r>
-        <w:rPr>
-          <w:noProof/>
-        </w:rPr>
-        <w:fldChar w:fldCharType="begin"/>
-      </w:r>
-      <w:r>
-        <w:rPr>
-          <w:noProof/>
-          <w:lang w:val="en-GB"/>
-        </w:rPr>
-        <w:instrText xml:space="preserve"> PAGEREF _Toc465079163 \h </w:instrText>
-      </w:r>
-      <w:r>
-        <w:rPr>
-          <w:noProof/>
-        </w:rPr>
-      </w:r>
-      <w:r>
-        <w:rPr>
-          <w:noProof/>
-        </w:rPr>
-        <w:fldChar w:fldCharType="separate"/>
-      </w:r>
-      <w:r>
-        <w:rPr>
-          <w:noProof/>
-          <w:lang w:val="en-GB"/>
-        </w:rPr>
-        <w:t>4</w:t>
-      </w:r>
-      <w:r>
-        <w:rPr>
-          <w:noProof/>
-        </w:rPr>
-        <w:fldChar w:fldCharType="end"/>
-      </w:r>
-    </w:p>
-    <w:p>
-      <w:pPr>
-        <w:pStyle w:val="Verzeichnis2"/>
-        <w:tabs>
-          <w:tab w:val="left" w:pos="950"/>
-        </w:tabs>
-        <w:rPr>
-          <w:rFonts w:asciiTheme="minorHAnsi" w:eastAsiaTheme="minorEastAsia" w:hAnsiTheme="minorHAnsi" w:cstheme="minorBidi"/>
-          <w:noProof/>
-          <w:sz w:val="22"/>
-          <w:szCs w:val="22"/>
-          <w:lang w:val="en-GB" w:eastAsia="de-CH"/>
-        </w:rPr>
-      </w:pPr>
-      <w:r>
-        <w:rPr>
-          <w:noProof/>
-          <w:lang w:val="en-GB"/>
-        </w:rPr>
-        <w:t>3.1</w:t>
-      </w:r>
-      <w:r>
-        <w:rPr>
-          <w:rFonts w:asciiTheme="minorHAnsi" w:eastAsiaTheme="minorEastAsia" w:hAnsiTheme="minorHAnsi" w:cstheme="minorBidi"/>
-          <w:noProof/>
-          <w:sz w:val="22"/>
-          <w:szCs w:val="22"/>
-          <w:lang w:val="en-GB" w:eastAsia="de-CH"/>
-        </w:rPr>
-        <w:tab/>
-      </w:r>
-      <w:r>
-        <w:rPr>
-          <w:noProof/>
-          <w:lang w:val="en-GB"/>
-        </w:rPr>
-        <w:t>Target Users</w:t>
-      </w:r>
-      <w:r>
-        <w:rPr>
-          <w:noProof/>
-          <w:lang w:val="en-GB"/>
-        </w:rPr>
-        <w:tab/>
-      </w:r>
-      <w:r>
-        <w:rPr>
-          <w:noProof/>
-        </w:rPr>
-        <w:fldChar w:fldCharType="begin"/>
-      </w:r>
-      <w:r>
-        <w:rPr>
-          <w:noProof/>
-          <w:lang w:val="en-GB"/>
-        </w:rPr>
-        <w:instrText xml:space="preserve"> PAGEREF _Toc465079164 \h </w:instrText>
-      </w:r>
-      <w:r>
-        <w:rPr>
-          <w:noProof/>
-        </w:rPr>
-      </w:r>
-      <w:r>
-        <w:rPr>
-          <w:noProof/>
-        </w:rPr>
-        <w:fldChar w:fldCharType="separate"/>
-      </w:r>
-      <w:r>
-        <w:rPr>
-          <w:noProof/>
-          <w:lang w:val="en-GB"/>
-        </w:rPr>
-        <w:t>4</w:t>
+        </w:rPr>
+        <w:t>1</w:t>
       </w:r>
       <w:r>
         <w:rPr>
@@ -824,8 +560,9 @@
       <w:r>
         <w:rPr>
           <w:noProof/>
-        </w:rPr>
-        <w:t>4</w:t>
+          <w:lang w:val="de-CH"/>
+        </w:rPr>
+        <w:t>2</w:t>
       </w:r>
       <w:r>
         <w:rPr>
@@ -840,12 +577,14 @@
       <w:r>
         <w:rPr>
           <w:noProof/>
-        </w:rPr>
-        <w:t>Design</w:t>
-      </w:r>
-      <w:r>
-        <w:rPr>
-          <w:noProof/>
+          <w:lang w:val="de-CH"/>
+        </w:rPr>
+        <w:t>Research</w:t>
+      </w:r>
+      <w:r>
+        <w:rPr>
+          <w:noProof/>
+          <w:lang w:val="de-CH"/>
         </w:rPr>
         <w:tab/>
       </w:r>
@@ -858,8 +597,9 @@
       <w:r>
         <w:rPr>
           <w:noProof/>
-        </w:rPr>
-        <w:instrText xml:space="preserve"> PAGEREF _Toc465079165 \h </w:instrText>
+          <w:lang w:val="de-CH"/>
+        </w:rPr>
+        <w:instrText xml:space="preserve"> PAGEREF _Toc465371223 \h </w:instrText>
       </w:r>
       <w:r>
         <w:rPr>
@@ -875,8 +615,165 @@
       <w:r>
         <w:rPr>
           <w:noProof/>
-        </w:rPr>
-        <w:t>4</w:t>
+          <w:lang w:val="de-CH"/>
+        </w:rPr>
+        <w:t>1</w:t>
+      </w:r>
+      <w:r>
+        <w:rPr>
+          <w:noProof/>
+        </w:rPr>
+        <w:fldChar w:fldCharType="end"/>
+      </w:r>
+    </w:p>
+    <w:p>
+      <w:pPr>
+        <w:pStyle w:val="Verzeichnis2"/>
+        <w:tabs>
+          <w:tab w:val="left" w:pos="950"/>
+        </w:tabs>
+        <w:rPr>
+          <w:rFonts w:asciiTheme="minorHAnsi" w:eastAsiaTheme="minorEastAsia" w:hAnsiTheme="minorHAnsi" w:cstheme="minorBidi"/>
+          <w:noProof/>
+          <w:sz w:val="22"/>
+          <w:szCs w:val="22"/>
+          <w:lang w:eastAsia="de-CH"/>
+        </w:rPr>
+      </w:pPr>
+      <w:r>
+        <w:rPr>
+          <w:noProof/>
+        </w:rPr>
+        <w:t>2.1</w:t>
+      </w:r>
+      <w:r>
+        <w:rPr>
+          <w:rFonts w:asciiTheme="minorHAnsi" w:eastAsiaTheme="minorEastAsia" w:hAnsiTheme="minorHAnsi" w:cstheme="minorBidi"/>
+          <w:noProof/>
+          <w:sz w:val="22"/>
+          <w:szCs w:val="22"/>
+          <w:lang w:eastAsia="de-CH"/>
+        </w:rPr>
+        <w:tab/>
+      </w:r>
+      <w:r>
+        <w:rPr>
+          <w:noProof/>
+        </w:rPr>
+        <w:t>Internetrecherche</w:t>
+      </w:r>
+      <w:r>
+        <w:rPr>
+          <w:noProof/>
+        </w:rPr>
+        <w:tab/>
+      </w:r>
+      <w:r>
+        <w:rPr>
+          <w:noProof/>
+        </w:rPr>
+        <w:fldChar w:fldCharType="begin"/>
+      </w:r>
+      <w:r>
+        <w:rPr>
+          <w:noProof/>
+        </w:rPr>
+        <w:instrText xml:space="preserve"> PAGEREF _Toc465371224 \h </w:instrText>
+      </w:r>
+      <w:r>
+        <w:rPr>
+          <w:noProof/>
+        </w:rPr>
+      </w:r>
+      <w:r>
+        <w:rPr>
+          <w:noProof/>
+        </w:rPr>
+        <w:fldChar w:fldCharType="separate"/>
+      </w:r>
+      <w:r>
+        <w:rPr>
+          <w:noProof/>
+        </w:rPr>
+        <w:t>1</w:t>
+      </w:r>
+      <w:r>
+        <w:rPr>
+          <w:noProof/>
+        </w:rPr>
+        <w:fldChar w:fldCharType="end"/>
+      </w:r>
+    </w:p>
+    <w:p>
+      <w:pPr>
+        <w:pStyle w:val="Verzeichnis2"/>
+        <w:tabs>
+          <w:tab w:val="left" w:pos="950"/>
+        </w:tabs>
+        <w:rPr>
+          <w:rFonts w:asciiTheme="minorHAnsi" w:eastAsiaTheme="minorEastAsia" w:hAnsiTheme="minorHAnsi" w:cstheme="minorBidi"/>
+          <w:noProof/>
+          <w:sz w:val="22"/>
+          <w:szCs w:val="22"/>
+          <w:lang w:eastAsia="de-CH"/>
+        </w:rPr>
+      </w:pPr>
+      <w:r>
+        <w:rPr>
+          <w:noProof/>
+        </w:rPr>
+        <w:t>2.2</w:t>
+      </w:r>
+      <w:r>
+        <w:rPr>
+          <w:rFonts w:asciiTheme="minorHAnsi" w:eastAsiaTheme="minorEastAsia" w:hAnsiTheme="minorHAnsi" w:cstheme="minorBidi"/>
+          <w:noProof/>
+          <w:sz w:val="22"/>
+          <w:szCs w:val="22"/>
+          <w:lang w:eastAsia="de-CH"/>
+        </w:rPr>
+        <w:tab/>
+      </w:r>
+      <w:r>
+        <w:rPr>
+          <w:noProof/>
+        </w:rPr>
+        <w:t>Interview mit Frau Prakt. Med. Liliane Weisenseel</w:t>
+      </w:r>
+      <w:r>
+        <w:rPr>
+          <w:noProof/>
+        </w:rPr>
+        <w:tab/>
+      </w:r>
+      <w:r>
+        <w:rPr>
+          <w:noProof/>
+        </w:rPr>
+        <w:fldChar w:fldCharType="begin"/>
+      </w:r>
+      <w:r>
+        <w:rPr>
+          <w:noProof/>
+        </w:rPr>
+        <w:instrText xml:space="preserve"> PAGEREF _Toc465371225 \h </w:instrText>
+      </w:r>
+      <w:r>
+        <w:rPr>
+          <w:noProof/>
+        </w:rPr>
+      </w:r>
+      <w:r>
+        <w:rPr>
+          <w:noProof/>
+        </w:rPr>
+        <w:fldChar w:fldCharType="separate"/>
+      </w:r>
+      <w:r>
+        <w:rPr>
+          <w:noProof/>
+        </w:rPr>
+        <w:t>1</w:t>
       </w:r>
       <w:r>
         <w:rPr>
@@ -899,8 +796,9 @@
       <w:r>
         <w:rPr>
           <w:noProof/>
-        </w:rPr>
-        <w:t>5</w:t>
+          <w:lang w:val="de-CH"/>
+        </w:rPr>
+        <w:t>3</w:t>
       </w:r>
       <w:r>
         <w:rPr>
@@ -915,12 +813,14 @@
       <w:r>
         <w:rPr>
           <w:noProof/>
-        </w:rPr>
-        <w:t>Prototyp</w:t>
-      </w:r>
-      <w:r>
-        <w:rPr>
-          <w:noProof/>
+          <w:lang w:val="de-CH"/>
+        </w:rPr>
+        <w:t>Synthesize</w:t>
+      </w:r>
+      <w:r>
+        <w:rPr>
+          <w:noProof/>
+          <w:lang w:val="de-CH"/>
         </w:rPr>
         <w:tab/>
       </w:r>
@@ -933,8 +833,9 @@
       <w:r>
         <w:rPr>
           <w:noProof/>
-        </w:rPr>
-        <w:instrText xml:space="preserve"> PAGEREF _Toc465079166 \h </w:instrText>
+          <w:lang w:val="de-CH"/>
+        </w:rPr>
+        <w:instrText xml:space="preserve"> PAGEREF _Toc465371226 \h </w:instrText>
       </w:r>
       <w:r>
         <w:rPr>
@@ -950,8 +851,87 @@
       <w:r>
         <w:rPr>
           <w:noProof/>
-        </w:rPr>
-        <w:t>4</w:t>
+          <w:lang w:val="de-CH"/>
+        </w:rPr>
+        <w:t>1</w:t>
+      </w:r>
+      <w:r>
+        <w:rPr>
+          <w:noProof/>
+        </w:rPr>
+        <w:fldChar w:fldCharType="end"/>
+      </w:r>
+    </w:p>
+    <w:p>
+      <w:pPr>
+        <w:pStyle w:val="Verzeichnis2"/>
+        <w:tabs>
+          <w:tab w:val="left" w:pos="950"/>
+        </w:tabs>
+        <w:rPr>
+          <w:rFonts w:asciiTheme="minorHAnsi" w:eastAsiaTheme="minorEastAsia" w:hAnsiTheme="minorHAnsi" w:cstheme="minorBidi"/>
+          <w:noProof/>
+          <w:sz w:val="22"/>
+          <w:szCs w:val="22"/>
+          <w:lang w:eastAsia="de-CH"/>
+        </w:rPr>
+      </w:pPr>
+      <w:r>
+        <w:rPr>
+          <w:noProof/>
+        </w:rPr>
+        <w:t>3.1</w:t>
+      </w:r>
+      <w:r>
+        <w:rPr>
+          <w:rFonts w:asciiTheme="minorHAnsi" w:eastAsiaTheme="minorEastAsia" w:hAnsiTheme="minorHAnsi" w:cstheme="minorBidi"/>
+          <w:noProof/>
+          <w:sz w:val="22"/>
+          <w:szCs w:val="22"/>
+          <w:lang w:eastAsia="de-CH"/>
+        </w:rPr>
+        <w:tab/>
+      </w:r>
+      <w:r>
+        <w:rPr>
+          <w:noProof/>
+        </w:rPr>
+        <w:t>Target Users</w:t>
+      </w:r>
+      <w:r>
+        <w:rPr>
+          <w:noProof/>
+        </w:rPr>
+        <w:tab/>
+      </w:r>
+      <w:r>
+        <w:rPr>
+          <w:noProof/>
+        </w:rPr>
+        <w:fldChar w:fldCharType="begin"/>
+      </w:r>
+      <w:r>
+        <w:rPr>
+          <w:noProof/>
+        </w:rPr>
+        <w:instrText xml:space="preserve"> PAGEREF _Toc465371227 \h </w:instrText>
+      </w:r>
+      <w:r>
+        <w:rPr>
+          <w:noProof/>
+        </w:rPr>
+      </w:r>
+      <w:r>
+        <w:rPr>
+          <w:noProof/>
+        </w:rPr>
+        <w:fldChar w:fldCharType="separate"/>
+      </w:r>
+      <w:r>
+        <w:rPr>
+          <w:noProof/>
+        </w:rPr>
+        <w:t>1</w:t>
       </w:r>
       <w:r>
         <w:rPr>
@@ -975,7 +955,7 @@
         <w:rPr>
           <w:noProof/>
         </w:rPr>
-        <w:t>6</w:t>
+        <w:t>4</w:t>
       </w:r>
       <w:r>
         <w:rPr>
@@ -991,7 +971,7 @@
         <w:rPr>
           <w:noProof/>
         </w:rPr>
-        <w:t>Validation</w:t>
+        <w:t>Design</w:t>
       </w:r>
       <w:r>
         <w:rPr>
@@ -1009,7 +989,7 @@
         <w:rPr>
           <w:noProof/>
         </w:rPr>
-        <w:instrText xml:space="preserve"> PAGEREF _Toc465079167 \h </w:instrText>
+        <w:instrText xml:space="preserve"> PAGEREF _Toc465371228 \h </w:instrText>
       </w:r>
       <w:r>
         <w:rPr>
@@ -1026,7 +1006,7 @@
         <w:rPr>
           <w:noProof/>
         </w:rPr>
-        <w:t>4</w:t>
+        <w:t>1</w:t>
       </w:r>
       <w:r>
         <w:rPr>
@@ -1036,34 +1016,183 @@
       </w:r>
     </w:p>
     <w:p>
-      <w:r>
-        <w:rPr>
-          <w:lang w:val="fr-FR"/>
+      <w:pPr>
+        <w:pStyle w:val="Verzeichnis1"/>
+        <w:rPr>
+          <w:rFonts w:asciiTheme="minorHAnsi" w:eastAsiaTheme="minorEastAsia" w:hAnsiTheme="minorHAnsi" w:cstheme="minorBidi"/>
+          <w:noProof/>
+          <w:sz w:val="22"/>
+          <w:szCs w:val="22"/>
+          <w:lang w:val="de-CH" w:eastAsia="de-CH"/>
+        </w:rPr>
+      </w:pPr>
+      <w:r>
+        <w:rPr>
+          <w:noProof/>
+        </w:rPr>
+        <w:t>5</w:t>
+      </w:r>
+      <w:r>
+        <w:rPr>
+          <w:rFonts w:asciiTheme="minorHAnsi" w:eastAsiaTheme="minorEastAsia" w:hAnsiTheme="minorHAnsi" w:cstheme="minorBidi"/>
+          <w:noProof/>
+          <w:sz w:val="22"/>
+          <w:szCs w:val="22"/>
+          <w:lang w:val="de-CH" w:eastAsia="de-CH"/>
+        </w:rPr>
+        <w:tab/>
+      </w:r>
+      <w:r>
+        <w:rPr>
+          <w:noProof/>
+        </w:rPr>
+        <w:t>Prototyp</w:t>
+      </w:r>
+      <w:r>
+        <w:rPr>
+          <w:noProof/>
+        </w:rPr>
+        <w:tab/>
+      </w:r>
+      <w:r>
+        <w:rPr>
+          <w:noProof/>
+        </w:rPr>
+        <w:fldChar w:fldCharType="begin"/>
+      </w:r>
+      <w:r>
+        <w:rPr>
+          <w:noProof/>
+        </w:rPr>
+        <w:instrText xml:space="preserve"> PAGEREF _Toc465371229 \h </w:instrText>
+      </w:r>
+      <w:r>
+        <w:rPr>
+          <w:noProof/>
+        </w:rPr>
+      </w:r>
+      <w:r>
+        <w:rPr>
+          <w:noProof/>
+        </w:rPr>
+        <w:fldChar w:fldCharType="separate"/>
+      </w:r>
+      <w:r>
+        <w:rPr>
+          <w:noProof/>
+        </w:rPr>
+        <w:t>1</w:t>
+      </w:r>
+      <w:r>
+        <w:rPr>
+          <w:noProof/>
         </w:rPr>
         <w:fldChar w:fldCharType="end"/>
       </w:r>
     </w:p>
     <w:p>
       <w:pPr>
+        <w:pStyle w:val="Verzeichnis1"/>
+        <w:rPr>
+          <w:rFonts w:asciiTheme="minorHAnsi" w:eastAsiaTheme="minorEastAsia" w:hAnsiTheme="minorHAnsi" w:cstheme="minorBidi"/>
+          <w:noProof/>
+          <w:sz w:val="22"/>
+          <w:szCs w:val="22"/>
+          <w:lang w:val="de-CH" w:eastAsia="de-CH"/>
+        </w:rPr>
+      </w:pPr>
+      <w:r>
+        <w:rPr>
+          <w:noProof/>
+        </w:rPr>
+        <w:t>6</w:t>
+      </w:r>
+      <w:r>
+        <w:rPr>
+          <w:rFonts w:asciiTheme="minorHAnsi" w:eastAsiaTheme="minorEastAsia" w:hAnsiTheme="minorHAnsi" w:cstheme="minorBidi"/>
+          <w:noProof/>
+          <w:sz w:val="22"/>
+          <w:szCs w:val="22"/>
+          <w:lang w:val="de-CH" w:eastAsia="de-CH"/>
+        </w:rPr>
+        <w:tab/>
+      </w:r>
+      <w:r>
+        <w:rPr>
+          <w:noProof/>
+        </w:rPr>
+        <w:t>Validation</w:t>
+      </w:r>
+      <w:r>
+        <w:rPr>
+          <w:noProof/>
+        </w:rPr>
+        <w:tab/>
+      </w:r>
+      <w:r>
+        <w:rPr>
+          <w:noProof/>
+        </w:rPr>
+        <w:fldChar w:fldCharType="begin"/>
+      </w:r>
+      <w:r>
+        <w:rPr>
+          <w:noProof/>
+        </w:rPr>
+        <w:instrText xml:space="preserve"> PAGEREF _Toc465371230 \h </w:instrText>
+      </w:r>
+      <w:r>
+        <w:rPr>
+          <w:noProof/>
+        </w:rPr>
+      </w:r>
+      <w:r>
+        <w:rPr>
+          <w:noProof/>
+        </w:rPr>
+        <w:fldChar w:fldCharType="separate"/>
+      </w:r>
+      <w:r>
+        <w:rPr>
+          <w:noProof/>
+        </w:rPr>
+        <w:t>1</w:t>
+      </w:r>
+      <w:r>
+        <w:rPr>
+          <w:noProof/>
+        </w:rPr>
+        <w:fldChar w:fldCharType="end"/>
+      </w:r>
+    </w:p>
+    <w:p>
+      <w:r>
+        <w:rPr>
+          <w:lang w:val="fr-FR"/>
+        </w:rPr>
+        <w:fldChar w:fldCharType="end"/>
+      </w:r>
+    </w:p>
+    <w:p>
+      <w:pPr>
         <w:pStyle w:val="berschrift1"/>
       </w:pPr>
       <w:r>
         <w:br w:type="page"/>
       </w:r>
-      <w:bookmarkStart w:id="1" w:name="_Toc465079158"/>
+      <w:bookmarkStart w:id="0" w:name="_Toc465371219"/>
       <w:proofErr w:type="spellStart"/>
       <w:r>
-        <w:lastRenderedPageBreak/>
         <w:t>Scoping</w:t>
       </w:r>
-      <w:bookmarkEnd w:id="1"/>
+      <w:bookmarkEnd w:id="0"/>
       <w:proofErr w:type="spellEnd"/>
     </w:p>
     <w:p>
       <w:pPr>
         <w:pStyle w:val="berschrift2"/>
       </w:pPr>
-      <w:bookmarkStart w:id="2" w:name="_Toc465079159"/>
+      <w:bookmarkStart w:id="1" w:name="_Toc465371220"/>
       <w:r>
         <w:t xml:space="preserve">Project </w:t>
       </w:r>
@@ -1075,7 +1204,7 @@
       <w:r>
         <w:t>:</w:t>
       </w:r>
-      <w:bookmarkEnd w:id="2"/>
+      <w:bookmarkEnd w:id="1"/>
     </w:p>
     <w:p>
       <w:pPr>
@@ -1141,7 +1270,7 @@
       <w:pPr>
         <w:pStyle w:val="berschrift2"/>
       </w:pPr>
-      <w:bookmarkStart w:id="3" w:name="_Toc465079160"/>
+      <w:bookmarkStart w:id="2" w:name="_Toc465371221"/>
       <w:r>
         <w:t xml:space="preserve">Out </w:t>
       </w:r>
@@ -1161,7 +1290,7 @@
       <w:r>
         <w:t>:</w:t>
       </w:r>
-      <w:bookmarkEnd w:id="3"/>
+      <w:bookmarkEnd w:id="2"/>
     </w:p>
     <w:p>
       <w:pPr>
@@ -1251,7 +1380,7 @@
       <w:pPr>
         <w:pStyle w:val="berschrift2"/>
       </w:pPr>
-      <w:bookmarkStart w:id="4" w:name="_Toc465079161"/>
+      <w:bookmarkStart w:id="3" w:name="_Toc465371222"/>
       <w:proofErr w:type="spellStart"/>
       <w:r>
         <w:t>Success</w:t>
@@ -1268,7 +1397,7 @@
       <w:r>
         <w:t>:</w:t>
       </w:r>
-      <w:bookmarkEnd w:id="4"/>
+      <w:bookmarkEnd w:id="3"/>
     </w:p>
     <w:p>
       <w:pPr>
@@ -1301,19 +1430,21 @@
       <w:pPr>
         <w:pStyle w:val="berschrift1"/>
       </w:pPr>
-      <w:bookmarkStart w:id="5" w:name="_Toc465079162"/>
+      <w:bookmarkStart w:id="4" w:name="_Toc465371223"/>
       <w:r>
         <w:t>Research</w:t>
       </w:r>
-      <w:bookmarkEnd w:id="5"/>
+      <w:bookmarkEnd w:id="4"/>
     </w:p>
     <w:p>
       <w:pPr>
         <w:pStyle w:val="berschrift2"/>
       </w:pPr>
+      <w:bookmarkStart w:id="5" w:name="_Toc465371224"/>
       <w:r>
         <w:t>Internetrecherche</w:t>
       </w:r>
+      <w:bookmarkEnd w:id="5"/>
     </w:p>
     <w:tbl>
       <w:tblPr>
@@ -1721,92 +1852,93 @@
       <w:pPr>
         <w:pStyle w:val="berschrift2"/>
       </w:pPr>
-      <w:r>
-        <w:lastRenderedPageBreak/>
+      <w:bookmarkStart w:id="6" w:name="_Toc465371225"/>
+      <w:r>
         <w:t xml:space="preserve">Interview mit Frau Prakt. Med. Liliane </w:t>
       </w:r>
       <w:proofErr w:type="spellStart"/>
       <w:r>
         <w:t>Weisenseel</w:t>
-      </w:r>
-      <w:proofErr w:type="spellEnd"/>
-    </w:p>
-    <w:p>
-      <w:r>
-        <w:t xml:space="preserve">Am 21.10.2016 gingen drei Mitglieder des Teams nach Münchenbuchsee, um das Interview mit Frau Dr. L. </w:t>
-      </w:r>
-      <w:proofErr w:type="spellStart"/>
-      <w:r>
-        <w:t>Weisenseel</w:t>
-      </w:r>
-      <w:proofErr w:type="spellEnd"/>
-      <w:r>
-        <w:t xml:space="preserve"> durchzuführen. Frau </w:t>
-      </w:r>
-      <w:proofErr w:type="spellStart"/>
-      <w:r>
-        <w:t>Weisenseel</w:t>
-      </w:r>
-      <w:proofErr w:type="spellEnd"/>
-      <w:r>
-        <w:t xml:space="preserve"> führt mit einer weiteren Ärztin eine Gemeinschaftspraxis. </w:t>
-      </w:r>
-      <w:r>
-        <w:t xml:space="preserve">Zurzeit betreut Frau </w:t>
-      </w:r>
-      <w:proofErr w:type="spellStart"/>
-      <w:r>
-        <w:t>Weisenseel</w:t>
-      </w:r>
-      <w:proofErr w:type="spellEnd"/>
-      <w:r>
-        <w:t xml:space="preserve"> keine Suchtkranken-Patienten, aufgrund dessen würde kann sie sich momentan nicht vorstellen, eine solche </w:t>
-      </w:r>
-      <w:proofErr w:type="spellStart"/>
-      <w:r>
-        <w:t>WebApplikation</w:t>
-      </w:r>
-      <w:proofErr w:type="spellEnd"/>
-      <w:r>
-        <w:t xml:space="preserve">, wie wir sie entwickeln werden, einsetzen wird. Jedoch konnte sie uns einige hilfreiche Inputs geben, welche die Umsetzung erleichtern werden. </w:t>
-      </w:r>
-      <w:r>
-        <w:br/>
-        <w:t xml:space="preserve">Da die Arbeit mit Suchtkranken häufig sehr schwierig ist, übergibt sie vor allem Methadon-Patienten der Apotheke. </w:t>
-      </w:r>
-      <w:r>
-        <w:t xml:space="preserve">Solche Apotheken haben meist auch an Sonn—und Feiertagen offen, womit bei Betriebsferien der Arztpraxis der Suchaufwand einer Vertretung wegfällt. Jedoch wäre es gut, wenn der behandelnde Arzt und der Apotheken besser miteinander </w:t>
-      </w:r>
-      <w:r>
-        <w:t>k</w:t>
-      </w:r>
-      <w:r>
-        <w:t xml:space="preserve">ommunizieren könnten. </w:t>
-      </w:r>
-      <w:r>
-        <w:t xml:space="preserve">Dabei wünscht sie sich eine möglichst einfache Benutzeroberfläche welche auf mehreren Gerätetypen laufen sollte. </w:t>
-      </w:r>
-    </w:p>
-    <w:p>
-      <w:pPr>
-        <w:pStyle w:val="berschrift1"/>
-      </w:pPr>
-      <w:bookmarkStart w:id="6" w:name="_Toc465079163"/>
-      <w:proofErr w:type="spellStart"/>
-      <w:r>
-        <w:t>Synthesize</w:t>
       </w:r>
       <w:bookmarkEnd w:id="6"/>
       <w:proofErr w:type="spellEnd"/>
     </w:p>
     <w:p>
+      <w:r>
+        <w:t xml:space="preserve">Am 21.10.2016 gingen drei Mitglieder des Teams nach Münchenbuchsee, um das Interview mit Frau Dr. L. </w:t>
+      </w:r>
+      <w:proofErr w:type="spellStart"/>
+      <w:r>
+        <w:t>Weisenseel</w:t>
+      </w:r>
+      <w:proofErr w:type="spellEnd"/>
+      <w:r>
+        <w:t xml:space="preserve"> durchzuführen. Frau </w:t>
+      </w:r>
+      <w:proofErr w:type="spellStart"/>
+      <w:r>
+        <w:t>Weisenseel</w:t>
+      </w:r>
+      <w:proofErr w:type="spellEnd"/>
+      <w:r>
+        <w:t xml:space="preserve"> führt mit einer weiteren Ärztin eine Gemeinschaftspraxis. </w:t>
+      </w:r>
+      <w:r>
+        <w:t xml:space="preserve">Zurzeit betreut Frau </w:t>
+      </w:r>
+      <w:proofErr w:type="spellStart"/>
+      <w:r>
+        <w:t>Weisenseel</w:t>
+      </w:r>
+      <w:proofErr w:type="spellEnd"/>
+      <w:r>
+        <w:t xml:space="preserve"> keine Suchtkranken-Patienten, aufgrund dessen würde kann sie sich momentan nicht vorstellen, eine solche </w:t>
+      </w:r>
+      <w:proofErr w:type="spellStart"/>
+      <w:r>
+        <w:t>WebApplikation</w:t>
+      </w:r>
+      <w:proofErr w:type="spellEnd"/>
+      <w:r>
+        <w:t xml:space="preserve">, wie wir sie entwickeln werden, einsetzen wird. Jedoch konnte sie uns einige hilfreiche Inputs geben, welche die Umsetzung erleichtern werden. </w:t>
+      </w:r>
+      <w:r>
+        <w:br/>
+        <w:t xml:space="preserve">Da die Arbeit mit Suchtkranken häufig sehr schwierig ist, übergibt sie vor allem Methadon-Patienten der Apotheke. </w:t>
+      </w:r>
+      <w:r>
+        <w:t xml:space="preserve">Solche Apotheken haben meist auch an Sonn—und Feiertagen offen, womit bei Betriebsferien der Arztpraxis der Suchaufwand einer Vertretung wegfällt. Jedoch wäre es gut, wenn der behandelnde Arzt und der Apotheken besser miteinander </w:t>
+      </w:r>
+      <w:r>
+        <w:t>k</w:t>
+      </w:r>
+      <w:r>
+        <w:t xml:space="preserve">ommunizieren könnten. </w:t>
+      </w:r>
+      <w:r>
+        <w:t xml:space="preserve">Dabei wünscht sie sich eine möglichst einfache Benutzeroberfläche welche auf mehreren Gerätetypen laufen sollte. </w:t>
+      </w:r>
+    </w:p>
+    <w:p>
+      <w:pPr>
+        <w:pStyle w:val="berschrift1"/>
+      </w:pPr>
+      <w:bookmarkStart w:id="7" w:name="_Toc465371226"/>
+      <w:proofErr w:type="spellStart"/>
+      <w:r>
+        <w:t>Synthesize</w:t>
+      </w:r>
+      <w:bookmarkEnd w:id="7"/>
+      <w:proofErr w:type="spellEnd"/>
+    </w:p>
+    <w:p>
       <w:pPr>
         <w:pStyle w:val="berschrift2"/>
         <w:rPr>
           <w:lang w:val="fr-CH"/>
         </w:rPr>
       </w:pPr>
-      <w:bookmarkStart w:id="7" w:name="_Toc465079164"/>
+      <w:bookmarkStart w:id="8" w:name="_Toc465371227"/>
       <w:r>
         <w:rPr>
           <w:lang w:val="fr-CH"/>
@@ -1820,7 +1952,7 @@
         </w:rPr>
         <w:t>Users</w:t>
       </w:r>
-      <w:bookmarkEnd w:id="7"/>
+      <w:bookmarkEnd w:id="8"/>
       <w:proofErr w:type="spellEnd"/>
     </w:p>
     <w:p>
@@ -1879,11 +2011,11 @@
       <w:pPr>
         <w:pStyle w:val="berschrift1"/>
       </w:pPr>
-      <w:bookmarkStart w:id="8" w:name="_Toc465079165"/>
+      <w:bookmarkStart w:id="9" w:name="_Toc465371228"/>
       <w:r>
         <w:t>Design</w:t>
       </w:r>
-      <w:bookmarkEnd w:id="8"/>
+      <w:bookmarkEnd w:id="9"/>
     </w:p>
     <w:p>
       <w:r>
@@ -1894,11 +2026,11 @@
       <w:pPr>
         <w:pStyle w:val="berschrift1"/>
       </w:pPr>
-      <w:bookmarkStart w:id="9" w:name="_Toc465079166"/>
+      <w:bookmarkStart w:id="10" w:name="_Toc465371229"/>
       <w:r>
         <w:t>Prototyp</w:t>
       </w:r>
-      <w:bookmarkEnd w:id="9"/>
+      <w:bookmarkEnd w:id="10"/>
     </w:p>
     <w:p>
       <w:pPr>
@@ -1982,7 +2114,6 @@
           <w:noProof/>
           <w:lang w:eastAsia="de-CH"/>
         </w:rPr>
-        <w:lastRenderedPageBreak/>
         <w:drawing>
           <wp:inline distT="0" distB="0" distL="0" distR="0" wp14:anchorId="1E1A99E0" wp14:editId="4B7591D6">
             <wp:extent cx="6011545" cy="3910330"/>
@@ -1999,7 +2130,7 @@
                     <pic:cNvPicPr/>
                   </pic:nvPicPr>
                   <pic:blipFill>
-                    <a:blip r:embed="rId14"/>
+                    <a:blip r:embed="rId13"/>
                     <a:stretch>
                       <a:fillRect/>
                     </a:stretch>
@@ -2041,15 +2172,7 @@
       </w:r>
       <w:proofErr w:type="spellEnd"/>
       <w:r>
-        <w:t xml:space="preserve"> Directory od. Benutzerverwaltung ein einmaliges Passwort vergeben können, mit </w:t>
-      </w:r>
-      <w:proofErr w:type="gramStart"/>
-      <w:r>
-        <w:t>welche</w:t>
-      </w:r>
-      <w:proofErr w:type="gramEnd"/>
-      <w:r>
-        <w:t xml:space="preserve"> der Benutzer sich anmelden und das Passwort ändern kann.</w:t>
+        <w:t xml:space="preserve"> Directory od. Benutzerverwaltung ein einmaliges Passwort vergeben können, mit welche der Benutzer sich anmelden und das Passwort ändern kann.</w:t>
       </w:r>
     </w:p>
     <w:p/>
@@ -2059,7 +2182,6 @@
           <w:noProof/>
           <w:lang w:eastAsia="de-CH"/>
         </w:rPr>
-        <w:lastRenderedPageBreak/>
         <w:drawing>
           <wp:inline distT="0" distB="0" distL="0" distR="0" wp14:anchorId="3518A540" wp14:editId="776EEBB7">
             <wp:extent cx="6011545" cy="3945890"/>
@@ -2076,7 +2198,7 @@
                     <pic:cNvPicPr/>
                   </pic:nvPicPr>
                   <pic:blipFill>
-                    <a:blip r:embed="rId15"/>
+                    <a:blip r:embed="rId14"/>
                     <a:stretch>
                       <a:fillRect/>
                     </a:stretch>
@@ -2142,7 +2264,6 @@
           <w:noProof/>
           <w:lang w:eastAsia="de-CH"/>
         </w:rPr>
-        <w:lastRenderedPageBreak/>
         <w:drawing>
           <wp:inline distT="0" distB="0" distL="0" distR="0" wp14:anchorId="2818299C" wp14:editId="52B06547">
             <wp:extent cx="6011545" cy="3883660"/>
@@ -2159,7 +2280,7 @@
                     <pic:cNvPicPr/>
                   </pic:nvPicPr>
                   <pic:blipFill>
-                    <a:blip r:embed="rId16"/>
+                    <a:blip r:embed="rId15"/>
                     <a:stretch>
                       <a:fillRect/>
                     </a:stretch>
@@ -2214,7 +2335,7 @@
                     <pic:cNvPicPr/>
                   </pic:nvPicPr>
                   <pic:blipFill>
-                    <a:blip r:embed="rId17"/>
+                    <a:blip r:embed="rId16"/>
                     <a:stretch>
                       <a:fillRect/>
                     </a:stretch>
@@ -2237,7 +2358,6 @@
     </w:p>
     <w:p>
       <w:r>
-        <w:lastRenderedPageBreak/>
         <w:t xml:space="preserve">Auf dem Screen Medikation wird dem Benutzer in Tabellenform die nötigen Informationen über die zu </w:t>
       </w:r>
       <w:r>
@@ -2266,7 +2386,7 @@
                     <pic:cNvPicPr/>
                   </pic:nvPicPr>
                   <pic:blipFill>
-                    <a:blip r:embed="rId18"/>
+                    <a:blip r:embed="rId17"/>
                     <a:stretch>
                       <a:fillRect/>
                     </a:stretch>
@@ -2320,7 +2440,6 @@
           <w:noProof/>
           <w:lang w:eastAsia="de-CH"/>
         </w:rPr>
-        <w:lastRenderedPageBreak/>
         <w:drawing>
           <wp:inline distT="0" distB="0" distL="0" distR="0" wp14:anchorId="2AB15BCA" wp14:editId="4DE00463">
             <wp:extent cx="6011545" cy="3993515"/>
@@ -2337,7 +2456,7 @@
                     <pic:cNvPicPr/>
                   </pic:nvPicPr>
                   <pic:blipFill>
-                    <a:blip r:embed="rId19"/>
+                    <a:blip r:embed="rId18"/>
                     <a:stretch>
                       <a:fillRect/>
                     </a:stretch>
@@ -2367,6 +2486,34 @@
       </w:r>
     </w:p>
     <w:p/>
+    <w:p>
+      <w:pPr>
+        <w:pStyle w:val="berschrift1"/>
+      </w:pPr>
+      <w:bookmarkStart w:id="11" w:name="_Toc465371230"/>
+      <w:r>
+        <w:t>Validation</w:t>
+      </w:r>
+      <w:bookmarkEnd w:id="11"/>
+    </w:p>
+    <w:p>
+      <w:r>
+        <w:t>Am 27.10.2016 führten wir mit Herrn Michael Lehman die Validation unseres Prototyps durch. Als Verbesserungsvorschlag kam he</w:t>
+      </w:r>
+      <w:r>
+        <w:t>raus, dass wir grundsätzlich die Schriftart grösser</w:t>
+      </w:r>
+      <w:r>
+        <w:t xml:space="preserve"> gestalten sollten. Weiter sollen wir bei der Übersicht des Patienten, aus gesetzlichen Gründen, anstelle der AHV-Nummer die Versicherten-Nummer nehmen. Alle Detaillisten sollen </w:t>
+      </w:r>
+      <w:r>
+        <w:t>auch auf der</w:t>
+      </w:r>
+      <w:r>
+        <w:t xml:space="preserve"> Patientenübersicht dargestellt werden, damit alles auf einen Blick überschaubar ist. Die Laborbefunde müssen detaillierter dargestellt werden. Es fehlen noch Zeit, Datum, Jahr, was genau entnommen wurde (Blut, Urin etc.). Ausserdem wäre eine Übersicht, auf dessen der Verlauf der Laborwerte ersichtlich ist, sehr praktisch. Bei der Medikationsübersicht muss noch eingefügt werden, welcher Arzt oder med. Fachperson das Medikament verabreicht oder appliziert hat.</w:t>
+      </w:r>
+    </w:p>
+    <w:p/>
     <w:sectPr>
       <w:endnotePr>
         <w:numFmt w:val="decimal"/>
@@ -2381,7 +2528,7 @@
 </file>
 
 <file path=word/endnotes.xml><?xml version="1.0" encoding="utf-8"?>
-<w:endnotes xmlns:wpc="http://schemas.microsoft.com/office/word/2010/wordprocessingCanvas" xmlns:mc="http://schemas.openxmlformats.org/markup-compatibility/2006" xmlns:o="urn:schemas-microsoft-com:office:office" xmlns:r="http://schemas.openxmlformats.org/officeDocument/2006/relationships" xmlns:m="http://schemas.openxmlformats.org/officeDocument/2006/math" xmlns:v="urn:schemas-microsoft-com:vml" xmlns:wp14="http://schemas.microsoft.com/office/word/2010/wordprocessingDrawing" xmlns:wp="http://schemas.openxmlformats.org/drawingml/2006/wordprocessingDrawing" xmlns:w10="urn:schemas-microsoft-com:office:word" xmlns:w="http://schemas.openxmlformats.org/wordprocessingml/2006/main" xmlns:w14="http://schemas.microsoft.com/office/word/2010/wordml" xmlns:wpg="http://schemas.microsoft.com/office/word/2010/wordprocessingGroup" xmlns:wpi="http://schemas.microsoft.com/office/word/2010/wordprocessingInk" xmlns:wne="http://schemas.microsoft.com/office/word/2006/wordml" xmlns:wps="http://schemas.microsoft.com/office/word/2010/wordprocessingShape" mc:Ignorable="w14 wp14">
+<w:endnotes xmlns:wpc="http://schemas.microsoft.com/office/word/2010/wordprocessingCanvas" xmlns:cx="http://schemas.microsoft.com/office/drawing/2014/chartex" xmlns:cx1="http://schemas.microsoft.com/office/drawing/2015/9/8/chartex" xmlns:cx2="http://schemas.microsoft.com/office/drawing/2015/10/21/chartex" xmlns:cx3="http://schemas.microsoft.com/office/drawing/2016/5/9/chartex" xmlns:cx4="http://schemas.microsoft.com/office/drawing/2016/5/10/chartex" xmlns:cx5="http://schemas.microsoft.com/office/drawing/2016/5/11/chartex" xmlns:mc="http://schemas.openxmlformats.org/markup-compatibility/2006" xmlns:o="urn:schemas-microsoft-com:office:office" xmlns:r="http://schemas.openxmlformats.org/officeDocument/2006/relationships" xmlns:m="http://schemas.openxmlformats.org/officeDocument/2006/math" xmlns:v="urn:schemas-microsoft-com:vml" xmlns:wp14="http://schemas.microsoft.com/office/word/2010/wordprocessingDrawing" xmlns:wp="http://schemas.openxmlformats.org/drawingml/2006/wordprocessingDrawing" xmlns:w10="urn:schemas-microsoft-com:office:word" xmlns:w="http://schemas.openxmlformats.org/wordprocessingml/2006/main" xmlns:w14="http://schemas.microsoft.com/office/word/2010/wordml" xmlns:w15="http://schemas.microsoft.com/office/word/2012/wordml" xmlns:w16se="http://schemas.microsoft.com/office/word/2015/wordml/symex" xmlns:wpg="http://schemas.microsoft.com/office/word/2010/wordprocessingGroup" xmlns:wpi="http://schemas.microsoft.com/office/word/2010/wordprocessingInk" xmlns:wne="http://schemas.microsoft.com/office/word/2006/wordml" xmlns:wps="http://schemas.microsoft.com/office/word/2010/wordprocessingShape" mc:Ignorable="w14 w15 w16se wp14">
   <w:endnote w:type="separator" w:id="-1">
     <w:p>
       <w:pPr>
@@ -2406,7 +2553,7 @@
 </file>
 
 <file path=word/footer1.xml><?xml version="1.0" encoding="utf-8"?>
-<w:ftr xmlns:wpc="http://schemas.microsoft.com/office/word/2010/wordprocessingCanvas" xmlns:mc="http://schemas.openxmlformats.org/markup-compatibility/2006" xmlns:o="urn:schemas-microsoft-com:office:office" xmlns:r="http://schemas.openxmlformats.org/officeDocument/2006/relationships" xmlns:m="http://schemas.openxmlformats.org/officeDocument/2006/math" xmlns:v="urn:schemas-microsoft-com:vml" xmlns:wp14="http://schemas.microsoft.com/office/word/2010/wordprocessingDrawing" xmlns:wp="http://schemas.openxmlformats.org/drawingml/2006/wordprocessingDrawing" xmlns:w10="urn:schemas-microsoft-com:office:word" xmlns:w="http://schemas.openxmlformats.org/wordprocessingml/2006/main" xmlns:w14="http://schemas.microsoft.com/office/word/2010/wordml" xmlns:wpg="http://schemas.microsoft.com/office/word/2010/wordprocessingGroup" xmlns:wpi="http://schemas.microsoft.com/office/word/2010/wordprocessingInk" xmlns:wne="http://schemas.microsoft.com/office/word/2006/wordml" xmlns:wps="http://schemas.microsoft.com/office/word/2010/wordprocessingShape" mc:Ignorable="w14 wp14">
+<w:ftr xmlns:wpc="http://schemas.microsoft.com/office/word/2010/wordprocessingCanvas" xmlns:cx="http://schemas.microsoft.com/office/drawing/2014/chartex" xmlns:cx1="http://schemas.microsoft.com/office/drawing/2015/9/8/chartex" xmlns:cx2="http://schemas.microsoft.com/office/drawing/2015/10/21/chartex" xmlns:cx3="http://schemas.microsoft.com/office/drawing/2016/5/9/chartex" xmlns:cx4="http://schemas.microsoft.com/office/drawing/2016/5/10/chartex" xmlns:cx5="http://schemas.microsoft.com/office/drawing/2016/5/11/chartex" xmlns:mc="http://schemas.openxmlformats.org/markup-compatibility/2006" xmlns:o="urn:schemas-microsoft-com:office:office" xmlns:r="http://schemas.openxmlformats.org/officeDocument/2006/relationships" xmlns:m="http://schemas.openxmlformats.org/officeDocument/2006/math" xmlns:v="urn:schemas-microsoft-com:vml" xmlns:wp14="http://schemas.microsoft.com/office/word/2010/wordprocessingDrawing" xmlns:wp="http://schemas.openxmlformats.org/drawingml/2006/wordprocessingDrawing" xmlns:w10="urn:schemas-microsoft-com:office:word" xmlns:w="http://schemas.openxmlformats.org/wordprocessingml/2006/main" xmlns:w14="http://schemas.microsoft.com/office/word/2010/wordml" xmlns:w15="http://schemas.microsoft.com/office/word/2012/wordml" xmlns:w16se="http://schemas.microsoft.com/office/word/2015/wordml/symex" xmlns:wpg="http://schemas.microsoft.com/office/word/2010/wordprocessingGroup" xmlns:wpi="http://schemas.microsoft.com/office/word/2010/wordprocessingInk" xmlns:wne="http://schemas.microsoft.com/office/word/2006/wordml" xmlns:wps="http://schemas.microsoft.com/office/word/2010/wordprocessingShape" mc:Ignorable="w14 w15 w16se wp14">
   <w:p>
     <w:pPr>
       <w:pStyle w:val="Fuzeile"/>
@@ -2509,7 +2656,7 @@
                               <w:sz w:val="16"/>
                               <w:szCs w:val="16"/>
                             </w:rPr>
-                            <w:t>8</w:t>
+                            <w:t>9</w:t>
                           </w:r>
                           <w:r>
                             <w:rPr>
@@ -2538,7 +2685,7 @@
         </mc:Choice>
         <mc:Fallback>
           <w:pict>
-            <v:shapetype id="_x0000_t202" coordsize="21600,21600" o:spt="202" path="m,l,21600r21600,l21600,xe">
+            <v:shapetype w14:anchorId="36495B93" id="_x0000_t202" coordsize="21600,21600" o:spt="202" path="m,l,21600r21600,l21600,xe">
               <v:stroke joinstyle="miter"/>
               <v:path gradientshapeok="t" o:connecttype="rect"/>
             </v:shapetype>
@@ -2580,7 +2727,7 @@
                         <w:sz w:val="16"/>
                         <w:szCs w:val="16"/>
                       </w:rPr>
-                      <w:t>8</w:t>
+                      <w:t>9</w:t>
                     </w:r>
                     <w:r>
                       <w:rPr>
@@ -2621,7 +2768,7 @@
 </file>
 
 <file path=word/footer2.xml><?xml version="1.0" encoding="utf-8"?>
-<w:ftr xmlns:wpc="http://schemas.microsoft.com/office/word/2010/wordprocessingCanvas" xmlns:mc="http://schemas.openxmlformats.org/markup-compatibility/2006" xmlns:o="urn:schemas-microsoft-com:office:office" xmlns:r="http://schemas.openxmlformats.org/officeDocument/2006/relationships" xmlns:m="http://schemas.openxmlformats.org/officeDocument/2006/math" xmlns:v="urn:schemas-microsoft-com:vml" xmlns:wp14="http://schemas.microsoft.com/office/word/2010/wordprocessingDrawing" xmlns:wp="http://schemas.openxmlformats.org/drawingml/2006/wordprocessingDrawing" xmlns:w10="urn:schemas-microsoft-com:office:word" xmlns:w="http://schemas.openxmlformats.org/wordprocessingml/2006/main" xmlns:w14="http://schemas.microsoft.com/office/word/2010/wordml" xmlns:wpg="http://schemas.microsoft.com/office/word/2010/wordprocessingGroup" xmlns:wpi="http://schemas.microsoft.com/office/word/2010/wordprocessingInk" xmlns:wne="http://schemas.microsoft.com/office/word/2006/wordml" xmlns:wps="http://schemas.microsoft.com/office/word/2010/wordprocessingShape" mc:Ignorable="w14 wp14">
+<w:ftr xmlns:wpc="http://schemas.microsoft.com/office/word/2010/wordprocessingCanvas" xmlns:cx="http://schemas.microsoft.com/office/drawing/2014/chartex" xmlns:cx1="http://schemas.microsoft.com/office/drawing/2015/9/8/chartex" xmlns:cx2="http://schemas.microsoft.com/office/drawing/2015/10/21/chartex" xmlns:cx3="http://schemas.microsoft.com/office/drawing/2016/5/9/chartex" xmlns:cx4="http://schemas.microsoft.com/office/drawing/2016/5/10/chartex" xmlns:cx5="http://schemas.microsoft.com/office/drawing/2016/5/11/chartex" xmlns:mc="http://schemas.openxmlformats.org/markup-compatibility/2006" xmlns:o="urn:schemas-microsoft-com:office:office" xmlns:r="http://schemas.openxmlformats.org/officeDocument/2006/relationships" xmlns:m="http://schemas.openxmlformats.org/officeDocument/2006/math" xmlns:v="urn:schemas-microsoft-com:vml" xmlns:wp14="http://schemas.microsoft.com/office/word/2010/wordprocessingDrawing" xmlns:wp="http://schemas.openxmlformats.org/drawingml/2006/wordprocessingDrawing" xmlns:w10="urn:schemas-microsoft-com:office:word" xmlns:w="http://schemas.openxmlformats.org/wordprocessingml/2006/main" xmlns:w14="http://schemas.microsoft.com/office/word/2010/wordml" xmlns:w15="http://schemas.microsoft.com/office/word/2012/wordml" xmlns:w16se="http://schemas.microsoft.com/office/word/2015/wordml/symex" xmlns:wpg="http://schemas.microsoft.com/office/word/2010/wordprocessingGroup" xmlns:wpi="http://schemas.microsoft.com/office/word/2010/wordprocessingInk" xmlns:wne="http://schemas.microsoft.com/office/word/2006/wordml" xmlns:wps="http://schemas.microsoft.com/office/word/2010/wordprocessingShape" mc:Ignorable="w14 w15 w16se wp14">
   <w:p>
     <w:pPr>
       <w:pStyle w:val="Fuzeile"/>
@@ -2691,7 +2838,7 @@
 </file>
 
 <file path=word/footnotes.xml><?xml version="1.0" encoding="utf-8"?>
-<w:footnotes xmlns:wpc="http://schemas.microsoft.com/office/word/2010/wordprocessingCanvas" xmlns:mc="http://schemas.openxmlformats.org/markup-compatibility/2006" xmlns:o="urn:schemas-microsoft-com:office:office" xmlns:r="http://schemas.openxmlformats.org/officeDocument/2006/relationships" xmlns:m="http://schemas.openxmlformats.org/officeDocument/2006/math" xmlns:v="urn:schemas-microsoft-com:vml" xmlns:wp14="http://schemas.microsoft.com/office/word/2010/wordprocessingDrawing" xmlns:wp="http://schemas.openxmlformats.org/drawingml/2006/wordprocessingDrawing" xmlns:w10="urn:schemas-microsoft-com:office:word" xmlns:w="http://schemas.openxmlformats.org/wordprocessingml/2006/main" xmlns:w14="http://schemas.microsoft.com/office/word/2010/wordml" xmlns:wpg="http://schemas.microsoft.com/office/word/2010/wordprocessingGroup" xmlns:wpi="http://schemas.microsoft.com/office/word/2010/wordprocessingInk" xmlns:wne="http://schemas.microsoft.com/office/word/2006/wordml" xmlns:wps="http://schemas.microsoft.com/office/word/2010/wordprocessingShape" mc:Ignorable="w14 wp14">
+<w:footnotes xmlns:wpc="http://schemas.microsoft.com/office/word/2010/wordprocessingCanvas" xmlns:cx="http://schemas.microsoft.com/office/drawing/2014/chartex" xmlns:cx1="http://schemas.microsoft.com/office/drawing/2015/9/8/chartex" xmlns:cx2="http://schemas.microsoft.com/office/drawing/2015/10/21/chartex" xmlns:cx3="http://schemas.microsoft.com/office/drawing/2016/5/9/chartex" xmlns:cx4="http://schemas.microsoft.com/office/drawing/2016/5/10/chartex" xmlns:cx5="http://schemas.microsoft.com/office/drawing/2016/5/11/chartex" xmlns:mc="http://schemas.openxmlformats.org/markup-compatibility/2006" xmlns:o="urn:schemas-microsoft-com:office:office" xmlns:r="http://schemas.openxmlformats.org/officeDocument/2006/relationships" xmlns:m="http://schemas.openxmlformats.org/officeDocument/2006/math" xmlns:v="urn:schemas-microsoft-com:vml" xmlns:wp14="http://schemas.microsoft.com/office/word/2010/wordprocessingDrawing" xmlns:wp="http://schemas.openxmlformats.org/drawingml/2006/wordprocessingDrawing" xmlns:w10="urn:schemas-microsoft-com:office:word" xmlns:w="http://schemas.openxmlformats.org/wordprocessingml/2006/main" xmlns:w14="http://schemas.microsoft.com/office/word/2010/wordml" xmlns:w15="http://schemas.microsoft.com/office/word/2012/wordml" xmlns:w16se="http://schemas.microsoft.com/office/word/2015/wordml/symex" xmlns:wpg="http://schemas.microsoft.com/office/word/2010/wordprocessingGroup" xmlns:wpi="http://schemas.microsoft.com/office/word/2010/wordprocessingInk" xmlns:wne="http://schemas.microsoft.com/office/word/2006/wordml" xmlns:wps="http://schemas.microsoft.com/office/word/2010/wordprocessingShape" mc:Ignorable="w14 w15 w16se wp14">
   <w:footnote w:type="separator" w:id="-1">
     <w:p>
       <w:pPr>
@@ -2713,7 +2860,7 @@
 </file>
 
 <file path=word/header1.xml><?xml version="1.0" encoding="utf-8"?>
-<w:hdr xmlns:wpc="http://schemas.microsoft.com/office/word/2010/wordprocessingCanvas" xmlns:mc="http://schemas.openxmlformats.org/markup-compatibility/2006" xmlns:o="urn:schemas-microsoft-com:office:office" xmlns:r="http://schemas.openxmlformats.org/officeDocument/2006/relationships" xmlns:m="http://schemas.openxmlformats.org/officeDocument/2006/math" xmlns:v="urn:schemas-microsoft-com:vml" xmlns:wp14="http://schemas.microsoft.com/office/word/2010/wordprocessingDrawing" xmlns:wp="http://schemas.openxmlformats.org/drawingml/2006/wordprocessingDrawing" xmlns:w10="urn:schemas-microsoft-com:office:word" xmlns:w="http://schemas.openxmlformats.org/wordprocessingml/2006/main" xmlns:w14="http://schemas.microsoft.com/office/word/2010/wordml" xmlns:wpg="http://schemas.microsoft.com/office/word/2010/wordprocessingGroup" xmlns:wpi="http://schemas.microsoft.com/office/word/2010/wordprocessingInk" xmlns:wne="http://schemas.microsoft.com/office/word/2006/wordml" xmlns:wps="http://schemas.microsoft.com/office/word/2010/wordprocessingShape" mc:Ignorable="w14 wp14">
+<w:hdr xmlns:wpc="http://schemas.microsoft.com/office/word/2010/wordprocessingCanvas" xmlns:cx="http://schemas.microsoft.com/office/drawing/2014/chartex" xmlns:cx1="http://schemas.microsoft.com/office/drawing/2015/9/8/chartex" xmlns:cx2="http://schemas.microsoft.com/office/drawing/2015/10/21/chartex" xmlns:cx3="http://schemas.microsoft.com/office/drawing/2016/5/9/chartex" xmlns:cx4="http://schemas.microsoft.com/office/drawing/2016/5/10/chartex" xmlns:cx5="http://schemas.microsoft.com/office/drawing/2016/5/11/chartex" xmlns:mc="http://schemas.openxmlformats.org/markup-compatibility/2006" xmlns:o="urn:schemas-microsoft-com:office:office" xmlns:r="http://schemas.openxmlformats.org/officeDocument/2006/relationships" xmlns:m="http://schemas.openxmlformats.org/officeDocument/2006/math" xmlns:v="urn:schemas-microsoft-com:vml" xmlns:wp14="http://schemas.microsoft.com/office/word/2010/wordprocessingDrawing" xmlns:wp="http://schemas.openxmlformats.org/drawingml/2006/wordprocessingDrawing" xmlns:w10="urn:schemas-microsoft-com:office:word" xmlns:w="http://schemas.openxmlformats.org/wordprocessingml/2006/main" xmlns:w14="http://schemas.microsoft.com/office/word/2010/wordml" xmlns:w15="http://schemas.microsoft.com/office/word/2012/wordml" xmlns:w16se="http://schemas.microsoft.com/office/word/2015/wordml/symex" xmlns:wpg="http://schemas.microsoft.com/office/word/2010/wordprocessingGroup" xmlns:wpi="http://schemas.microsoft.com/office/word/2010/wordprocessingInk" xmlns:wne="http://schemas.microsoft.com/office/word/2006/wordml" xmlns:wps="http://schemas.microsoft.com/office/word/2010/wordprocessingShape" mc:Ignorable="w14 w15 w16se wp14">
   <w:p>
     <w:pPr>
       <w:pStyle w:val="Kopfzeile"/>
@@ -2791,7 +2938,7 @@
 </file>
 
 <file path=word/header2.xml><?xml version="1.0" encoding="utf-8"?>
-<w:hdr xmlns:wpc="http://schemas.microsoft.com/office/word/2010/wordprocessingCanvas" xmlns:mc="http://schemas.openxmlformats.org/markup-compatibility/2006" xmlns:o="urn:schemas-microsoft-com:office:office" xmlns:r="http://schemas.openxmlformats.org/officeDocument/2006/relationships" xmlns:m="http://schemas.openxmlformats.org/officeDocument/2006/math" xmlns:v="urn:schemas-microsoft-com:vml" xmlns:wp14="http://schemas.microsoft.com/office/word/2010/wordprocessingDrawing" xmlns:wp="http://schemas.openxmlformats.org/drawingml/2006/wordprocessingDrawing" xmlns:w10="urn:schemas-microsoft-com:office:word" xmlns:w="http://schemas.openxmlformats.org/wordprocessingml/2006/main" xmlns:w14="http://schemas.microsoft.com/office/word/2010/wordml" xmlns:wpg="http://schemas.microsoft.com/office/word/2010/wordprocessingGroup" xmlns:wpi="http://schemas.microsoft.com/office/word/2010/wordprocessingInk" xmlns:wne="http://schemas.microsoft.com/office/word/2006/wordml" xmlns:wps="http://schemas.microsoft.com/office/word/2010/wordprocessingShape" mc:Ignorable="w14 wp14">
+<w:hdr xmlns:wpc="http://schemas.microsoft.com/office/word/2010/wordprocessingCanvas" xmlns:cx="http://schemas.microsoft.com/office/drawing/2014/chartex" xmlns:cx1="http://schemas.microsoft.com/office/drawing/2015/9/8/chartex" xmlns:cx2="http://schemas.microsoft.com/office/drawing/2015/10/21/chartex" xmlns:cx3="http://schemas.microsoft.com/office/drawing/2016/5/9/chartex" xmlns:cx4="http://schemas.microsoft.com/office/drawing/2016/5/10/chartex" xmlns:cx5="http://schemas.microsoft.com/office/drawing/2016/5/11/chartex" xmlns:mc="http://schemas.openxmlformats.org/markup-compatibility/2006" xmlns:o="urn:schemas-microsoft-com:office:office" xmlns:r="http://schemas.openxmlformats.org/officeDocument/2006/relationships" xmlns:m="http://schemas.openxmlformats.org/officeDocument/2006/math" xmlns:v="urn:schemas-microsoft-com:vml" xmlns:wp14="http://schemas.microsoft.com/office/word/2010/wordprocessingDrawing" xmlns:wp="http://schemas.openxmlformats.org/drawingml/2006/wordprocessingDrawing" xmlns:w10="urn:schemas-microsoft-com:office:word" xmlns:w="http://schemas.openxmlformats.org/wordprocessingml/2006/main" xmlns:w14="http://schemas.microsoft.com/office/word/2010/wordml" xmlns:w15="http://schemas.microsoft.com/office/word/2012/wordml" xmlns:w16se="http://schemas.microsoft.com/office/word/2015/wordml/symex" xmlns:wpg="http://schemas.microsoft.com/office/word/2010/wordprocessingGroup" xmlns:wpi="http://schemas.microsoft.com/office/word/2010/wordprocessingInk" xmlns:wne="http://schemas.microsoft.com/office/word/2006/wordml" xmlns:wps="http://schemas.microsoft.com/office/word/2010/wordprocessingShape" mc:Ignorable="w14 w15 w16se wp14">
   <w:p>
     <w:pPr>
       <w:pStyle w:val="Kopfzeile"/>
@@ -2938,8 +3085,8 @@
 </file>
 
 <file path=word/numbering.xml><?xml version="1.0" encoding="utf-8"?>
-<w:numbering xmlns:wpc="http://schemas.microsoft.com/office/word/2010/wordprocessingCanvas" xmlns:mc="http://schemas.openxmlformats.org/markup-compatibility/2006" xmlns:o="urn:schemas-microsoft-com:office:office" xmlns:r="http://schemas.openxmlformats.org/officeDocument/2006/relationships" xmlns:m="http://schemas.openxmlformats.org/officeDocument/2006/math" xmlns:v="urn:schemas-microsoft-com:vml" xmlns:wp14="http://schemas.microsoft.com/office/word/2010/wordprocessingDrawing" xmlns:wp="http://schemas.openxmlformats.org/drawingml/2006/wordprocessingDrawing" xmlns:w10="urn:schemas-microsoft-com:office:word" xmlns:w="http://schemas.openxmlformats.org/wordprocessingml/2006/main" xmlns:w14="http://schemas.microsoft.com/office/word/2010/wordml" xmlns:wpg="http://schemas.microsoft.com/office/word/2010/wordprocessingGroup" xmlns:wpi="http://schemas.microsoft.com/office/word/2010/wordprocessingInk" xmlns:wne="http://schemas.microsoft.com/office/word/2006/wordml" xmlns:wps="http://schemas.microsoft.com/office/word/2010/wordprocessingShape" mc:Ignorable="w14 wp14">
-  <w:abstractNum w:abstractNumId="0">
+<w:numbering xmlns:wpc="http://schemas.microsoft.com/office/word/2010/wordprocessingCanvas" xmlns:cx="http://schemas.microsoft.com/office/drawing/2014/chartex" xmlns:cx1="http://schemas.microsoft.com/office/drawing/2015/9/8/chartex" xmlns:cx2="http://schemas.microsoft.com/office/drawing/2015/10/21/chartex" xmlns:cx3="http://schemas.microsoft.com/office/drawing/2016/5/9/chartex" xmlns:cx4="http://schemas.microsoft.com/office/drawing/2016/5/10/chartex" xmlns:cx5="http://schemas.microsoft.com/office/drawing/2016/5/11/chartex" xmlns:mc="http://schemas.openxmlformats.org/markup-compatibility/2006" xmlns:o="urn:schemas-microsoft-com:office:office" xmlns:r="http://schemas.openxmlformats.org/officeDocument/2006/relationships" xmlns:m="http://schemas.openxmlformats.org/officeDocument/2006/math" xmlns:v="urn:schemas-microsoft-com:vml" xmlns:wp14="http://schemas.microsoft.com/office/word/2010/wordprocessingDrawing" xmlns:wp="http://schemas.openxmlformats.org/drawingml/2006/wordprocessingDrawing" xmlns:w10="urn:schemas-microsoft-com:office:word" xmlns:w="http://schemas.openxmlformats.org/wordprocessingml/2006/main" xmlns:w14="http://schemas.microsoft.com/office/word/2010/wordml" xmlns:w15="http://schemas.microsoft.com/office/word/2012/wordml" xmlns:w16se="http://schemas.microsoft.com/office/word/2015/wordml/symex" xmlns:wpg="http://schemas.microsoft.com/office/word/2010/wordprocessingGroup" xmlns:wpi="http://schemas.microsoft.com/office/word/2010/wordprocessingInk" xmlns:wne="http://schemas.microsoft.com/office/word/2006/wordml" xmlns:wps="http://schemas.microsoft.com/office/word/2010/wordprocessingShape" mc:Ignorable="w14 w15 w16se wp14">
+  <w:abstractNum w:abstractNumId="0" w15:restartNumberingAfterBreak="0">
     <w:nsid w:val="FFFFFF7C"/>
     <w:multiLevelType w:val="singleLevel"/>
     <w:tmpl w:val="DE4A5F24"/>
@@ -2956,7 +3103,7 @@
       </w:pPr>
     </w:lvl>
   </w:abstractNum>
-  <w:abstractNum w:abstractNumId="1">
+  <w:abstractNum w:abstractNumId="1" w15:restartNumberingAfterBreak="0">
     <w:nsid w:val="FFFFFF7D"/>
     <w:multiLevelType w:val="singleLevel"/>
     <w:tmpl w:val="51EE7382"/>
@@ -2973,7 +3120,7 @@
       </w:pPr>
     </w:lvl>
   </w:abstractNum>
-  <w:abstractNum w:abstractNumId="2">
+  <w:abstractNum w:abstractNumId="2" w15:restartNumberingAfterBreak="0">
     <w:nsid w:val="FFFFFF7E"/>
     <w:multiLevelType w:val="singleLevel"/>
     <w:tmpl w:val="02084108"/>
@@ -2990,7 +3137,7 @@
       </w:pPr>
     </w:lvl>
   </w:abstractNum>
-  <w:abstractNum w:abstractNumId="3">
+  <w:abstractNum w:abstractNumId="3" w15:restartNumberingAfterBreak="0">
     <w:nsid w:val="FFFFFF7F"/>
     <w:multiLevelType w:val="singleLevel"/>
     <w:tmpl w:val="8F32F8B6"/>
@@ -3007,7 +3154,7 @@
       </w:pPr>
     </w:lvl>
   </w:abstractNum>
-  <w:abstractNum w:abstractNumId="4">
+  <w:abstractNum w:abstractNumId="4" w15:restartNumberingAfterBreak="0">
     <w:nsid w:val="FFFFFF80"/>
     <w:multiLevelType w:val="singleLevel"/>
     <w:tmpl w:val="420C28F0"/>
@@ -3028,7 +3175,7 @@
       </w:rPr>
     </w:lvl>
   </w:abstractNum>
-  <w:abstractNum w:abstractNumId="5">
+  <w:abstractNum w:abstractNumId="5" w15:restartNumberingAfterBreak="0">
     <w:nsid w:val="FFFFFF81"/>
     <w:multiLevelType w:val="singleLevel"/>
     <w:tmpl w:val="B24EE49A"/>
@@ -3049,7 +3196,7 @@
       </w:rPr>
     </w:lvl>
   </w:abstractNum>
-  <w:abstractNum w:abstractNumId="6">
+  <w:abstractNum w:abstractNumId="6" w15:restartNumberingAfterBreak="0">
     <w:nsid w:val="FFFFFF82"/>
     <w:multiLevelType w:val="singleLevel"/>
     <w:tmpl w:val="C31E0340"/>
@@ -3070,7 +3217,7 @@
       </w:rPr>
     </w:lvl>
   </w:abstractNum>
-  <w:abstractNum w:abstractNumId="7">
+  <w:abstractNum w:abstractNumId="7" w15:restartNumberingAfterBreak="0">
     <w:nsid w:val="FFFFFF83"/>
     <w:multiLevelType w:val="singleLevel"/>
     <w:tmpl w:val="364686D8"/>
@@ -3091,7 +3238,7 @@
       </w:rPr>
     </w:lvl>
   </w:abstractNum>
-  <w:abstractNum w:abstractNumId="8">
+  <w:abstractNum w:abstractNumId="8" w15:restartNumberingAfterBreak="0">
     <w:nsid w:val="FFFFFF88"/>
     <w:multiLevelType w:val="singleLevel"/>
     <w:tmpl w:val="5D9ED756"/>
@@ -3108,7 +3255,7 @@
       </w:pPr>
     </w:lvl>
   </w:abstractNum>
-  <w:abstractNum w:abstractNumId="9">
+  <w:abstractNum w:abstractNumId="9" w15:restartNumberingAfterBreak="0">
     <w:nsid w:val="FFFFFF89"/>
     <w:multiLevelType w:val="singleLevel"/>
     <w:tmpl w:val="33BADBA0"/>
@@ -3129,7 +3276,7 @@
       </w:rPr>
     </w:lvl>
   </w:abstractNum>
-  <w:abstractNum w:abstractNumId="10">
+  <w:abstractNum w:abstractNumId="10" w15:restartNumberingAfterBreak="0">
     <w:nsid w:val="03F75C2D"/>
     <w:multiLevelType w:val="hybridMultilevel"/>
     <w:tmpl w:val="D898F9A0"/>
@@ -3242,7 +3389,7 @@
       </w:rPr>
     </w:lvl>
   </w:abstractNum>
-  <w:abstractNum w:abstractNumId="11">
+  <w:abstractNum w:abstractNumId="11" w15:restartNumberingAfterBreak="0">
     <w:nsid w:val="0A256F14"/>
     <w:multiLevelType w:val="multilevel"/>
     <w:tmpl w:val="AD1CB8E6"/>
@@ -3375,7 +3522,7 @@
       </w:rPr>
     </w:lvl>
   </w:abstractNum>
-  <w:abstractNum w:abstractNumId="12">
+  <w:abstractNum w:abstractNumId="12" w15:restartNumberingAfterBreak="0">
     <w:nsid w:val="0AEE7AC1"/>
     <w:multiLevelType w:val="multilevel"/>
     <w:tmpl w:val="EFDC717A"/>
@@ -3496,7 +3643,7 @@
       </w:pPr>
     </w:lvl>
   </w:abstractNum>
-  <w:abstractNum w:abstractNumId="13">
+  <w:abstractNum w:abstractNumId="13" w15:restartNumberingAfterBreak="0">
     <w:nsid w:val="0B6B2920"/>
     <w:multiLevelType w:val="multilevel"/>
     <w:tmpl w:val="0807001F"/>
@@ -3582,7 +3729,7 @@
       </w:pPr>
     </w:lvl>
   </w:abstractNum>
-  <w:abstractNum w:abstractNumId="14">
+  <w:abstractNum w:abstractNumId="14" w15:restartNumberingAfterBreak="0">
     <w:nsid w:val="12D40AD2"/>
     <w:multiLevelType w:val="multilevel"/>
     <w:tmpl w:val="E73218A8"/>
@@ -3703,7 +3850,7 @@
       </w:pPr>
     </w:lvl>
   </w:abstractNum>
-  <w:abstractNum w:abstractNumId="15">
+  <w:abstractNum w:abstractNumId="15" w15:restartNumberingAfterBreak="0">
     <w:nsid w:val="142E6E53"/>
     <w:multiLevelType w:val="hybridMultilevel"/>
     <w:tmpl w:val="7B968B14"/>
@@ -3816,7 +3963,7 @@
       </w:rPr>
     </w:lvl>
   </w:abstractNum>
-  <w:abstractNum w:abstractNumId="16">
+  <w:abstractNum w:abstractNumId="16" w15:restartNumberingAfterBreak="0">
     <w:nsid w:val="14FE18D7"/>
     <w:multiLevelType w:val="hybridMultilevel"/>
     <w:tmpl w:val="270A2C2C"/>
@@ -3929,7 +4076,7 @@
       </w:rPr>
     </w:lvl>
   </w:abstractNum>
-  <w:abstractNum w:abstractNumId="17">
+  <w:abstractNum w:abstractNumId="17" w15:restartNumberingAfterBreak="0">
     <w:nsid w:val="152F513A"/>
     <w:multiLevelType w:val="multilevel"/>
     <w:tmpl w:val="E6FA8320"/>
@@ -4066,7 +4213,7 @@
       </w:rPr>
     </w:lvl>
   </w:abstractNum>
-  <w:abstractNum w:abstractNumId="18">
+  <w:abstractNum w:abstractNumId="18" w15:restartNumberingAfterBreak="0">
     <w:nsid w:val="16BD0032"/>
     <w:multiLevelType w:val="multilevel"/>
     <w:tmpl w:val="462EE3DA"/>
@@ -4199,7 +4346,7 @@
       </w:rPr>
     </w:lvl>
   </w:abstractNum>
-  <w:abstractNum w:abstractNumId="19">
+  <w:abstractNum w:abstractNumId="19" w15:restartNumberingAfterBreak="0">
     <w:nsid w:val="1748556E"/>
     <w:multiLevelType w:val="hybridMultilevel"/>
     <w:tmpl w:val="2F80CC2A"/>
@@ -4312,7 +4459,7 @@
       </w:rPr>
     </w:lvl>
   </w:abstractNum>
-  <w:abstractNum w:abstractNumId="20">
+  <w:abstractNum w:abstractNumId="20" w15:restartNumberingAfterBreak="0">
     <w:nsid w:val="188E2BED"/>
     <w:multiLevelType w:val="hybridMultilevel"/>
     <w:tmpl w:val="53241D16"/>
@@ -4433,7 +4580,7 @@
       </w:pPr>
     </w:lvl>
   </w:abstractNum>
-  <w:abstractNum w:abstractNumId="21">
+  <w:abstractNum w:abstractNumId="21" w15:restartNumberingAfterBreak="0">
     <w:nsid w:val="199F1A53"/>
     <w:multiLevelType w:val="multilevel"/>
     <w:tmpl w:val="76003A9A"/>
@@ -4554,7 +4701,7 @@
       </w:pPr>
     </w:lvl>
   </w:abstractNum>
-  <w:abstractNum w:abstractNumId="22">
+  <w:abstractNum w:abstractNumId="22" w15:restartNumberingAfterBreak="0">
     <w:nsid w:val="1DB1457B"/>
     <w:multiLevelType w:val="multilevel"/>
     <w:tmpl w:val="0807001D"/>
@@ -4667,7 +4814,7 @@
       </w:pPr>
     </w:lvl>
   </w:abstractNum>
-  <w:abstractNum w:abstractNumId="23">
+  <w:abstractNum w:abstractNumId="23" w15:restartNumberingAfterBreak="0">
     <w:nsid w:val="1DD52398"/>
     <w:multiLevelType w:val="multilevel"/>
     <w:tmpl w:val="0807001D"/>
@@ -4780,7 +4927,7 @@
       </w:pPr>
     </w:lvl>
   </w:abstractNum>
-  <w:abstractNum w:abstractNumId="24">
+  <w:abstractNum w:abstractNumId="24" w15:restartNumberingAfterBreak="0">
     <w:nsid w:val="26747815"/>
     <w:multiLevelType w:val="multilevel"/>
     <w:tmpl w:val="0807001D"/>
@@ -4893,7 +5040,7 @@
       </w:pPr>
     </w:lvl>
   </w:abstractNum>
-  <w:abstractNum w:abstractNumId="25">
+  <w:abstractNum w:abstractNumId="25" w15:restartNumberingAfterBreak="0">
     <w:nsid w:val="27A80646"/>
     <w:multiLevelType w:val="multilevel"/>
     <w:tmpl w:val="7B20FC22"/>
@@ -5031,7 +5178,7 @@
       </w:rPr>
     </w:lvl>
   </w:abstractNum>
-  <w:abstractNum w:abstractNumId="26">
+  <w:abstractNum w:abstractNumId="26" w15:restartNumberingAfterBreak="0">
     <w:nsid w:val="2BF87341"/>
     <w:multiLevelType w:val="multilevel"/>
     <w:tmpl w:val="83F0EDE8"/>
@@ -5171,7 +5318,7 @@
       </w:rPr>
     </w:lvl>
   </w:abstractNum>
-  <w:abstractNum w:abstractNumId="27">
+  <w:abstractNum w:abstractNumId="27" w15:restartNumberingAfterBreak="0">
     <w:nsid w:val="2F7F557B"/>
     <w:multiLevelType w:val="multilevel"/>
     <w:tmpl w:val="211A457C"/>
@@ -5260,7 +5407,7 @@
       </w:pPr>
     </w:lvl>
   </w:abstractNum>
-  <w:abstractNum w:abstractNumId="28">
+  <w:abstractNum w:abstractNumId="28" w15:restartNumberingAfterBreak="0">
     <w:nsid w:val="32E77B94"/>
     <w:multiLevelType w:val="hybridMultilevel"/>
     <w:tmpl w:val="61A0CF44"/>
@@ -5373,7 +5520,7 @@
       </w:rPr>
     </w:lvl>
   </w:abstractNum>
-  <w:abstractNum w:abstractNumId="29">
+  <w:abstractNum w:abstractNumId="29" w15:restartNumberingAfterBreak="0">
     <w:nsid w:val="350E0D7E"/>
     <w:multiLevelType w:val="multilevel"/>
     <w:tmpl w:val="81DC5478"/>
@@ -5507,7 +5654,7 @@
       </w:rPr>
     </w:lvl>
   </w:abstractNum>
-  <w:abstractNum w:abstractNumId="30">
+  <w:abstractNum w:abstractNumId="30" w15:restartNumberingAfterBreak="0">
     <w:nsid w:val="35D850E5"/>
     <w:multiLevelType w:val="hybridMultilevel"/>
     <w:tmpl w:val="34E24524"/>
@@ -5620,7 +5767,7 @@
       </w:rPr>
     </w:lvl>
   </w:abstractNum>
-  <w:abstractNum w:abstractNumId="31">
+  <w:abstractNum w:abstractNumId="31" w15:restartNumberingAfterBreak="0">
     <w:nsid w:val="39135B2B"/>
     <w:multiLevelType w:val="multilevel"/>
     <w:tmpl w:val="0807001D"/>
@@ -5733,7 +5880,7 @@
       </w:pPr>
     </w:lvl>
   </w:abstractNum>
-  <w:abstractNum w:abstractNumId="32">
+  <w:abstractNum w:abstractNumId="32" w15:restartNumberingAfterBreak="0">
     <w:nsid w:val="3C3F7338"/>
     <w:multiLevelType w:val="multilevel"/>
     <w:tmpl w:val="7682CBCE"/>
@@ -5870,7 +6017,7 @@
       </w:rPr>
     </w:lvl>
   </w:abstractNum>
-  <w:abstractNum w:abstractNumId="33">
+  <w:abstractNum w:abstractNumId="33" w15:restartNumberingAfterBreak="0">
     <w:nsid w:val="3F363305"/>
     <w:multiLevelType w:val="multilevel"/>
     <w:tmpl w:val="727C6224"/>
@@ -6007,7 +6154,7 @@
       </w:rPr>
     </w:lvl>
   </w:abstractNum>
-  <w:abstractNum w:abstractNumId="34">
+  <w:abstractNum w:abstractNumId="34" w15:restartNumberingAfterBreak="0">
     <w:nsid w:val="3FED1DC8"/>
     <w:multiLevelType w:val="hybridMultilevel"/>
     <w:tmpl w:val="52EA5230"/>
@@ -6096,7 +6243,7 @@
       </w:pPr>
     </w:lvl>
   </w:abstractNum>
-  <w:abstractNum w:abstractNumId="35">
+  <w:abstractNum w:abstractNumId="35" w15:restartNumberingAfterBreak="0">
     <w:nsid w:val="40780DDA"/>
     <w:multiLevelType w:val="multilevel"/>
     <w:tmpl w:val="129061F0"/>
@@ -6233,7 +6380,7 @@
       </w:rPr>
     </w:lvl>
   </w:abstractNum>
-  <w:abstractNum w:abstractNumId="36">
+  <w:abstractNum w:abstractNumId="36" w15:restartNumberingAfterBreak="0">
     <w:nsid w:val="497C53A1"/>
     <w:multiLevelType w:val="multilevel"/>
     <w:tmpl w:val="B23E78CC"/>
@@ -6354,7 +6501,7 @@
       </w:pPr>
     </w:lvl>
   </w:abstractNum>
-  <w:abstractNum w:abstractNumId="37">
+  <w:abstractNum w:abstractNumId="37" w15:restartNumberingAfterBreak="0">
     <w:nsid w:val="4BDA1F90"/>
     <w:multiLevelType w:val="multilevel"/>
     <w:tmpl w:val="0807001D"/>
@@ -6467,7 +6614,7 @@
       </w:pPr>
     </w:lvl>
   </w:abstractNum>
-  <w:abstractNum w:abstractNumId="38">
+  <w:abstractNum w:abstractNumId="38" w15:restartNumberingAfterBreak="0">
     <w:nsid w:val="56CB7F4F"/>
     <w:multiLevelType w:val="hybridMultilevel"/>
     <w:tmpl w:val="8E642AF6"/>
@@ -6580,7 +6727,7 @@
       </w:rPr>
     </w:lvl>
   </w:abstractNum>
-  <w:abstractNum w:abstractNumId="39">
+  <w:abstractNum w:abstractNumId="39" w15:restartNumberingAfterBreak="0">
     <w:nsid w:val="617E5CEA"/>
     <w:multiLevelType w:val="multilevel"/>
     <w:tmpl w:val="C4928BA0"/>
@@ -6720,7 +6867,7 @@
       </w:rPr>
     </w:lvl>
   </w:abstractNum>
-  <w:abstractNum w:abstractNumId="40">
+  <w:abstractNum w:abstractNumId="40" w15:restartNumberingAfterBreak="0">
     <w:nsid w:val="63FE647F"/>
     <w:multiLevelType w:val="multilevel"/>
     <w:tmpl w:val="B8F2C990"/>
@@ -6841,7 +6988,7 @@
       </w:pPr>
     </w:lvl>
   </w:abstractNum>
-  <w:abstractNum w:abstractNumId="41">
+  <w:abstractNum w:abstractNumId="41" w15:restartNumberingAfterBreak="0">
     <w:nsid w:val="68282258"/>
     <w:multiLevelType w:val="multilevel"/>
     <w:tmpl w:val="0807001F"/>
@@ -6954,7 +7101,7 @@
       </w:pPr>
     </w:lvl>
   </w:abstractNum>
-  <w:abstractNum w:abstractNumId="42">
+  <w:abstractNum w:abstractNumId="42" w15:restartNumberingAfterBreak="0">
     <w:nsid w:val="6E08759E"/>
     <w:multiLevelType w:val="hybridMultilevel"/>
     <w:tmpl w:val="BCC43D98"/>
@@ -7044,7 +7191,7 @@
       </w:pPr>
     </w:lvl>
   </w:abstractNum>
-  <w:abstractNum w:abstractNumId="43">
+  <w:abstractNum w:abstractNumId="43" w15:restartNumberingAfterBreak="0">
     <w:nsid w:val="7963206B"/>
     <w:multiLevelType w:val="hybridMultilevel"/>
     <w:tmpl w:val="BB1A5F3E"/>
@@ -7157,7 +7304,7 @@
       </w:rPr>
     </w:lvl>
   </w:abstractNum>
-  <w:abstractNum w:abstractNumId="44">
+  <w:abstractNum w:abstractNumId="44" w15:restartNumberingAfterBreak="0">
     <w:nsid w:val="7BA82AF0"/>
     <w:multiLevelType w:val="multilevel"/>
     <w:tmpl w:val="0807001D"/>
@@ -7270,7 +7417,7 @@
       </w:pPr>
     </w:lvl>
   </w:abstractNum>
-  <w:abstractNum w:abstractNumId="45">
+  <w:abstractNum w:abstractNumId="45" w15:restartNumberingAfterBreak="0">
     <w:nsid w:val="7FBD4339"/>
     <w:multiLevelType w:val="multilevel"/>
     <w:tmpl w:val="0807001D"/>
@@ -7525,7 +7672,7 @@
 </file>
 
 <file path=word/styles.xml><?xml version="1.0" encoding="utf-8"?>
-<w:styles xmlns:mc="http://schemas.openxmlformats.org/markup-compatibility/2006" xmlns:r="http://schemas.openxmlformats.org/officeDocument/2006/relationships" xmlns:w="http://schemas.openxmlformats.org/wordprocessingml/2006/main" xmlns:w14="http://schemas.microsoft.com/office/word/2010/wordml" mc:Ignorable="w14">
+<w:styles xmlns:mc="http://schemas.openxmlformats.org/markup-compatibility/2006" xmlns:r="http://schemas.openxmlformats.org/officeDocument/2006/relationships" xmlns:w="http://schemas.openxmlformats.org/wordprocessingml/2006/main" xmlns:w14="http://schemas.microsoft.com/office/word/2010/wordml" xmlns:w15="http://schemas.microsoft.com/office/word/2012/wordml" xmlns:w16se="http://schemas.microsoft.com/office/word/2015/wordml/symex" mc:Ignorable="w14 w15 w16se">
   <w:docDefaults>
     <w:rPrDefault>
       <w:rPr>
@@ -7535,147 +7682,381 @@
     </w:rPrDefault>
     <w:pPrDefault/>
   </w:docDefaults>
-  <w:latentStyles w:defLockedState="0" w:defUIPriority="99" w:defSemiHidden="1" w:defUnhideWhenUsed="1" w:defQFormat="0" w:count="267">
-    <w:lsdException w:name="Normal" w:semiHidden="0" w:uiPriority="0" w:unhideWhenUsed="0" w:qFormat="1"/>
-    <w:lsdException w:name="heading 1" w:semiHidden="0" w:uiPriority="0" w:unhideWhenUsed="0" w:qFormat="1"/>
-    <w:lsdException w:name="heading 2" w:semiHidden="0" w:uiPriority="0" w:unhideWhenUsed="0" w:qFormat="1"/>
-    <w:lsdException w:name="heading 3" w:semiHidden="0" w:uiPriority="0" w:unhideWhenUsed="0" w:qFormat="1"/>
-    <w:lsdException w:name="heading 4" w:semiHidden="0" w:uiPriority="0" w:unhideWhenUsed="0" w:qFormat="1"/>
-    <w:lsdException w:name="heading 5" w:semiHidden="0" w:uiPriority="0" w:unhideWhenUsed="0" w:qFormat="1"/>
-    <w:lsdException w:name="heading 6" w:semiHidden="0" w:uiPriority="9" w:unhideWhenUsed="0" w:qFormat="1"/>
-    <w:lsdException w:name="heading 7" w:semiHidden="0" w:uiPriority="9" w:unhideWhenUsed="0" w:qFormat="1"/>
-    <w:lsdException w:name="heading 8" w:uiPriority="9" w:qFormat="1"/>
-    <w:lsdException w:name="heading 9" w:uiPriority="9" w:qFormat="1"/>
-    <w:lsdException w:name="toc 1" w:uiPriority="39"/>
-    <w:lsdException w:name="toc 2" w:uiPriority="39"/>
-    <w:lsdException w:name="toc 3" w:uiPriority="39"/>
-    <w:lsdException w:name="toc 4" w:uiPriority="39"/>
-    <w:lsdException w:name="toc 5" w:uiPriority="39"/>
-    <w:lsdException w:name="toc 6" w:uiPriority="39"/>
-    <w:lsdException w:name="toc 7" w:uiPriority="39"/>
-    <w:lsdException w:name="toc 8" w:uiPriority="39"/>
-    <w:lsdException w:name="toc 9" w:uiPriority="39" w:qFormat="1"/>
-    <w:lsdException w:name="caption" w:semiHidden="0" w:uiPriority="35" w:unhideWhenUsed="0" w:qFormat="1"/>
-    <w:lsdException w:name="Title" w:semiHidden="0" w:uiPriority="10" w:unhideWhenUsed="0" w:qFormat="1"/>
-    <w:lsdException w:name="Default Paragraph Font" w:uiPriority="1"/>
-    <w:lsdException w:name="Subtitle" w:semiHidden="0" w:uiPriority="11" w:unhideWhenUsed="0" w:qFormat="1"/>
-    <w:lsdException w:name="Strong" w:semiHidden="0" w:uiPriority="22" w:unhideWhenUsed="0" w:qFormat="1"/>
-    <w:lsdException w:name="Emphasis" w:semiHidden="0" w:uiPriority="20" w:unhideWhenUsed="0" w:qFormat="1"/>
-    <w:lsdException w:name="Normal Table" w:semiHidden="0" w:unhideWhenUsed="0"/>
-    <w:lsdException w:name="Table Web 2" w:semiHidden="0" w:unhideWhenUsed="0"/>
-    <w:lsdException w:name="Table Grid" w:semiHidden="0" w:uiPriority="59" w:unhideWhenUsed="0"/>
-    <w:lsdException w:name="Table Theme" w:semiHidden="0" w:unhideWhenUsed="0"/>
-    <w:lsdException w:name="Placeholder Text" w:uiPriority="67" w:unhideWhenUsed="0"/>
-    <w:lsdException w:name="No Spacing" w:semiHidden="0" w:uiPriority="68" w:unhideWhenUsed="0"/>
-    <w:lsdException w:name="Light Shading" w:semiHidden="0" w:uiPriority="69" w:unhideWhenUsed="0"/>
-    <w:lsdException w:name="Light List" w:semiHidden="0" w:uiPriority="70" w:unhideWhenUsed="0"/>
-    <w:lsdException w:name="Light Grid" w:semiHidden="0" w:uiPriority="71" w:unhideWhenUsed="0"/>
-    <w:lsdException w:name="Medium Shading 1" w:semiHidden="0" w:uiPriority="72" w:unhideWhenUsed="0"/>
-    <w:lsdException w:name="Medium Shading 2" w:semiHidden="0" w:uiPriority="73" w:unhideWhenUsed="0"/>
-    <w:lsdException w:name="Medium List 1" w:semiHidden="0" w:uiPriority="60" w:unhideWhenUsed="0"/>
-    <w:lsdException w:name="Medium List 2" w:semiHidden="0" w:uiPriority="61" w:unhideWhenUsed="0"/>
-    <w:lsdException w:name="Medium Grid 1" w:semiHidden="0" w:uiPriority="62" w:unhideWhenUsed="0"/>
-    <w:lsdException w:name="Medium Grid 2" w:semiHidden="0" w:uiPriority="63" w:unhideWhenUsed="0"/>
-    <w:lsdException w:name="Medium Grid 3" w:semiHidden="0" w:uiPriority="64" w:unhideWhenUsed="0"/>
-    <w:lsdException w:name="Dark List" w:semiHidden="0" w:uiPriority="65" w:unhideWhenUsed="0"/>
-    <w:lsdException w:name="Colorful Shading" w:semiHidden="0" w:unhideWhenUsed="0"/>
-    <w:lsdException w:name="Colorful List" w:semiHidden="0" w:uiPriority="34" w:unhideWhenUsed="0" w:qFormat="1"/>
-    <w:lsdException w:name="Colorful Grid" w:semiHidden="0" w:uiPriority="29" w:unhideWhenUsed="0" w:qFormat="1"/>
-    <w:lsdException w:name="Light Shading Accent 1" w:semiHidden="0" w:uiPriority="30" w:unhideWhenUsed="0" w:qFormat="1"/>
-    <w:lsdException w:name="Light List Accent 1" w:semiHidden="0" w:uiPriority="66" w:unhideWhenUsed="0"/>
-    <w:lsdException w:name="Light Grid Accent 1" w:semiHidden="0" w:uiPriority="67" w:unhideWhenUsed="0"/>
-    <w:lsdException w:name="Medium Shading 1 Accent 1" w:semiHidden="0" w:uiPriority="68" w:unhideWhenUsed="0"/>
-    <w:lsdException w:name="Medium Shading 2 Accent 1" w:semiHidden="0" w:uiPriority="69" w:unhideWhenUsed="0"/>
-    <w:lsdException w:name="Medium List 1 Accent 1" w:semiHidden="0" w:uiPriority="70" w:unhideWhenUsed="0"/>
-    <w:lsdException w:name="Revision" w:semiHidden="0" w:uiPriority="71" w:unhideWhenUsed="0"/>
-    <w:lsdException w:name="List Paragraph" w:semiHidden="0" w:uiPriority="72" w:unhideWhenUsed="0"/>
-    <w:lsdException w:name="Quote" w:semiHidden="0" w:uiPriority="73" w:unhideWhenUsed="0"/>
-    <w:lsdException w:name="Intense Quote" w:semiHidden="0" w:uiPriority="60" w:unhideWhenUsed="0"/>
-    <w:lsdException w:name="Medium List 2 Accent 1" w:semiHidden="0" w:uiPriority="61" w:unhideWhenUsed="0"/>
-    <w:lsdException w:name="Medium Grid 1 Accent 1" w:semiHidden="0" w:uiPriority="62" w:unhideWhenUsed="0"/>
-    <w:lsdException w:name="Medium Grid 2 Accent 1" w:semiHidden="0" w:uiPriority="63" w:unhideWhenUsed="0"/>
-    <w:lsdException w:name="Medium Grid 3 Accent 1" w:semiHidden="0" w:uiPriority="64" w:unhideWhenUsed="0"/>
-    <w:lsdException w:name="Dark List Accent 1" w:semiHidden="0" w:uiPriority="65" w:unhideWhenUsed="0"/>
-    <w:lsdException w:name="Colorful Shading Accent 1" w:semiHidden="0" w:uiPriority="66" w:unhideWhenUsed="0"/>
-    <w:lsdException w:name="Colorful List Accent 1" w:semiHidden="0" w:uiPriority="67" w:unhideWhenUsed="0"/>
-    <w:lsdException w:name="Colorful Grid Accent 1" w:semiHidden="0" w:uiPriority="68" w:unhideWhenUsed="0"/>
-    <w:lsdException w:name="Light Shading Accent 2" w:semiHidden="0" w:uiPriority="69" w:unhideWhenUsed="0"/>
-    <w:lsdException w:name="Light List Accent 2" w:semiHidden="0" w:uiPriority="70" w:unhideWhenUsed="0"/>
-    <w:lsdException w:name="Light Grid Accent 2" w:semiHidden="0" w:uiPriority="71" w:unhideWhenUsed="0"/>
-    <w:lsdException w:name="Medium Shading 1 Accent 2" w:semiHidden="0" w:uiPriority="72" w:unhideWhenUsed="0"/>
-    <w:lsdException w:name="Medium Shading 2 Accent 2" w:semiHidden="0" w:uiPriority="73" w:unhideWhenUsed="0"/>
-    <w:lsdException w:name="Medium List 1 Accent 2" w:semiHidden="0" w:uiPriority="60" w:unhideWhenUsed="0"/>
-    <w:lsdException w:name="Medium List 2 Accent 2" w:semiHidden="0" w:uiPriority="61" w:unhideWhenUsed="0"/>
-    <w:lsdException w:name="Medium Grid 1 Accent 2" w:semiHidden="0" w:uiPriority="62" w:unhideWhenUsed="0"/>
-    <w:lsdException w:name="Medium Grid 2 Accent 2" w:semiHidden="0" w:uiPriority="63" w:unhideWhenUsed="0"/>
-    <w:lsdException w:name="Medium Grid 3 Accent 2" w:semiHidden="0" w:uiPriority="64" w:unhideWhenUsed="0"/>
-    <w:lsdException w:name="Dark List Accent 2" w:semiHidden="0" w:uiPriority="65" w:unhideWhenUsed="0"/>
-    <w:lsdException w:name="Colorful Shading Accent 2" w:semiHidden="0" w:uiPriority="66" w:unhideWhenUsed="0"/>
-    <w:lsdException w:name="Colorful List Accent 2" w:semiHidden="0" w:uiPriority="67" w:unhideWhenUsed="0"/>
-    <w:lsdException w:name="Colorful Grid Accent 2" w:semiHidden="0" w:uiPriority="68" w:unhideWhenUsed="0"/>
-    <w:lsdException w:name="Light Shading Accent 3" w:semiHidden="0" w:uiPriority="69" w:unhideWhenUsed="0"/>
-    <w:lsdException w:name="Light List Accent 3" w:semiHidden="0" w:uiPriority="70" w:unhideWhenUsed="0"/>
-    <w:lsdException w:name="Light Grid Accent 3" w:semiHidden="0" w:uiPriority="71" w:unhideWhenUsed="0"/>
-    <w:lsdException w:name="Medium Shading 1 Accent 3" w:semiHidden="0" w:uiPriority="72" w:unhideWhenUsed="0"/>
-    <w:lsdException w:name="Medium Shading 2 Accent 3" w:semiHidden="0" w:uiPriority="73" w:unhideWhenUsed="0"/>
-    <w:lsdException w:name="Medium List 1 Accent 3" w:semiHidden="0" w:uiPriority="60" w:unhideWhenUsed="0"/>
-    <w:lsdException w:name="Medium List 2 Accent 3" w:semiHidden="0" w:uiPriority="61" w:unhideWhenUsed="0"/>
-    <w:lsdException w:name="Medium Grid 1 Accent 3" w:semiHidden="0" w:uiPriority="62" w:unhideWhenUsed="0"/>
-    <w:lsdException w:name="Medium Grid 2 Accent 3" w:semiHidden="0" w:uiPriority="63" w:unhideWhenUsed="0"/>
-    <w:lsdException w:name="Medium Grid 3 Accent 3" w:semiHidden="0" w:uiPriority="64" w:unhideWhenUsed="0"/>
-    <w:lsdException w:name="Dark List Accent 3" w:semiHidden="0" w:uiPriority="65" w:unhideWhenUsed="0"/>
-    <w:lsdException w:name="Colorful Shading Accent 3" w:semiHidden="0" w:uiPriority="66" w:unhideWhenUsed="0"/>
-    <w:lsdException w:name="Colorful List Accent 3" w:semiHidden="0" w:uiPriority="67" w:unhideWhenUsed="0"/>
-    <w:lsdException w:name="Colorful Grid Accent 3" w:semiHidden="0" w:uiPriority="68" w:unhideWhenUsed="0"/>
-    <w:lsdException w:name="Light Shading Accent 4" w:semiHidden="0" w:uiPriority="69" w:unhideWhenUsed="0"/>
-    <w:lsdException w:name="Light List Accent 4" w:semiHidden="0" w:uiPriority="70" w:unhideWhenUsed="0"/>
-    <w:lsdException w:name="Light Grid Accent 4" w:semiHidden="0" w:uiPriority="71" w:unhideWhenUsed="0"/>
-    <w:lsdException w:name="Medium Shading 1 Accent 4" w:semiHidden="0" w:uiPriority="72" w:unhideWhenUsed="0"/>
-    <w:lsdException w:name="Medium Shading 2 Accent 4" w:semiHidden="0" w:uiPriority="73" w:unhideWhenUsed="0"/>
-    <w:lsdException w:name="Medium List 1 Accent 4" w:semiHidden="0" w:uiPriority="60" w:unhideWhenUsed="0"/>
-    <w:lsdException w:name="Medium List 2 Accent 4" w:semiHidden="0" w:uiPriority="61" w:unhideWhenUsed="0"/>
-    <w:lsdException w:name="Medium Grid 1 Accent 4" w:semiHidden="0" w:uiPriority="62" w:unhideWhenUsed="0"/>
-    <w:lsdException w:name="Medium Grid 2 Accent 4" w:semiHidden="0" w:uiPriority="63" w:unhideWhenUsed="0"/>
-    <w:lsdException w:name="Medium Grid 3 Accent 4" w:semiHidden="0" w:uiPriority="64" w:unhideWhenUsed="0"/>
-    <w:lsdException w:name="Dark List Accent 4" w:semiHidden="0" w:uiPriority="65" w:unhideWhenUsed="0"/>
-    <w:lsdException w:name="Colorful Shading Accent 4" w:semiHidden="0" w:uiPriority="66" w:unhideWhenUsed="0"/>
-    <w:lsdException w:name="Colorful List Accent 4" w:semiHidden="0" w:uiPriority="67" w:unhideWhenUsed="0"/>
-    <w:lsdException w:name="Colorful Grid Accent 4" w:semiHidden="0" w:uiPriority="68" w:unhideWhenUsed="0"/>
-    <w:lsdException w:name="Light Shading Accent 5" w:semiHidden="0" w:uiPriority="69" w:unhideWhenUsed="0"/>
-    <w:lsdException w:name="Light List Accent 5" w:semiHidden="0" w:uiPriority="70" w:unhideWhenUsed="0"/>
-    <w:lsdException w:name="Light Grid Accent 5" w:semiHidden="0" w:uiPriority="71" w:unhideWhenUsed="0"/>
-    <w:lsdException w:name="Medium Shading 1 Accent 5" w:semiHidden="0" w:uiPriority="72" w:unhideWhenUsed="0"/>
-    <w:lsdException w:name="Medium Shading 2 Accent 5" w:semiHidden="0" w:uiPriority="73" w:unhideWhenUsed="0"/>
-    <w:lsdException w:name="Medium List 1 Accent 5" w:semiHidden="0" w:uiPriority="60" w:unhideWhenUsed="0"/>
-    <w:lsdException w:name="Medium List 2 Accent 5" w:semiHidden="0" w:uiPriority="61" w:unhideWhenUsed="0"/>
-    <w:lsdException w:name="Medium Grid 1 Accent 5" w:semiHidden="0" w:uiPriority="62" w:unhideWhenUsed="0"/>
-    <w:lsdException w:name="Medium Grid 2 Accent 5" w:semiHidden="0" w:uiPriority="63" w:unhideWhenUsed="0"/>
-    <w:lsdException w:name="Medium Grid 3 Accent 5" w:semiHidden="0" w:uiPriority="64" w:unhideWhenUsed="0"/>
-    <w:lsdException w:name="Dark List Accent 5" w:semiHidden="0" w:uiPriority="65" w:unhideWhenUsed="0"/>
-    <w:lsdException w:name="Colorful Shading Accent 5" w:semiHidden="0" w:uiPriority="66" w:unhideWhenUsed="0"/>
-    <w:lsdException w:name="Colorful List Accent 5" w:semiHidden="0" w:uiPriority="67" w:unhideWhenUsed="0"/>
-    <w:lsdException w:name="Colorful Grid Accent 5" w:semiHidden="0" w:uiPriority="68" w:unhideWhenUsed="0"/>
-    <w:lsdException w:name="Light Shading Accent 6" w:semiHidden="0" w:uiPriority="69" w:unhideWhenUsed="0"/>
-    <w:lsdException w:name="Light List Accent 6" w:semiHidden="0" w:uiPriority="70" w:unhideWhenUsed="0"/>
-    <w:lsdException w:name="Light Grid Accent 6" w:semiHidden="0" w:uiPriority="71" w:unhideWhenUsed="0"/>
-    <w:lsdException w:name="Medium Shading 1 Accent 6" w:semiHidden="0" w:uiPriority="72" w:unhideWhenUsed="0"/>
-    <w:lsdException w:name="Medium Shading 2 Accent 6" w:semiHidden="0" w:uiPriority="73" w:unhideWhenUsed="0"/>
-    <w:lsdException w:name="Medium List 1 Accent 6" w:semiHidden="0" w:uiPriority="19" w:unhideWhenUsed="0" w:qFormat="1"/>
-    <w:lsdException w:name="Medium List 2 Accent 6" w:semiHidden="0" w:uiPriority="21" w:unhideWhenUsed="0" w:qFormat="1"/>
-    <w:lsdException w:name="Medium Grid 1 Accent 6" w:semiHidden="0" w:uiPriority="31" w:unhideWhenUsed="0" w:qFormat="1"/>
-    <w:lsdException w:name="Medium Grid 2 Accent 6" w:semiHidden="0" w:uiPriority="32" w:unhideWhenUsed="0" w:qFormat="1"/>
-    <w:lsdException w:name="Medium Grid 3 Accent 6" w:semiHidden="0" w:uiPriority="33" w:unhideWhenUsed="0" w:qFormat="1"/>
-    <w:lsdException w:name="Dark List Accent 6" w:semiHidden="0" w:uiPriority="37" w:unhideWhenUsed="0"/>
-    <w:lsdException w:name="Colorful Shading Accent 6" w:semiHidden="0" w:uiPriority="39" w:unhideWhenUsed="0" w:qFormat="1"/>
-    <w:lsdException w:name="Colorful List Accent 6" w:semiHidden="0" w:uiPriority="72" w:unhideWhenUsed="0"/>
-    <w:lsdException w:name="Colorful Grid Accent 6" w:semiHidden="0" w:uiPriority="73" w:unhideWhenUsed="0"/>
-    <w:lsdException w:name="Subtle Emphasis" w:semiHidden="0" w:uiPriority="19" w:unhideWhenUsed="0" w:qFormat="1"/>
-    <w:lsdException w:name="Intense Emphasis" w:semiHidden="0" w:uiPriority="21" w:unhideWhenUsed="0" w:qFormat="1"/>
-    <w:lsdException w:name="Subtle Reference" w:semiHidden="0" w:uiPriority="31" w:unhideWhenUsed="0" w:qFormat="1"/>
-    <w:lsdException w:name="Intense Reference" w:semiHidden="0" w:uiPriority="32" w:unhideWhenUsed="0" w:qFormat="1"/>
-    <w:lsdException w:name="Book Title" w:semiHidden="0" w:uiPriority="33" w:unhideWhenUsed="0" w:qFormat="1"/>
-    <w:lsdException w:name="Bibliography" w:uiPriority="37"/>
-    <w:lsdException w:name="TOC Heading" w:uiPriority="39" w:qFormat="1"/>
+  <w:latentStyles w:defLockedState="0" w:defUIPriority="99" w:defSemiHidden="0" w:defUnhideWhenUsed="0" w:defQFormat="0" w:count="374">
+    <w:lsdException w:name="Normal" w:uiPriority="0" w:qFormat="1"/>
+    <w:lsdException w:name="heading 1" w:uiPriority="0" w:qFormat="1"/>
+    <w:lsdException w:name="heading 2" w:uiPriority="0" w:qFormat="1"/>
+    <w:lsdException w:name="heading 3" w:uiPriority="0" w:qFormat="1"/>
+    <w:lsdException w:name="heading 4" w:uiPriority="0" w:qFormat="1"/>
+    <w:lsdException w:name="heading 5" w:uiPriority="0" w:qFormat="1"/>
+    <w:lsdException w:name="heading 6" w:uiPriority="9" w:qFormat="1"/>
+    <w:lsdException w:name="heading 7" w:uiPriority="9" w:qFormat="1"/>
+    <w:lsdException w:name="heading 8" w:semiHidden="1" w:uiPriority="9" w:unhideWhenUsed="1" w:qFormat="1"/>
+    <w:lsdException w:name="heading 9" w:semiHidden="1" w:uiPriority="9" w:unhideWhenUsed="1" w:qFormat="1"/>
+    <w:lsdException w:name="index 1" w:semiHidden="1" w:unhideWhenUsed="1"/>
+    <w:lsdException w:name="index 2" w:semiHidden="1" w:unhideWhenUsed="1"/>
+    <w:lsdException w:name="index 3" w:semiHidden="1" w:unhideWhenUsed="1"/>
+    <w:lsdException w:name="index 4" w:semiHidden="1" w:unhideWhenUsed="1"/>
+    <w:lsdException w:name="index 5" w:semiHidden="1" w:unhideWhenUsed="1"/>
+    <w:lsdException w:name="index 6" w:semiHidden="1" w:unhideWhenUsed="1"/>
+    <w:lsdException w:name="index 7" w:semiHidden="1" w:unhideWhenUsed="1"/>
+    <w:lsdException w:name="index 8" w:semiHidden="1" w:unhideWhenUsed="1"/>
+    <w:lsdException w:name="index 9" w:semiHidden="1" w:unhideWhenUsed="1"/>
+    <w:lsdException w:name="toc 1" w:semiHidden="1" w:uiPriority="39" w:unhideWhenUsed="1"/>
+    <w:lsdException w:name="toc 2" w:semiHidden="1" w:uiPriority="39" w:unhideWhenUsed="1"/>
+    <w:lsdException w:name="toc 3" w:semiHidden="1" w:uiPriority="39" w:unhideWhenUsed="1"/>
+    <w:lsdException w:name="toc 4" w:semiHidden="1" w:uiPriority="39" w:unhideWhenUsed="1"/>
+    <w:lsdException w:name="toc 5" w:semiHidden="1" w:uiPriority="39" w:unhideWhenUsed="1"/>
+    <w:lsdException w:name="toc 6" w:semiHidden="1" w:uiPriority="39" w:unhideWhenUsed="1"/>
+    <w:lsdException w:name="toc 7" w:semiHidden="1" w:uiPriority="39" w:unhideWhenUsed="1"/>
+    <w:lsdException w:name="toc 8" w:semiHidden="1" w:uiPriority="39" w:unhideWhenUsed="1"/>
+    <w:lsdException w:name="toc 9" w:semiHidden="1" w:uiPriority="39" w:unhideWhenUsed="1" w:qFormat="1"/>
+    <w:lsdException w:name="Normal Indent" w:semiHidden="1" w:unhideWhenUsed="1"/>
+    <w:lsdException w:name="footnote text" w:semiHidden="1" w:unhideWhenUsed="1"/>
+    <w:lsdException w:name="annotation text" w:semiHidden="1" w:unhideWhenUsed="1"/>
+    <w:lsdException w:name="header" w:semiHidden="1" w:unhideWhenUsed="1"/>
+    <w:lsdException w:name="footer" w:semiHidden="1" w:unhideWhenUsed="1"/>
+    <w:lsdException w:name="index heading" w:semiHidden="1" w:unhideWhenUsed="1"/>
+    <w:lsdException w:name="caption" w:uiPriority="35" w:qFormat="1"/>
+    <w:lsdException w:name="table of figures" w:semiHidden="1" w:unhideWhenUsed="1"/>
+    <w:lsdException w:name="envelope address" w:semiHidden="1" w:unhideWhenUsed="1"/>
+    <w:lsdException w:name="envelope return" w:semiHidden="1" w:unhideWhenUsed="1"/>
+    <w:lsdException w:name="footnote reference" w:semiHidden="1" w:unhideWhenUsed="1"/>
+    <w:lsdException w:name="annotation reference" w:semiHidden="1" w:unhideWhenUsed="1"/>
+    <w:lsdException w:name="line number" w:semiHidden="1" w:unhideWhenUsed="1"/>
+    <w:lsdException w:name="page number" w:semiHidden="1" w:unhideWhenUsed="1"/>
+    <w:lsdException w:name="endnote reference" w:semiHidden="1" w:unhideWhenUsed="1"/>
+    <w:lsdException w:name="endnote text" w:semiHidden="1" w:unhideWhenUsed="1"/>
+    <w:lsdException w:name="table of authorities" w:semiHidden="1" w:unhideWhenUsed="1"/>
+    <w:lsdException w:name="macro" w:semiHidden="1" w:unhideWhenUsed="1"/>
+    <w:lsdException w:name="toa heading" w:semiHidden="1" w:unhideWhenUsed="1"/>
+    <w:lsdException w:name="List" w:semiHidden="1" w:unhideWhenUsed="1"/>
+    <w:lsdException w:name="List Bullet" w:semiHidden="1" w:unhideWhenUsed="1"/>
+    <w:lsdException w:name="List Number" w:semiHidden="1" w:unhideWhenUsed="1"/>
+    <w:lsdException w:name="List 2" w:semiHidden="1" w:unhideWhenUsed="1"/>
+    <w:lsdException w:name="List 3" w:semiHidden="1" w:unhideWhenUsed="1"/>
+    <w:lsdException w:name="List 4" w:semiHidden="1" w:unhideWhenUsed="1"/>
+    <w:lsdException w:name="List 5" w:semiHidden="1" w:unhideWhenUsed="1"/>
+    <w:lsdException w:name="List Bullet 2" w:semiHidden="1" w:unhideWhenUsed="1"/>
+    <w:lsdException w:name="List Bullet 3" w:semiHidden="1" w:unhideWhenUsed="1"/>
+    <w:lsdException w:name="List Bullet 4" w:semiHidden="1" w:unhideWhenUsed="1"/>
+    <w:lsdException w:name="List Bullet 5" w:semiHidden="1" w:unhideWhenUsed="1"/>
+    <w:lsdException w:name="List Number 2" w:semiHidden="1" w:unhideWhenUsed="1"/>
+    <w:lsdException w:name="List Number 3" w:semiHidden="1" w:unhideWhenUsed="1"/>
+    <w:lsdException w:name="List Number 4" w:semiHidden="1" w:unhideWhenUsed="1"/>
+    <w:lsdException w:name="List Number 5" w:semiHidden="1" w:unhideWhenUsed="1"/>
+    <w:lsdException w:name="Title" w:uiPriority="10" w:qFormat="1"/>
+    <w:lsdException w:name="Closing" w:semiHidden="1" w:unhideWhenUsed="1"/>
+    <w:lsdException w:name="Signature" w:semiHidden="1" w:unhideWhenUsed="1"/>
+    <w:lsdException w:name="Default Paragraph Font" w:semiHidden="1" w:uiPriority="1" w:unhideWhenUsed="1"/>
+    <w:lsdException w:name="Body Text" w:semiHidden="1" w:unhideWhenUsed="1"/>
+    <w:lsdException w:name="Body Text Indent" w:semiHidden="1" w:unhideWhenUsed="1"/>
+    <w:lsdException w:name="List Continue" w:semiHidden="1" w:unhideWhenUsed="1"/>
+    <w:lsdException w:name="List Continue 2" w:semiHidden="1" w:unhideWhenUsed="1"/>
+    <w:lsdException w:name="List Continue 3" w:semiHidden="1" w:unhideWhenUsed="1"/>
+    <w:lsdException w:name="List Continue 4" w:semiHidden="1" w:unhideWhenUsed="1"/>
+    <w:lsdException w:name="List Continue 5" w:semiHidden="1" w:unhideWhenUsed="1"/>
+    <w:lsdException w:name="Message Header" w:semiHidden="1" w:unhideWhenUsed="1"/>
+    <w:lsdException w:name="Subtitle" w:uiPriority="11" w:qFormat="1"/>
+    <w:lsdException w:name="Salutation" w:semiHidden="1" w:unhideWhenUsed="1"/>
+    <w:lsdException w:name="Date" w:semiHidden="1" w:unhideWhenUsed="1"/>
+    <w:lsdException w:name="Body Text First Indent" w:semiHidden="1" w:unhideWhenUsed="1"/>
+    <w:lsdException w:name="Body Text First Indent 2" w:semiHidden="1" w:unhideWhenUsed="1"/>
+    <w:lsdException w:name="Note Heading" w:semiHidden="1" w:unhideWhenUsed="1"/>
+    <w:lsdException w:name="Body Text 2" w:semiHidden="1" w:unhideWhenUsed="1"/>
+    <w:lsdException w:name="Body Text 3" w:semiHidden="1" w:unhideWhenUsed="1"/>
+    <w:lsdException w:name="Body Text Indent 2" w:semiHidden="1" w:unhideWhenUsed="1"/>
+    <w:lsdException w:name="Body Text Indent 3" w:semiHidden="1" w:unhideWhenUsed="1"/>
+    <w:lsdException w:name="Block Text" w:semiHidden="1" w:unhideWhenUsed="1"/>
+    <w:lsdException w:name="Hyperlink" w:semiHidden="1" w:unhideWhenUsed="1"/>
+    <w:lsdException w:name="FollowedHyperlink" w:semiHidden="1" w:unhideWhenUsed="1"/>
+    <w:lsdException w:name="Strong" w:uiPriority="22" w:qFormat="1"/>
+    <w:lsdException w:name="Emphasis" w:uiPriority="20" w:qFormat="1"/>
+    <w:lsdException w:name="Document Map" w:semiHidden="1" w:unhideWhenUsed="1"/>
+    <w:lsdException w:name="Plain Text" w:semiHidden="1" w:unhideWhenUsed="1"/>
+    <w:lsdException w:name="E-mail Signature" w:semiHidden="1" w:unhideWhenUsed="1"/>
+    <w:lsdException w:name="HTML Top of Form" w:semiHidden="1" w:unhideWhenUsed="1"/>
+    <w:lsdException w:name="HTML Bottom of Form" w:semiHidden="1" w:unhideWhenUsed="1"/>
+    <w:lsdException w:name="Normal (Web)" w:semiHidden="1" w:unhideWhenUsed="1"/>
+    <w:lsdException w:name="HTML Acronym" w:semiHidden="1" w:unhideWhenUsed="1"/>
+    <w:lsdException w:name="HTML Address" w:semiHidden="1" w:unhideWhenUsed="1"/>
+    <w:lsdException w:name="HTML Cite" w:semiHidden="1" w:unhideWhenUsed="1"/>
+    <w:lsdException w:name="HTML Code" w:semiHidden="1" w:unhideWhenUsed="1"/>
+    <w:lsdException w:name="HTML Definition" w:semiHidden="1" w:unhideWhenUsed="1"/>
+    <w:lsdException w:name="HTML Keyboard" w:semiHidden="1" w:unhideWhenUsed="1"/>
+    <w:lsdException w:name="HTML Preformatted" w:semiHidden="1" w:unhideWhenUsed="1"/>
+    <w:lsdException w:name="HTML Sample" w:semiHidden="1" w:unhideWhenUsed="1"/>
+    <w:lsdException w:name="HTML Typewriter" w:semiHidden="1" w:unhideWhenUsed="1"/>
+    <w:lsdException w:name="HTML Variable" w:semiHidden="1" w:unhideWhenUsed="1"/>
+    <w:lsdException w:name="Normal Table" w:semiHidden="1" w:unhideWhenUsed="1"/>
+    <w:lsdException w:name="annotation subject" w:semiHidden="1" w:unhideWhenUsed="1"/>
+    <w:lsdException w:name="No List" w:semiHidden="1" w:unhideWhenUsed="1"/>
+    <w:lsdException w:name="Outline List 1" w:semiHidden="1" w:unhideWhenUsed="1"/>
+    <w:lsdException w:name="Outline List 2" w:semiHidden="1" w:unhideWhenUsed="1"/>
+    <w:lsdException w:name="Outline List 3" w:semiHidden="1" w:unhideWhenUsed="1"/>
+    <w:lsdException w:name="Table Simple 1" w:semiHidden="1" w:unhideWhenUsed="1"/>
+    <w:lsdException w:name="Table Simple 2" w:semiHidden="1" w:unhideWhenUsed="1"/>
+    <w:lsdException w:name="Table Simple 3" w:semiHidden="1" w:unhideWhenUsed="1"/>
+    <w:lsdException w:name="Table Classic 1" w:semiHidden="1" w:unhideWhenUsed="1"/>
+    <w:lsdException w:name="Table Classic 2" w:semiHidden="1" w:unhideWhenUsed="1"/>
+    <w:lsdException w:name="Table Classic 3" w:semiHidden="1" w:unhideWhenUsed="1"/>
+    <w:lsdException w:name="Table Classic 4" w:semiHidden="1" w:unhideWhenUsed="1"/>
+    <w:lsdException w:name="Table Colorful 1" w:semiHidden="1" w:unhideWhenUsed="1"/>
+    <w:lsdException w:name="Table Colorful 2" w:semiHidden="1" w:unhideWhenUsed="1"/>
+    <w:lsdException w:name="Table Colorful 3" w:semiHidden="1" w:unhideWhenUsed="1"/>
+    <w:lsdException w:name="Table Columns 1" w:semiHidden="1" w:unhideWhenUsed="1"/>
+    <w:lsdException w:name="Table Columns 2" w:semiHidden="1" w:unhideWhenUsed="1"/>
+    <w:lsdException w:name="Table Columns 3" w:semiHidden="1" w:unhideWhenUsed="1"/>
+    <w:lsdException w:name="Table Columns 4" w:semiHidden="1" w:unhideWhenUsed="1"/>
+    <w:lsdException w:name="Table Columns 5" w:semiHidden="1" w:unhideWhenUsed="1"/>
+    <w:lsdException w:name="Table Grid 1" w:semiHidden="1" w:unhideWhenUsed="1"/>
+    <w:lsdException w:name="Table Grid 2" w:semiHidden="1" w:unhideWhenUsed="1"/>
+    <w:lsdException w:name="Table Grid 3" w:semiHidden="1" w:unhideWhenUsed="1"/>
+    <w:lsdException w:name="Table Grid 4" w:semiHidden="1" w:unhideWhenUsed="1"/>
+    <w:lsdException w:name="Table Grid 5" w:semiHidden="1" w:unhideWhenUsed="1"/>
+    <w:lsdException w:name="Table Grid 6" w:semiHidden="1" w:unhideWhenUsed="1"/>
+    <w:lsdException w:name="Table Grid 7" w:semiHidden="1" w:unhideWhenUsed="1"/>
+    <w:lsdException w:name="Table Grid 8" w:semiHidden="1" w:unhideWhenUsed="1"/>
+    <w:lsdException w:name="Table List 1" w:semiHidden="1" w:unhideWhenUsed="1"/>
+    <w:lsdException w:name="Table List 2" w:semiHidden="1" w:unhideWhenUsed="1"/>
+    <w:lsdException w:name="Table List 3" w:semiHidden="1" w:unhideWhenUsed="1"/>
+    <w:lsdException w:name="Table List 4" w:semiHidden="1" w:unhideWhenUsed="1"/>
+    <w:lsdException w:name="Table List 5" w:semiHidden="1" w:unhideWhenUsed="1"/>
+    <w:lsdException w:name="Table List 6" w:semiHidden="1" w:unhideWhenUsed="1"/>
+    <w:lsdException w:name="Table List 7" w:semiHidden="1" w:unhideWhenUsed="1"/>
+    <w:lsdException w:name="Table List 8" w:semiHidden="1" w:unhideWhenUsed="1"/>
+    <w:lsdException w:name="Table 3D effects 1" w:semiHidden="1" w:unhideWhenUsed="1"/>
+    <w:lsdException w:name="Table 3D effects 2" w:semiHidden="1" w:unhideWhenUsed="1"/>
+    <w:lsdException w:name="Table 3D effects 3" w:semiHidden="1" w:unhideWhenUsed="1"/>
+    <w:lsdException w:name="Table Contemporary" w:semiHidden="1" w:unhideWhenUsed="1"/>
+    <w:lsdException w:name="Table Elegant" w:semiHidden="1" w:unhideWhenUsed="1"/>
+    <w:lsdException w:name="Table Professional" w:semiHidden="1" w:unhideWhenUsed="1"/>
+    <w:lsdException w:name="Table Subtle 1" w:semiHidden="1" w:unhideWhenUsed="1"/>
+    <w:lsdException w:name="Table Subtle 2" w:semiHidden="1" w:unhideWhenUsed="1"/>
+    <w:lsdException w:name="Table Web 1" w:semiHidden="1" w:unhideWhenUsed="1"/>
+    <w:lsdException w:name="Table Web 2" w:semiHidden="1" w:unhideWhenUsed="1"/>
+    <w:lsdException w:name="Table Web 3" w:semiHidden="1" w:unhideWhenUsed="1"/>
+    <w:lsdException w:name="Balloon Text" w:semiHidden="1" w:unhideWhenUsed="1"/>
+    <w:lsdException w:name="Table Grid" w:semiHidden="1" w:uiPriority="59" w:unhideWhenUsed="1"/>
+    <w:lsdException w:name="Table Theme" w:semiHidden="1" w:unhideWhenUsed="1"/>
+    <w:lsdException w:name="Placeholder Text" w:semiHidden="1" w:uiPriority="67"/>
+    <w:lsdException w:name="No Spacing" w:uiPriority="68"/>
+    <w:lsdException w:name="Light Shading" w:uiPriority="69"/>
+    <w:lsdException w:name="Light List" w:uiPriority="70"/>
+    <w:lsdException w:name="Light Grid" w:uiPriority="71"/>
+    <w:lsdException w:name="Medium Shading 1" w:uiPriority="72"/>
+    <w:lsdException w:name="Medium Shading 2" w:uiPriority="73"/>
+    <w:lsdException w:name="Medium List 1" w:uiPriority="60"/>
+    <w:lsdException w:name="Medium List 2" w:uiPriority="61"/>
+    <w:lsdException w:name="Medium Grid 1" w:uiPriority="62"/>
+    <w:lsdException w:name="Medium Grid 2" w:uiPriority="63"/>
+    <w:lsdException w:name="Medium Grid 3" w:uiPriority="64"/>
+    <w:lsdException w:name="Dark List" w:uiPriority="65"/>
+    <w:lsdException w:name="Colorful Shading"/>
+    <w:lsdException w:name="Colorful List" w:uiPriority="34" w:qFormat="1"/>
+    <w:lsdException w:name="Colorful Grid" w:uiPriority="29" w:qFormat="1"/>
+    <w:lsdException w:name="Light Shading Accent 1" w:uiPriority="30" w:qFormat="1"/>
+    <w:lsdException w:name="Light List Accent 1" w:uiPriority="66"/>
+    <w:lsdException w:name="Light Grid Accent 1" w:uiPriority="67"/>
+    <w:lsdException w:name="Medium Shading 1 Accent 1" w:uiPriority="68"/>
+    <w:lsdException w:name="Medium Shading 2 Accent 1" w:uiPriority="69"/>
+    <w:lsdException w:name="Medium List 1 Accent 1" w:uiPriority="70"/>
+    <w:lsdException w:name="Revision" w:uiPriority="71"/>
+    <w:lsdException w:name="List Paragraph" w:uiPriority="72"/>
+    <w:lsdException w:name="Quote" w:uiPriority="73"/>
+    <w:lsdException w:name="Intense Quote" w:uiPriority="60"/>
+    <w:lsdException w:name="Medium List 2 Accent 1" w:uiPriority="61"/>
+    <w:lsdException w:name="Medium Grid 1 Accent 1" w:uiPriority="62"/>
+    <w:lsdException w:name="Medium Grid 2 Accent 1" w:uiPriority="63"/>
+    <w:lsdException w:name="Medium Grid 3 Accent 1" w:uiPriority="64"/>
+    <w:lsdException w:name="Dark List Accent 1" w:uiPriority="65"/>
+    <w:lsdException w:name="Colorful Shading Accent 1" w:uiPriority="66"/>
+    <w:lsdException w:name="Colorful List Accent 1" w:uiPriority="67"/>
+    <w:lsdException w:name="Colorful Grid Accent 1" w:uiPriority="68"/>
+    <w:lsdException w:name="Light Shading Accent 2" w:uiPriority="69"/>
+    <w:lsdException w:name="Light List Accent 2" w:uiPriority="70"/>
+    <w:lsdException w:name="Light Grid Accent 2" w:uiPriority="71"/>
+    <w:lsdException w:name="Medium Shading 1 Accent 2" w:uiPriority="72"/>
+    <w:lsdException w:name="Medium Shading 2 Accent 2" w:uiPriority="73"/>
+    <w:lsdException w:name="Medium List 1 Accent 2" w:uiPriority="60"/>
+    <w:lsdException w:name="Medium List 2 Accent 2" w:uiPriority="61"/>
+    <w:lsdException w:name="Medium Grid 1 Accent 2" w:uiPriority="62"/>
+    <w:lsdException w:name="Medium Grid 2 Accent 2" w:uiPriority="63"/>
+    <w:lsdException w:name="Medium Grid 3 Accent 2" w:uiPriority="64"/>
+    <w:lsdException w:name="Dark List Accent 2" w:uiPriority="65"/>
+    <w:lsdException w:name="Colorful Shading Accent 2" w:uiPriority="66"/>
+    <w:lsdException w:name="Colorful List Accent 2" w:uiPriority="67"/>
+    <w:lsdException w:name="Colorful Grid Accent 2" w:uiPriority="68"/>
+    <w:lsdException w:name="Light Shading Accent 3" w:uiPriority="69"/>
+    <w:lsdException w:name="Light List Accent 3" w:uiPriority="70"/>
+    <w:lsdException w:name="Light Grid Accent 3" w:uiPriority="71"/>
+    <w:lsdException w:name="Medium Shading 1 Accent 3" w:uiPriority="72"/>
+    <w:lsdException w:name="Medium Shading 2 Accent 3" w:uiPriority="73"/>
+    <w:lsdException w:name="Medium List 1 Accent 3" w:uiPriority="60"/>
+    <w:lsdException w:name="Medium List 2 Accent 3" w:uiPriority="61"/>
+    <w:lsdException w:name="Medium Grid 1 Accent 3" w:uiPriority="62"/>
+    <w:lsdException w:name="Medium Grid 2 Accent 3" w:uiPriority="63"/>
+    <w:lsdException w:name="Medium Grid 3 Accent 3" w:uiPriority="64"/>
+    <w:lsdException w:name="Dark List Accent 3" w:uiPriority="65"/>
+    <w:lsdException w:name="Colorful Shading Accent 3" w:uiPriority="66"/>
+    <w:lsdException w:name="Colorful List Accent 3" w:uiPriority="67"/>
+    <w:lsdException w:name="Colorful Grid Accent 3" w:uiPriority="68"/>
+    <w:lsdException w:name="Light Shading Accent 4" w:uiPriority="69"/>
+    <w:lsdException w:name="Light List Accent 4" w:uiPriority="70"/>
+    <w:lsdException w:name="Light Grid Accent 4" w:uiPriority="71"/>
+    <w:lsdException w:name="Medium Shading 1 Accent 4" w:uiPriority="72"/>
+    <w:lsdException w:name="Medium Shading 2 Accent 4" w:uiPriority="73"/>
+    <w:lsdException w:name="Medium List 1 Accent 4" w:uiPriority="60"/>
+    <w:lsdException w:name="Medium List 2 Accent 4" w:uiPriority="61"/>
+    <w:lsdException w:name="Medium Grid 1 Accent 4" w:uiPriority="62"/>
+    <w:lsdException w:name="Medium Grid 2 Accent 4" w:uiPriority="63"/>
+    <w:lsdException w:name="Medium Grid 3 Accent 4" w:uiPriority="64"/>
+    <w:lsdException w:name="Dark List Accent 4" w:uiPriority="65"/>
+    <w:lsdException w:name="Colorful Shading Accent 4" w:uiPriority="66"/>
+    <w:lsdException w:name="Colorful List Accent 4" w:uiPriority="67"/>
+    <w:lsdException w:name="Colorful Grid Accent 4" w:uiPriority="68"/>
+    <w:lsdException w:name="Light Shading Accent 5" w:uiPriority="69"/>
+    <w:lsdException w:name="Light List Accent 5" w:uiPriority="70"/>
+    <w:lsdException w:name="Light Grid Accent 5" w:uiPriority="71"/>
+    <w:lsdException w:name="Medium Shading 1 Accent 5" w:uiPriority="72"/>
+    <w:lsdException w:name="Medium Shading 2 Accent 5" w:uiPriority="73"/>
+    <w:lsdException w:name="Medium List 1 Accent 5" w:uiPriority="60"/>
+    <w:lsdException w:name="Medium List 2 Accent 5" w:uiPriority="61"/>
+    <w:lsdException w:name="Medium Grid 1 Accent 5" w:uiPriority="62"/>
+    <w:lsdException w:name="Medium Grid 2 Accent 5" w:uiPriority="63"/>
+    <w:lsdException w:name="Medium Grid 3 Accent 5" w:uiPriority="64"/>
+    <w:lsdException w:name="Dark List Accent 5" w:uiPriority="65"/>
+    <w:lsdException w:name="Colorful Shading Accent 5" w:uiPriority="66"/>
+    <w:lsdException w:name="Colorful List Accent 5" w:uiPriority="67"/>
+    <w:lsdException w:name="Colorful Grid Accent 5" w:uiPriority="68"/>
+    <w:lsdException w:name="Light Shading Accent 6" w:uiPriority="69"/>
+    <w:lsdException w:name="Light List Accent 6" w:uiPriority="70"/>
+    <w:lsdException w:name="Light Grid Accent 6" w:uiPriority="71"/>
+    <w:lsdException w:name="Medium Shading 1 Accent 6" w:uiPriority="72"/>
+    <w:lsdException w:name="Medium Shading 2 Accent 6" w:uiPriority="73"/>
+    <w:lsdException w:name="Medium List 1 Accent 6" w:uiPriority="19" w:qFormat="1"/>
+    <w:lsdException w:name="Medium List 2 Accent 6" w:uiPriority="21" w:qFormat="1"/>
+    <w:lsdException w:name="Medium Grid 1 Accent 6" w:uiPriority="31" w:qFormat="1"/>
+    <w:lsdException w:name="Medium Grid 2 Accent 6" w:uiPriority="32" w:qFormat="1"/>
+    <w:lsdException w:name="Medium Grid 3 Accent 6" w:uiPriority="33" w:qFormat="1"/>
+    <w:lsdException w:name="Dark List Accent 6" w:uiPriority="37"/>
+    <w:lsdException w:name="Colorful Shading Accent 6" w:uiPriority="39" w:qFormat="1"/>
+    <w:lsdException w:name="Colorful List Accent 6" w:uiPriority="72"/>
+    <w:lsdException w:name="Colorful Grid Accent 6" w:uiPriority="73"/>
+    <w:lsdException w:name="Subtle Emphasis" w:uiPriority="19" w:qFormat="1"/>
+    <w:lsdException w:name="Intense Emphasis" w:uiPriority="21" w:qFormat="1"/>
+    <w:lsdException w:name="Subtle Reference" w:uiPriority="31" w:qFormat="1"/>
+    <w:lsdException w:name="Intense Reference" w:uiPriority="32" w:qFormat="1"/>
+    <w:lsdException w:name="Book Title" w:uiPriority="33" w:qFormat="1"/>
+    <w:lsdException w:name="Bibliography" w:semiHidden="1" w:uiPriority="37" w:unhideWhenUsed="1"/>
+    <w:lsdException w:name="TOC Heading" w:semiHidden="1" w:uiPriority="39" w:unhideWhenUsed="1" w:qFormat="1"/>
+    <w:lsdException w:name="Plain Table 1" w:uiPriority="41"/>
+    <w:lsdException w:name="Plain Table 2" w:uiPriority="42"/>
+    <w:lsdException w:name="Plain Table 3" w:uiPriority="43"/>
+    <w:lsdException w:name="Plain Table 4" w:uiPriority="44"/>
+    <w:lsdException w:name="Plain Table 5" w:uiPriority="45"/>
+    <w:lsdException w:name="Grid Table Light" w:uiPriority="40"/>
+    <w:lsdException w:name="Grid Table 1 Light" w:uiPriority="46"/>
+    <w:lsdException w:name="Grid Table 2" w:uiPriority="47"/>
+    <w:lsdException w:name="Grid Table 3" w:uiPriority="48"/>
+    <w:lsdException w:name="Grid Table 4" w:uiPriority="49"/>
+    <w:lsdException w:name="Grid Table 5 Dark" w:uiPriority="50"/>
+    <w:lsdException w:name="Grid Table 6 Colorful" w:uiPriority="51"/>
+    <w:lsdException w:name="Grid Table 7 Colorful" w:uiPriority="52"/>
+    <w:lsdException w:name="Grid Table 1 Light Accent 1" w:uiPriority="46"/>
+    <w:lsdException w:name="Grid Table 2 Accent 1" w:uiPriority="47"/>
+    <w:lsdException w:name="Grid Table 3 Accent 1" w:uiPriority="48"/>
+    <w:lsdException w:name="Grid Table 4 Accent 1" w:uiPriority="49"/>
+    <w:lsdException w:name="Grid Table 5 Dark Accent 1" w:uiPriority="50"/>
+    <w:lsdException w:name="Grid Table 6 Colorful Accent 1" w:uiPriority="51"/>
+    <w:lsdException w:name="Grid Table 7 Colorful Accent 1" w:uiPriority="52"/>
+    <w:lsdException w:name="Grid Table 1 Light Accent 2" w:uiPriority="46"/>
+    <w:lsdException w:name="Grid Table 2 Accent 2" w:uiPriority="47"/>
+    <w:lsdException w:name="Grid Table 3 Accent 2" w:uiPriority="48"/>
+    <w:lsdException w:name="Grid Table 4 Accent 2" w:uiPriority="49"/>
+    <w:lsdException w:name="Grid Table 5 Dark Accent 2" w:uiPriority="50"/>
+    <w:lsdException w:name="Grid Table 6 Colorful Accent 2" w:uiPriority="51"/>
+    <w:lsdException w:name="Grid Table 7 Colorful Accent 2" w:uiPriority="52"/>
+    <w:lsdException w:name="Grid Table 1 Light Accent 3" w:uiPriority="46"/>
+    <w:lsdException w:name="Grid Table 2 Accent 3" w:uiPriority="47"/>
+    <w:lsdException w:name="Grid Table 3 Accent 3" w:uiPriority="48"/>
+    <w:lsdException w:name="Grid Table 4 Accent 3" w:uiPriority="49"/>
+    <w:lsdException w:name="Grid Table 5 Dark Accent 3" w:uiPriority="50"/>
+    <w:lsdException w:name="Grid Table 6 Colorful Accent 3" w:uiPriority="51"/>
+    <w:lsdException w:name="Grid Table 7 Colorful Accent 3" w:uiPriority="52"/>
+    <w:lsdException w:name="Grid Table 1 Light Accent 4" w:uiPriority="46"/>
+    <w:lsdException w:name="Grid Table 2 Accent 4" w:uiPriority="47"/>
+    <w:lsdException w:name="Grid Table 3 Accent 4" w:uiPriority="48"/>
+    <w:lsdException w:name="Grid Table 4 Accent 4" w:uiPriority="49"/>
+    <w:lsdException w:name="Grid Table 5 Dark Accent 4" w:uiPriority="50"/>
+    <w:lsdException w:name="Grid Table 6 Colorful Accent 4" w:uiPriority="51"/>
+    <w:lsdException w:name="Grid Table 7 Colorful Accent 4" w:uiPriority="52"/>
+    <w:lsdException w:name="Grid Table 1 Light Accent 5" w:uiPriority="46"/>
+    <w:lsdException w:name="Grid Table 2 Accent 5" w:uiPriority="47"/>
+    <w:lsdException w:name="Grid Table 3 Accent 5" w:uiPriority="48"/>
+    <w:lsdException w:name="Grid Table 4 Accent 5" w:uiPriority="49"/>
+    <w:lsdException w:name="Grid Table 5 Dark Accent 5" w:uiPriority="50"/>
+    <w:lsdException w:name="Grid Table 6 Colorful Accent 5" w:uiPriority="51"/>
+    <w:lsdException w:name="Grid Table 7 Colorful Accent 5" w:uiPriority="52"/>
+    <w:lsdException w:name="Grid Table 1 Light Accent 6" w:uiPriority="46"/>
+    <w:lsdException w:name="Grid Table 2 Accent 6" w:uiPriority="47"/>
+    <w:lsdException w:name="Grid Table 3 Accent 6" w:uiPriority="48"/>
+    <w:lsdException w:name="Grid Table 4 Accent 6" w:uiPriority="49"/>
+    <w:lsdException w:name="Grid Table 5 Dark Accent 6" w:uiPriority="50"/>
+    <w:lsdException w:name="Grid Table 6 Colorful Accent 6" w:uiPriority="51"/>
+    <w:lsdException w:name="Grid Table 7 Colorful Accent 6" w:uiPriority="52"/>
+    <w:lsdException w:name="List Table 1 Light" w:uiPriority="46"/>
+    <w:lsdException w:name="List Table 2" w:uiPriority="47"/>
+    <w:lsdException w:name="List Table 3" w:uiPriority="48"/>
+    <w:lsdException w:name="List Table 4" w:uiPriority="49"/>
+    <w:lsdException w:name="List Table 5 Dark" w:uiPriority="50"/>
+    <w:lsdException w:name="List Table 6 Colorful" w:uiPriority="51"/>
+    <w:lsdException w:name="List Table 7 Colorful" w:uiPriority="52"/>
+    <w:lsdException w:name="List Table 1 Light Accent 1" w:uiPriority="46"/>
+    <w:lsdException w:name="List Table 2 Accent 1" w:uiPriority="47"/>
+    <w:lsdException w:name="List Table 3 Accent 1" w:uiPriority="48"/>
+    <w:lsdException w:name="List Table 4 Accent 1" w:uiPriority="49"/>
+    <w:lsdException w:name="List Table 5 Dark Accent 1" w:uiPriority="50"/>
+    <w:lsdException w:name="List Table 6 Colorful Accent 1" w:uiPriority="51"/>
+    <w:lsdException w:name="List Table 7 Colorful Accent 1" w:uiPriority="52"/>
+    <w:lsdException w:name="List Table 1 Light Accent 2" w:uiPriority="46"/>
+    <w:lsdException w:name="List Table 2 Accent 2" w:uiPriority="47"/>
+    <w:lsdException w:name="List Table 3 Accent 2" w:uiPriority="48"/>
+    <w:lsdException w:name="List Table 4 Accent 2" w:uiPriority="49"/>
+    <w:lsdException w:name="List Table 5 Dark Accent 2" w:uiPriority="50"/>
+    <w:lsdException w:name="List Table 6 Colorful Accent 2" w:uiPriority="51"/>
+    <w:lsdException w:name="List Table 7 Colorful Accent 2" w:uiPriority="52"/>
+    <w:lsdException w:name="List Table 1 Light Accent 3" w:uiPriority="46"/>
+    <w:lsdException w:name="List Table 2 Accent 3" w:uiPriority="47"/>
+    <w:lsdException w:name="List Table 3 Accent 3" w:uiPriority="48"/>
+    <w:lsdException w:name="List Table 4 Accent 3" w:uiPriority="49"/>
+    <w:lsdException w:name="List Table 5 Dark Accent 3" w:uiPriority="50"/>
+    <w:lsdException w:name="List Table 6 Colorful Accent 3" w:uiPriority="51"/>
+    <w:lsdException w:name="List Table 7 Colorful Accent 3" w:uiPriority="52"/>
+    <w:lsdException w:name="List Table 1 Light Accent 4" w:uiPriority="46"/>
+    <w:lsdException w:name="List Table 2 Accent 4" w:uiPriority="47"/>
+    <w:lsdException w:name="List Table 3 Accent 4" w:uiPriority="48"/>
+    <w:lsdException w:name="List Table 4 Accent 4" w:uiPriority="49"/>
+    <w:lsdException w:name="List Table 5 Dark Accent 4" w:uiPriority="50"/>
+    <w:lsdException w:name="List Table 6 Colorful Accent 4" w:uiPriority="51"/>
+    <w:lsdException w:name="List Table 7 Colorful Accent 4" w:uiPriority="52"/>
+    <w:lsdException w:name="List Table 1 Light Accent 5" w:uiPriority="46"/>
+    <w:lsdException w:name="List Table 2 Accent 5" w:uiPriority="47"/>
+    <w:lsdException w:name="List Table 3 Accent 5" w:uiPriority="48"/>
+    <w:lsdException w:name="List Table 4 Accent 5" w:uiPriority="49"/>
+    <w:lsdException w:name="List Table 5 Dark Accent 5" w:uiPriority="50"/>
+    <w:lsdException w:name="List Table 6 Colorful Accent 5" w:uiPriority="51"/>
+    <w:lsdException w:name="List Table 7 Colorful Accent 5" w:uiPriority="52"/>
+    <w:lsdException w:name="List Table 1 Light Accent 6" w:uiPriority="46"/>
+    <w:lsdException w:name="List Table 2 Accent 6" w:uiPriority="47"/>
+    <w:lsdException w:name="List Table 3 Accent 6" w:uiPriority="48"/>
+    <w:lsdException w:name="List Table 4 Accent 6" w:uiPriority="49"/>
+    <w:lsdException w:name="List Table 5 Dark Accent 6" w:uiPriority="50"/>
+    <w:lsdException w:name="List Table 6 Colorful Accent 6" w:uiPriority="51"/>
+    <w:lsdException w:name="List Table 7 Colorful Accent 6" w:uiPriority="52"/>
+    <w:lsdException w:name="Mention" w:semiHidden="1" w:unhideWhenUsed="1"/>
+    <w:lsdException w:name="Smart Hyperlink" w:semiHidden="1" w:unhideWhenUsed="1"/>
+    <w:lsdException w:name="Hashtag" w:semiHidden="1" w:unhideWhenUsed="1"/>
   </w:latentStyles>
   <w:style w:type="paragraph" w:default="1" w:styleId="Standard">
     <w:name w:val="Normal"/>
@@ -8485,993 +8866,7 @@
       <w:vertAlign w:val="superscript"/>
     </w:rPr>
   </w:style>
-  <w:style w:type="character" w:styleId="BesuchterHyperlink">
-    <w:name w:val="FollowedHyperlink"/>
-    <w:basedOn w:val="Absatz-Standardschriftart"/>
-    <w:uiPriority w:val="99"/>
-    <w:semiHidden/>
-    <w:unhideWhenUsed/>
-    <w:rsid w:val="00944421"/>
-    <w:rPr>
-      <w:color w:val="800080" w:themeColor="followedHyperlink"/>
-      <w:u w:val="single"/>
-    </w:rPr>
-  </w:style>
-  <w:style w:type="paragraph" w:styleId="Listenabsatz">
-    <w:name w:val="List Paragraph"/>
-    <w:basedOn w:val="Standard"/>
-    <w:uiPriority w:val="72"/>
-    <w:rsid w:val="00AF3B2A"/>
-    <w:pPr>
-      <w:ind w:left="720"/>
-      <w:contextualSpacing/>
-    </w:pPr>
-  </w:style>
-</w:styles>
-</file>
-
-<file path=word/stylesWithEffects.xml><?xml version="1.0" encoding="utf-8"?>
-<w:styles xmlns:wpc="http://schemas.microsoft.com/office/word/2010/wordprocessingCanvas" xmlns:mc="http://schemas.openxmlformats.org/markup-compatibility/2006" xmlns:o="urn:schemas-microsoft-com:office:office" xmlns:r="http://schemas.openxmlformats.org/officeDocument/2006/relationships" xmlns:m="http://schemas.openxmlformats.org/officeDocument/2006/math" xmlns:v="urn:schemas-microsoft-com:vml" xmlns:wp14="http://schemas.microsoft.com/office/word/2010/wordprocessingDrawing" xmlns:wp="http://schemas.openxmlformats.org/drawingml/2006/wordprocessingDrawing" xmlns:w10="urn:schemas-microsoft-com:office:word" xmlns:w="http://schemas.openxmlformats.org/wordprocessingml/2006/main" xmlns:w14="http://schemas.microsoft.com/office/word/2010/wordml" xmlns:wpg="http://schemas.microsoft.com/office/word/2010/wordprocessingGroup" xmlns:wpi="http://schemas.microsoft.com/office/word/2010/wordprocessingInk" xmlns:wne="http://schemas.microsoft.com/office/word/2006/wordml" xmlns:wps="http://schemas.microsoft.com/office/word/2010/wordprocessingShape" mc:Ignorable="w14 wp14">
-  <w:docDefaults>
-    <w:rPrDefault>
-      <w:rPr>
-        <w:rFonts w:ascii="Lucida Sans" w:eastAsia="Lucida Sans" w:hAnsi="Lucida Sans" w:cs="Times New Roman"/>
-        <w:lang w:val="de-DE" w:eastAsia="de-DE" w:bidi="ar-SA"/>
-      </w:rPr>
-    </w:rPrDefault>
-    <w:pPrDefault/>
-  </w:docDefaults>
-  <w:latentStyles w:defLockedState="0" w:defUIPriority="99" w:defSemiHidden="1" w:defUnhideWhenUsed="1" w:defQFormat="0" w:count="267">
-    <w:lsdException w:name="Normal" w:semiHidden="0" w:uiPriority="0" w:unhideWhenUsed="0" w:qFormat="1"/>
-    <w:lsdException w:name="heading 1" w:semiHidden="0" w:uiPriority="0" w:unhideWhenUsed="0" w:qFormat="1"/>
-    <w:lsdException w:name="heading 2" w:semiHidden="0" w:uiPriority="0" w:unhideWhenUsed="0" w:qFormat="1"/>
-    <w:lsdException w:name="heading 3" w:semiHidden="0" w:uiPriority="0" w:unhideWhenUsed="0" w:qFormat="1"/>
-    <w:lsdException w:name="heading 4" w:semiHidden="0" w:uiPriority="0" w:unhideWhenUsed="0" w:qFormat="1"/>
-    <w:lsdException w:name="heading 5" w:semiHidden="0" w:uiPriority="0" w:unhideWhenUsed="0" w:qFormat="1"/>
-    <w:lsdException w:name="heading 6" w:semiHidden="0" w:uiPriority="9" w:unhideWhenUsed="0" w:qFormat="1"/>
-    <w:lsdException w:name="heading 7" w:semiHidden="0" w:uiPriority="9" w:unhideWhenUsed="0" w:qFormat="1"/>
-    <w:lsdException w:name="heading 8" w:uiPriority="9" w:qFormat="1"/>
-    <w:lsdException w:name="heading 9" w:uiPriority="9" w:qFormat="1"/>
-    <w:lsdException w:name="toc 1" w:uiPriority="39"/>
-    <w:lsdException w:name="toc 2" w:uiPriority="39"/>
-    <w:lsdException w:name="toc 3" w:uiPriority="39"/>
-    <w:lsdException w:name="toc 4" w:uiPriority="39"/>
-    <w:lsdException w:name="toc 5" w:uiPriority="39"/>
-    <w:lsdException w:name="toc 6" w:uiPriority="39"/>
-    <w:lsdException w:name="toc 7" w:uiPriority="39"/>
-    <w:lsdException w:name="toc 8" w:uiPriority="39"/>
-    <w:lsdException w:name="toc 9" w:uiPriority="39" w:qFormat="1"/>
-    <w:lsdException w:name="caption" w:semiHidden="0" w:uiPriority="35" w:unhideWhenUsed="0" w:qFormat="1"/>
-    <w:lsdException w:name="Title" w:semiHidden="0" w:uiPriority="10" w:unhideWhenUsed="0" w:qFormat="1"/>
-    <w:lsdException w:name="Default Paragraph Font" w:uiPriority="1"/>
-    <w:lsdException w:name="Subtitle" w:semiHidden="0" w:uiPriority="11" w:unhideWhenUsed="0" w:qFormat="1"/>
-    <w:lsdException w:name="Strong" w:semiHidden="0" w:uiPriority="22" w:unhideWhenUsed="0" w:qFormat="1"/>
-    <w:lsdException w:name="Emphasis" w:semiHidden="0" w:uiPriority="20" w:unhideWhenUsed="0" w:qFormat="1"/>
-    <w:lsdException w:name="Normal Table" w:semiHidden="0" w:unhideWhenUsed="0"/>
-    <w:lsdException w:name="Table Web 2" w:semiHidden="0" w:unhideWhenUsed="0"/>
-    <w:lsdException w:name="Table Grid" w:semiHidden="0" w:uiPriority="59" w:unhideWhenUsed="0"/>
-    <w:lsdException w:name="Table Theme" w:semiHidden="0" w:unhideWhenUsed="0"/>
-    <w:lsdException w:name="Placeholder Text" w:uiPriority="67" w:unhideWhenUsed="0"/>
-    <w:lsdException w:name="No Spacing" w:semiHidden="0" w:uiPriority="68" w:unhideWhenUsed="0"/>
-    <w:lsdException w:name="Light Shading" w:semiHidden="0" w:uiPriority="69" w:unhideWhenUsed="0"/>
-    <w:lsdException w:name="Light List" w:semiHidden="0" w:uiPriority="70" w:unhideWhenUsed="0"/>
-    <w:lsdException w:name="Light Grid" w:semiHidden="0" w:uiPriority="71" w:unhideWhenUsed="0"/>
-    <w:lsdException w:name="Medium Shading 1" w:semiHidden="0" w:uiPriority="72" w:unhideWhenUsed="0"/>
-    <w:lsdException w:name="Medium Shading 2" w:semiHidden="0" w:uiPriority="73" w:unhideWhenUsed="0"/>
-    <w:lsdException w:name="Medium List 1" w:semiHidden="0" w:uiPriority="60" w:unhideWhenUsed="0"/>
-    <w:lsdException w:name="Medium List 2" w:semiHidden="0" w:uiPriority="61" w:unhideWhenUsed="0"/>
-    <w:lsdException w:name="Medium Grid 1" w:semiHidden="0" w:uiPriority="62" w:unhideWhenUsed="0"/>
-    <w:lsdException w:name="Medium Grid 2" w:semiHidden="0" w:uiPriority="63" w:unhideWhenUsed="0"/>
-    <w:lsdException w:name="Medium Grid 3" w:semiHidden="0" w:uiPriority="64" w:unhideWhenUsed="0"/>
-    <w:lsdException w:name="Dark List" w:semiHidden="0" w:uiPriority="65" w:unhideWhenUsed="0"/>
-    <w:lsdException w:name="Colorful Shading" w:semiHidden="0" w:unhideWhenUsed="0"/>
-    <w:lsdException w:name="Colorful List" w:semiHidden="0" w:uiPriority="34" w:unhideWhenUsed="0" w:qFormat="1"/>
-    <w:lsdException w:name="Colorful Grid" w:semiHidden="0" w:uiPriority="29" w:unhideWhenUsed="0" w:qFormat="1"/>
-    <w:lsdException w:name="Light Shading Accent 1" w:semiHidden="0" w:uiPriority="30" w:unhideWhenUsed="0" w:qFormat="1"/>
-    <w:lsdException w:name="Light List Accent 1" w:semiHidden="0" w:uiPriority="66" w:unhideWhenUsed="0"/>
-    <w:lsdException w:name="Light Grid Accent 1" w:semiHidden="0" w:uiPriority="67" w:unhideWhenUsed="0"/>
-    <w:lsdException w:name="Medium Shading 1 Accent 1" w:semiHidden="0" w:uiPriority="68" w:unhideWhenUsed="0"/>
-    <w:lsdException w:name="Medium Shading 2 Accent 1" w:semiHidden="0" w:uiPriority="69" w:unhideWhenUsed="0"/>
-    <w:lsdException w:name="Medium List 1 Accent 1" w:semiHidden="0" w:uiPriority="70" w:unhideWhenUsed="0"/>
-    <w:lsdException w:name="Revision" w:semiHidden="0" w:uiPriority="71" w:unhideWhenUsed="0"/>
-    <w:lsdException w:name="List Paragraph" w:semiHidden="0" w:uiPriority="72" w:unhideWhenUsed="0"/>
-    <w:lsdException w:name="Quote" w:semiHidden="0" w:uiPriority="73" w:unhideWhenUsed="0"/>
-    <w:lsdException w:name="Intense Quote" w:semiHidden="0" w:uiPriority="60" w:unhideWhenUsed="0"/>
-    <w:lsdException w:name="Medium List 2 Accent 1" w:semiHidden="0" w:uiPriority="61" w:unhideWhenUsed="0"/>
-    <w:lsdException w:name="Medium Grid 1 Accent 1" w:semiHidden="0" w:uiPriority="62" w:unhideWhenUsed="0"/>
-    <w:lsdException w:name="Medium Grid 2 Accent 1" w:semiHidden="0" w:uiPriority="63" w:unhideWhenUsed="0"/>
-    <w:lsdException w:name="Medium Grid 3 Accent 1" w:semiHidden="0" w:uiPriority="64" w:unhideWhenUsed="0"/>
-    <w:lsdException w:name="Dark List Accent 1" w:semiHidden="0" w:uiPriority="65" w:unhideWhenUsed="0"/>
-    <w:lsdException w:name="Colorful Shading Accent 1" w:semiHidden="0" w:uiPriority="66" w:unhideWhenUsed="0"/>
-    <w:lsdException w:name="Colorful List Accent 1" w:semiHidden="0" w:uiPriority="67" w:unhideWhenUsed="0"/>
-    <w:lsdException w:name="Colorful Grid Accent 1" w:semiHidden="0" w:uiPriority="68" w:unhideWhenUsed="0"/>
-    <w:lsdException w:name="Light Shading Accent 2" w:semiHidden="0" w:uiPriority="69" w:unhideWhenUsed="0"/>
-    <w:lsdException w:name="Light List Accent 2" w:semiHidden="0" w:uiPriority="70" w:unhideWhenUsed="0"/>
-    <w:lsdException w:name="Light Grid Accent 2" w:semiHidden="0" w:uiPriority="71" w:unhideWhenUsed="0"/>
-    <w:lsdException w:name="Medium Shading 1 Accent 2" w:semiHidden="0" w:uiPriority="72" w:unhideWhenUsed="0"/>
-    <w:lsdException w:name="Medium Shading 2 Accent 2" w:semiHidden="0" w:uiPriority="73" w:unhideWhenUsed="0"/>
-    <w:lsdException w:name="Medium List 1 Accent 2" w:semiHidden="0" w:uiPriority="60" w:unhideWhenUsed="0"/>
-    <w:lsdException w:name="Medium List 2 Accent 2" w:semiHidden="0" w:uiPriority="61" w:unhideWhenUsed="0"/>
-    <w:lsdException w:name="Medium Grid 1 Accent 2" w:semiHidden="0" w:uiPriority="62" w:unhideWhenUsed="0"/>
-    <w:lsdException w:name="Medium Grid 2 Accent 2" w:semiHidden="0" w:uiPriority="63" w:unhideWhenUsed="0"/>
-    <w:lsdException w:name="Medium Grid 3 Accent 2" w:semiHidden="0" w:uiPriority="64" w:unhideWhenUsed="0"/>
-    <w:lsdException w:name="Dark List Accent 2" w:semiHidden="0" w:uiPriority="65" w:unhideWhenUsed="0"/>
-    <w:lsdException w:name="Colorful Shading Accent 2" w:semiHidden="0" w:uiPriority="66" w:unhideWhenUsed="0"/>
-    <w:lsdException w:name="Colorful List Accent 2" w:semiHidden="0" w:uiPriority="67" w:unhideWhenUsed="0"/>
-    <w:lsdException w:name="Colorful Grid Accent 2" w:semiHidden="0" w:uiPriority="68" w:unhideWhenUsed="0"/>
-    <w:lsdException w:name="Light Shading Accent 3" w:semiHidden="0" w:uiPriority="69" w:unhideWhenUsed="0"/>
-    <w:lsdException w:name="Light List Accent 3" w:semiHidden="0" w:uiPriority="70" w:unhideWhenUsed="0"/>
-    <w:lsdException w:name="Light Grid Accent 3" w:semiHidden="0" w:uiPriority="71" w:unhideWhenUsed="0"/>
-    <w:lsdException w:name="Medium Shading 1 Accent 3" w:semiHidden="0" w:uiPriority="72" w:unhideWhenUsed="0"/>
-    <w:lsdException w:name="Medium Shading 2 Accent 3" w:semiHidden="0" w:uiPriority="73" w:unhideWhenUsed="0"/>
-    <w:lsdException w:name="Medium List 1 Accent 3" w:semiHidden="0" w:uiPriority="60" w:unhideWhenUsed="0"/>
-    <w:lsdException w:name="Medium List 2 Accent 3" w:semiHidden="0" w:uiPriority="61" w:unhideWhenUsed="0"/>
-    <w:lsdException w:name="Medium Grid 1 Accent 3" w:semiHidden="0" w:uiPriority="62" w:unhideWhenUsed="0"/>
-    <w:lsdException w:name="Medium Grid 2 Accent 3" w:semiHidden="0" w:uiPriority="63" w:unhideWhenUsed="0"/>
-    <w:lsdException w:name="Medium Grid 3 Accent 3" w:semiHidden="0" w:uiPriority="64" w:unhideWhenUsed="0"/>
-    <w:lsdException w:name="Dark List Accent 3" w:semiHidden="0" w:uiPriority="65" w:unhideWhenUsed="0"/>
-    <w:lsdException w:name="Colorful Shading Accent 3" w:semiHidden="0" w:uiPriority="66" w:unhideWhenUsed="0"/>
-    <w:lsdException w:name="Colorful List Accent 3" w:semiHidden="0" w:uiPriority="67" w:unhideWhenUsed="0"/>
-    <w:lsdException w:name="Colorful Grid Accent 3" w:semiHidden="0" w:uiPriority="68" w:unhideWhenUsed="0"/>
-    <w:lsdException w:name="Light Shading Accent 4" w:semiHidden="0" w:uiPriority="69" w:unhideWhenUsed="0"/>
-    <w:lsdException w:name="Light List Accent 4" w:semiHidden="0" w:uiPriority="70" w:unhideWhenUsed="0"/>
-    <w:lsdException w:name="Light Grid Accent 4" w:semiHidden="0" w:uiPriority="71" w:unhideWhenUsed="0"/>
-    <w:lsdException w:name="Medium Shading 1 Accent 4" w:semiHidden="0" w:uiPriority="72" w:unhideWhenUsed="0"/>
-    <w:lsdException w:name="Medium Shading 2 Accent 4" w:semiHidden="0" w:uiPriority="73" w:unhideWhenUsed="0"/>
-    <w:lsdException w:name="Medium List 1 Accent 4" w:semiHidden="0" w:uiPriority="60" w:unhideWhenUsed="0"/>
-    <w:lsdException w:name="Medium List 2 Accent 4" w:semiHidden="0" w:uiPriority="61" w:unhideWhenUsed="0"/>
-    <w:lsdException w:name="Medium Grid 1 Accent 4" w:semiHidden="0" w:uiPriority="62" w:unhideWhenUsed="0"/>
-    <w:lsdException w:name="Medium Grid 2 Accent 4" w:semiHidden="0" w:uiPriority="63" w:unhideWhenUsed="0"/>
-    <w:lsdException w:name="Medium Grid 3 Accent 4" w:semiHidden="0" w:uiPriority="64" w:unhideWhenUsed="0"/>
-    <w:lsdException w:name="Dark List Accent 4" w:semiHidden="0" w:uiPriority="65" w:unhideWhenUsed="0"/>
-    <w:lsdException w:name="Colorful Shading Accent 4" w:semiHidden="0" w:uiPriority="66" w:unhideWhenUsed="0"/>
-    <w:lsdException w:name="Colorful List Accent 4" w:semiHidden="0" w:uiPriority="67" w:unhideWhenUsed="0"/>
-    <w:lsdException w:name="Colorful Grid Accent 4" w:semiHidden="0" w:uiPriority="68" w:unhideWhenUsed="0"/>
-    <w:lsdException w:name="Light Shading Accent 5" w:semiHidden="0" w:uiPriority="69" w:unhideWhenUsed="0"/>
-    <w:lsdException w:name="Light List Accent 5" w:semiHidden="0" w:uiPriority="70" w:unhideWhenUsed="0"/>
-    <w:lsdException w:name="Light Grid Accent 5" w:semiHidden="0" w:uiPriority="71" w:unhideWhenUsed="0"/>
-    <w:lsdException w:name="Medium Shading 1 Accent 5" w:semiHidden="0" w:uiPriority="72" w:unhideWhenUsed="0"/>
-    <w:lsdException w:name="Medium Shading 2 Accent 5" w:semiHidden="0" w:uiPriority="73" w:unhideWhenUsed="0"/>
-    <w:lsdException w:name="Medium List 1 Accent 5" w:semiHidden="0" w:uiPriority="60" w:unhideWhenUsed="0"/>
-    <w:lsdException w:name="Medium List 2 Accent 5" w:semiHidden="0" w:uiPriority="61" w:unhideWhenUsed="0"/>
-    <w:lsdException w:name="Medium Grid 1 Accent 5" w:semiHidden="0" w:uiPriority="62" w:unhideWhenUsed="0"/>
-    <w:lsdException w:name="Medium Grid 2 Accent 5" w:semiHidden="0" w:uiPriority="63" w:unhideWhenUsed="0"/>
-    <w:lsdException w:name="Medium Grid 3 Accent 5" w:semiHidden="0" w:uiPriority="64" w:unhideWhenUsed="0"/>
-    <w:lsdException w:name="Dark List Accent 5" w:semiHidden="0" w:uiPriority="65" w:unhideWhenUsed="0"/>
-    <w:lsdException w:name="Colorful Shading Accent 5" w:semiHidden="0" w:uiPriority="66" w:unhideWhenUsed="0"/>
-    <w:lsdException w:name="Colorful List Accent 5" w:semiHidden="0" w:uiPriority="67" w:unhideWhenUsed="0"/>
-    <w:lsdException w:name="Colorful Grid Accent 5" w:semiHidden="0" w:uiPriority="68" w:unhideWhenUsed="0"/>
-    <w:lsdException w:name="Light Shading Accent 6" w:semiHidden="0" w:uiPriority="69" w:unhideWhenUsed="0"/>
-    <w:lsdException w:name="Light List Accent 6" w:semiHidden="0" w:uiPriority="70" w:unhideWhenUsed="0"/>
-    <w:lsdException w:name="Light Grid Accent 6" w:semiHidden="0" w:uiPriority="71" w:unhideWhenUsed="0"/>
-    <w:lsdException w:name="Medium Shading 1 Accent 6" w:semiHidden="0" w:uiPriority="72" w:unhideWhenUsed="0"/>
-    <w:lsdException w:name="Medium Shading 2 Accent 6" w:semiHidden="0" w:uiPriority="73" w:unhideWhenUsed="0"/>
-    <w:lsdException w:name="Medium List 1 Accent 6" w:semiHidden="0" w:uiPriority="19" w:unhideWhenUsed="0" w:qFormat="1"/>
-    <w:lsdException w:name="Medium List 2 Accent 6" w:semiHidden="0" w:uiPriority="21" w:unhideWhenUsed="0" w:qFormat="1"/>
-    <w:lsdException w:name="Medium Grid 1 Accent 6" w:semiHidden="0" w:uiPriority="31" w:unhideWhenUsed="0" w:qFormat="1"/>
-    <w:lsdException w:name="Medium Grid 2 Accent 6" w:semiHidden="0" w:uiPriority="32" w:unhideWhenUsed="0" w:qFormat="1"/>
-    <w:lsdException w:name="Medium Grid 3 Accent 6" w:semiHidden="0" w:uiPriority="33" w:unhideWhenUsed="0" w:qFormat="1"/>
-    <w:lsdException w:name="Dark List Accent 6" w:semiHidden="0" w:uiPriority="37" w:unhideWhenUsed="0"/>
-    <w:lsdException w:name="Colorful Shading Accent 6" w:semiHidden="0" w:uiPriority="39" w:unhideWhenUsed="0" w:qFormat="1"/>
-    <w:lsdException w:name="Colorful List Accent 6" w:semiHidden="0" w:uiPriority="72" w:unhideWhenUsed="0"/>
-    <w:lsdException w:name="Colorful Grid Accent 6" w:semiHidden="0" w:uiPriority="73" w:unhideWhenUsed="0"/>
-    <w:lsdException w:name="Subtle Emphasis" w:semiHidden="0" w:uiPriority="19" w:unhideWhenUsed="0" w:qFormat="1"/>
-    <w:lsdException w:name="Intense Emphasis" w:semiHidden="0" w:uiPriority="21" w:unhideWhenUsed="0" w:qFormat="1"/>
-    <w:lsdException w:name="Subtle Reference" w:semiHidden="0" w:uiPriority="31" w:unhideWhenUsed="0" w:qFormat="1"/>
-    <w:lsdException w:name="Intense Reference" w:semiHidden="0" w:uiPriority="32" w:unhideWhenUsed="0" w:qFormat="1"/>
-    <w:lsdException w:name="Book Title" w:semiHidden="0" w:uiPriority="33" w:unhideWhenUsed="0" w:qFormat="1"/>
-    <w:lsdException w:name="Bibliography" w:uiPriority="37"/>
-    <w:lsdException w:name="TOC Heading" w:uiPriority="39" w:qFormat="1"/>
-  </w:latentStyles>
-  <w:style w:type="paragraph" w:default="1" w:styleId="Standard">
-    <w:name w:val="Normal"/>
-    <w:qFormat/>
-    <w:rsid w:val="00286827"/>
-    <w:pPr>
-      <w:spacing w:after="120" w:line="244" w:lineRule="atLeast"/>
-    </w:pPr>
-    <w:rPr>
-      <w:sz w:val="19"/>
-      <w:lang w:val="de-CH" w:eastAsia="en-US"/>
-    </w:rPr>
-  </w:style>
-  <w:style w:type="paragraph" w:styleId="berschrift1">
-    <w:name w:val="heading 1"/>
-    <w:basedOn w:val="Standard"/>
-    <w:next w:val="Standard"/>
-    <w:link w:val="berschrift1Zchn"/>
-    <w:qFormat/>
-    <w:rsid w:val="00E60458"/>
-    <w:pPr>
-      <w:keepNext/>
-      <w:keepLines/>
-      <w:numPr>
-        <w:numId w:val="14"/>
-      </w:numPr>
-      <w:tabs>
-        <w:tab w:val="left" w:pos="567"/>
-        <w:tab w:val="left" w:pos="794"/>
-      </w:tabs>
-      <w:spacing w:before="360" w:after="240" w:line="336" w:lineRule="atLeast"/>
-      <w:outlineLvl w:val="0"/>
-    </w:pPr>
-    <w:rPr>
-      <w:rFonts w:eastAsia="Times New Roman"/>
-      <w:bCs/>
-      <w:sz w:val="28"/>
-      <w:szCs w:val="28"/>
-    </w:rPr>
-  </w:style>
-  <w:style w:type="paragraph" w:styleId="berschrift2">
-    <w:name w:val="heading 2"/>
-    <w:basedOn w:val="Standard"/>
-    <w:next w:val="Standard"/>
-    <w:link w:val="berschrift2Zchn"/>
-    <w:qFormat/>
-    <w:rsid w:val="00E60458"/>
-    <w:pPr>
-      <w:keepNext/>
-      <w:keepLines/>
-      <w:numPr>
-        <w:ilvl w:val="1"/>
-        <w:numId w:val="14"/>
-      </w:numPr>
-      <w:tabs>
-        <w:tab w:val="left" w:pos="567"/>
-        <w:tab w:val="left" w:pos="794"/>
-      </w:tabs>
-      <w:spacing w:before="360"/>
-      <w:ind w:left="454"/>
-      <w:outlineLvl w:val="1"/>
-    </w:pPr>
-    <w:rPr>
-      <w:rFonts w:eastAsia="Times New Roman"/>
-      <w:b/>
-      <w:bCs/>
-      <w:szCs w:val="26"/>
-    </w:rPr>
-  </w:style>
-  <w:style w:type="paragraph" w:styleId="berschrift3">
-    <w:name w:val="heading 3"/>
-    <w:basedOn w:val="Standard"/>
-    <w:next w:val="Standard"/>
-    <w:qFormat/>
-    <w:rsid w:val="00E60458"/>
-    <w:pPr>
-      <w:keepNext/>
-      <w:numPr>
-        <w:ilvl w:val="2"/>
-        <w:numId w:val="14"/>
-      </w:numPr>
-      <w:spacing w:before="360"/>
-      <w:outlineLvl w:val="2"/>
-    </w:pPr>
-    <w:rPr>
-      <w:rFonts w:cs="Arial"/>
-      <w:b/>
-      <w:bCs/>
-      <w:szCs w:val="26"/>
-    </w:rPr>
-  </w:style>
-  <w:style w:type="paragraph" w:styleId="berschrift4">
-    <w:name w:val="heading 4"/>
-    <w:basedOn w:val="Standard"/>
-    <w:next w:val="Standard"/>
-    <w:qFormat/>
-    <w:rsid w:val="00E60458"/>
-    <w:pPr>
-      <w:keepNext/>
-      <w:numPr>
-        <w:ilvl w:val="3"/>
-        <w:numId w:val="14"/>
-      </w:numPr>
-      <w:spacing w:before="360"/>
-      <w:outlineLvl w:val="3"/>
-    </w:pPr>
-    <w:rPr>
-      <w:b/>
-      <w:bCs/>
-      <w:szCs w:val="28"/>
-    </w:rPr>
-  </w:style>
-  <w:style w:type="paragraph" w:styleId="berschrift5">
-    <w:name w:val="heading 5"/>
-    <w:basedOn w:val="Standard"/>
-    <w:next w:val="Standard"/>
-    <w:qFormat/>
-    <w:rsid w:val="00E60458"/>
-    <w:pPr>
-      <w:numPr>
-        <w:ilvl w:val="4"/>
-        <w:numId w:val="14"/>
-      </w:numPr>
-      <w:spacing w:before="360"/>
-      <w:outlineLvl w:val="4"/>
-    </w:pPr>
-    <w:rPr>
-      <w:b/>
-      <w:bCs/>
-      <w:iCs/>
-      <w:szCs w:val="26"/>
-    </w:rPr>
-  </w:style>
-  <w:style w:type="paragraph" w:styleId="berschrift6">
-    <w:name w:val="heading 6"/>
-    <w:basedOn w:val="Standard"/>
-    <w:next w:val="Standard"/>
-    <w:qFormat/>
-    <w:rsid w:val="00EC0B22"/>
-    <w:pPr>
-      <w:spacing w:before="360"/>
-      <w:outlineLvl w:val="5"/>
-    </w:pPr>
-    <w:rPr>
-      <w:rFonts w:cs="Lucida Sans"/>
-      <w:b/>
-      <w:bCs/>
-      <w:szCs w:val="19"/>
-    </w:rPr>
-  </w:style>
-  <w:style w:type="paragraph" w:styleId="berschrift7">
-    <w:name w:val="heading 7"/>
-    <w:basedOn w:val="Standard"/>
-    <w:next w:val="Standard"/>
-    <w:semiHidden/>
-    <w:qFormat/>
-    <w:rsid w:val="00E91B34"/>
-    <w:pPr>
-      <w:outlineLvl w:val="6"/>
-    </w:pPr>
-    <w:rPr>
-      <w:rFonts w:cs="Lucida Sans"/>
-      <w:szCs w:val="19"/>
-    </w:rPr>
-  </w:style>
-  <w:style w:type="character" w:default="1" w:styleId="Absatz-Standardschriftart">
-    <w:name w:val="Default Paragraph Font"/>
-    <w:uiPriority w:val="1"/>
-    <w:semiHidden/>
-    <w:unhideWhenUsed/>
-  </w:style>
-  <w:style w:type="table" w:default="1" w:styleId="NormaleTabelle">
-    <w:name w:val="Normal Table"/>
-    <w:uiPriority w:val="99"/>
-    <w:semiHidden/>
-    <w:unhideWhenUsed/>
-    <w:tblPr>
-      <w:tblInd w:w="0" w:type="dxa"/>
-      <w:tblCellMar>
-        <w:top w:w="0" w:type="dxa"/>
-        <w:left w:w="108" w:type="dxa"/>
-        <w:bottom w:w="0" w:type="dxa"/>
-        <w:right w:w="108" w:type="dxa"/>
-      </w:tblCellMar>
-    </w:tblPr>
-  </w:style>
-  <w:style w:type="numbering" w:default="1" w:styleId="KeineListe">
-    <w:name w:val="No List"/>
-    <w:uiPriority w:val="99"/>
-    <w:semiHidden/>
-    <w:unhideWhenUsed/>
-  </w:style>
-  <w:style w:type="character" w:customStyle="1" w:styleId="berschrift1Zchn">
-    <w:name w:val="Überschrift 1 Zchn"/>
-    <w:link w:val="berschrift1"/>
-    <w:rsid w:val="00E60458"/>
-    <w:rPr>
-      <w:rFonts w:eastAsia="Times New Roman"/>
-      <w:bCs/>
-      <w:sz w:val="28"/>
-      <w:szCs w:val="28"/>
-      <w:lang w:val="de-CH" w:eastAsia="en-US"/>
-    </w:rPr>
-  </w:style>
-  <w:style w:type="character" w:customStyle="1" w:styleId="berschrift2Zchn">
-    <w:name w:val="Überschrift 2 Zchn"/>
-    <w:link w:val="berschrift2"/>
-    <w:rsid w:val="00E60458"/>
-    <w:rPr>
-      <w:rFonts w:eastAsia="Times New Roman"/>
-      <w:b/>
-      <w:bCs/>
-      <w:sz w:val="19"/>
-      <w:szCs w:val="26"/>
-      <w:lang w:val="de-CH" w:eastAsia="en-US"/>
-    </w:rPr>
-  </w:style>
-  <w:style w:type="paragraph" w:styleId="Kopfzeile">
-    <w:name w:val="header"/>
-    <w:basedOn w:val="Standard"/>
-    <w:link w:val="KopfzeileZchn"/>
-    <w:uiPriority w:val="99"/>
-    <w:unhideWhenUsed/>
-    <w:rsid w:val="001F1B9C"/>
-    <w:pPr>
-      <w:tabs>
-        <w:tab w:val="center" w:pos="4536"/>
-        <w:tab w:val="right" w:pos="9072"/>
-      </w:tabs>
-      <w:spacing w:line="192" w:lineRule="exact"/>
-    </w:pPr>
-    <w:rPr>
-      <w:sz w:val="16"/>
-    </w:rPr>
-  </w:style>
-  <w:style w:type="character" w:customStyle="1" w:styleId="KopfzeileZchn">
-    <w:name w:val="Kopfzeile Zchn"/>
-    <w:link w:val="Kopfzeile"/>
-    <w:uiPriority w:val="99"/>
-    <w:rsid w:val="001F1B9C"/>
-    <w:rPr>
-      <w:sz w:val="16"/>
-    </w:rPr>
-  </w:style>
-  <w:style w:type="paragraph" w:styleId="Fuzeile">
-    <w:name w:val="footer"/>
-    <w:basedOn w:val="Standard"/>
-    <w:link w:val="FuzeileZchn"/>
-    <w:uiPriority w:val="99"/>
-    <w:unhideWhenUsed/>
-    <w:rsid w:val="003B1648"/>
-    <w:pPr>
-      <w:tabs>
-        <w:tab w:val="center" w:pos="4536"/>
-        <w:tab w:val="right" w:pos="9072"/>
-      </w:tabs>
-      <w:spacing w:line="240" w:lineRule="auto"/>
-    </w:pPr>
-    <w:rPr>
-      <w:color w:val="64849B"/>
-      <w:sz w:val="16"/>
-    </w:rPr>
-  </w:style>
-  <w:style w:type="character" w:customStyle="1" w:styleId="FuzeileZchn">
-    <w:name w:val="Fußzeile Zchn"/>
-    <w:link w:val="Fuzeile"/>
-    <w:uiPriority w:val="99"/>
-    <w:rsid w:val="003B1648"/>
-    <w:rPr>
-      <w:rFonts w:ascii="Lucida Sans" w:eastAsia="Lucida Sans" w:hAnsi="Lucida Sans"/>
-      <w:color w:val="64849B"/>
-      <w:sz w:val="16"/>
-      <w:lang w:val="de-CH" w:eastAsia="en-US" w:bidi="ar-SA"/>
-    </w:rPr>
-  </w:style>
-  <w:style w:type="table" w:styleId="Tabellenraster">
-    <w:name w:val="Table Grid"/>
-    <w:basedOn w:val="NormaleTabelle"/>
-    <w:uiPriority w:val="59"/>
-    <w:rsid w:val="001F1B9C"/>
-    <w:pPr>
-      <w:spacing w:line="244" w:lineRule="atLeast"/>
-    </w:pPr>
-    <w:rPr>
-      <w:sz w:val="19"/>
-    </w:rPr>
-    <w:tblPr>
-      <w:tblCellMar>
-        <w:left w:w="0" w:type="dxa"/>
-        <w:right w:w="0" w:type="dxa"/>
-      </w:tblCellMar>
-    </w:tblPr>
-  </w:style>
-  <w:style w:type="paragraph" w:customStyle="1" w:styleId="Absenderzeile">
-    <w:name w:val="Absenderzeile"/>
-    <w:basedOn w:val="Standard"/>
-    <w:rsid w:val="001F1B9C"/>
-    <w:pPr>
-      <w:spacing w:line="240" w:lineRule="auto"/>
-    </w:pPr>
-    <w:rPr>
-      <w:sz w:val="14"/>
-    </w:rPr>
-  </w:style>
-  <w:style w:type="paragraph" w:styleId="Titel">
-    <w:name w:val="Title"/>
-    <w:basedOn w:val="Standard"/>
-    <w:next w:val="Standard"/>
-    <w:link w:val="TitelZchn"/>
-    <w:uiPriority w:val="1"/>
-    <w:qFormat/>
-    <w:rsid w:val="009B18B4"/>
-    <w:pPr>
-      <w:spacing w:line="568" w:lineRule="atLeast"/>
-    </w:pPr>
-    <w:rPr>
-      <w:rFonts w:eastAsia="Times New Roman"/>
-      <w:color w:val="000000"/>
-      <w:spacing w:val="5"/>
-      <w:kern w:val="28"/>
-      <w:sz w:val="48"/>
-      <w:szCs w:val="52"/>
-    </w:rPr>
-  </w:style>
-  <w:style w:type="character" w:customStyle="1" w:styleId="TitelZchn">
-    <w:name w:val="Titel Zchn"/>
-    <w:link w:val="Titel"/>
-    <w:uiPriority w:val="1"/>
-    <w:rsid w:val="003779D0"/>
-    <w:rPr>
-      <w:rFonts w:eastAsia="Times New Roman"/>
-      <w:color w:val="000000"/>
-      <w:spacing w:val="5"/>
-      <w:kern w:val="28"/>
-      <w:sz w:val="48"/>
-      <w:szCs w:val="52"/>
-      <w:lang w:eastAsia="en-US"/>
-    </w:rPr>
-  </w:style>
-  <w:style w:type="paragraph" w:styleId="Untertitel">
-    <w:name w:val="Subtitle"/>
-    <w:basedOn w:val="Standard"/>
-    <w:uiPriority w:val="1"/>
-    <w:qFormat/>
-    <w:rsid w:val="0082554E"/>
-    <w:pPr>
-      <w:spacing w:before="260" w:line="320" w:lineRule="exact"/>
-      <w:outlineLvl w:val="1"/>
-    </w:pPr>
-    <w:rPr>
-      <w:rFonts w:cs="Arial"/>
-      <w:sz w:val="28"/>
-      <w:szCs w:val="24"/>
-    </w:rPr>
-  </w:style>
-  <w:style w:type="paragraph" w:customStyle="1" w:styleId="RefFusszeile">
-    <w:name w:val="Ref_Fusszeile"/>
-    <w:basedOn w:val="Fuzeile"/>
-    <w:uiPriority w:val="1"/>
-    <w:rsid w:val="003B1648"/>
-    <w:rPr>
-      <w:sz w:val="19"/>
-    </w:rPr>
-  </w:style>
-  <w:style w:type="paragraph" w:styleId="Verzeichnis1">
-    <w:name w:val="toc 1"/>
-    <w:basedOn w:val="Standard"/>
-    <w:next w:val="Standard"/>
-    <w:autoRedefine/>
-    <w:uiPriority w:val="39"/>
-    <w:rsid w:val="00FA7F32"/>
-    <w:pPr>
-      <w:pBdr>
-        <w:bottom w:val="single" w:sz="8" w:space="1" w:color="D0D0D0"/>
-        <w:between w:val="single" w:sz="8" w:space="1" w:color="D0D0D0"/>
-      </w:pBdr>
-      <w:tabs>
-        <w:tab w:val="left" w:pos="340"/>
-        <w:tab w:val="left" w:pos="567"/>
-        <w:tab w:val="left" w:pos="794"/>
-        <w:tab w:val="right" w:pos="9469"/>
-      </w:tabs>
-      <w:spacing w:line="200" w:lineRule="exact"/>
-    </w:pPr>
-    <w:rPr>
-      <w:lang w:val="fr-FR"/>
-    </w:rPr>
-  </w:style>
-  <w:style w:type="paragraph" w:styleId="Verzeichnis2">
-    <w:name w:val="toc 2"/>
-    <w:basedOn w:val="Standard"/>
-    <w:next w:val="Standard"/>
-    <w:autoRedefine/>
-    <w:uiPriority w:val="39"/>
-    <w:rsid w:val="00F825B4"/>
-    <w:pPr>
-      <w:pBdr>
-        <w:bottom w:val="single" w:sz="8" w:space="1" w:color="D0D0D0"/>
-        <w:between w:val="single" w:sz="8" w:space="1" w:color="D0D0D0"/>
-      </w:pBdr>
-      <w:tabs>
-        <w:tab w:val="right" w:pos="9469"/>
-      </w:tabs>
-      <w:spacing w:line="200" w:lineRule="exact"/>
-      <w:ind w:firstLine="340"/>
-    </w:pPr>
-  </w:style>
-  <w:style w:type="paragraph" w:styleId="Verzeichnis3">
-    <w:name w:val="toc 3"/>
-    <w:basedOn w:val="Standard"/>
-    <w:next w:val="Standard"/>
-    <w:autoRedefine/>
-    <w:uiPriority w:val="39"/>
-    <w:rsid w:val="00BF2D5F"/>
-    <w:pPr>
-      <w:pBdr>
-        <w:bottom w:val="single" w:sz="8" w:space="1" w:color="D0D0D0"/>
-        <w:between w:val="single" w:sz="8" w:space="1" w:color="D0D0D0"/>
-      </w:pBdr>
-      <w:spacing w:line="200" w:lineRule="exact"/>
-      <w:ind w:firstLine="567"/>
-    </w:pPr>
-  </w:style>
-  <w:style w:type="paragraph" w:styleId="Verzeichnis4">
-    <w:name w:val="toc 4"/>
-    <w:basedOn w:val="Standard"/>
-    <w:next w:val="Standard"/>
-    <w:autoRedefine/>
-    <w:uiPriority w:val="39"/>
-    <w:rsid w:val="00F825B4"/>
-    <w:pPr>
-      <w:pBdr>
-        <w:bottom w:val="single" w:sz="8" w:space="1" w:color="D0D0D0"/>
-        <w:between w:val="single" w:sz="8" w:space="1" w:color="D0D0D0"/>
-      </w:pBdr>
-      <w:tabs>
-        <w:tab w:val="right" w:pos="9469"/>
-      </w:tabs>
-      <w:spacing w:line="200" w:lineRule="exact"/>
-      <w:ind w:firstLine="794"/>
-    </w:pPr>
-  </w:style>
-  <w:style w:type="paragraph" w:styleId="Verzeichnis5">
-    <w:name w:val="toc 5"/>
-    <w:basedOn w:val="Standard"/>
-    <w:next w:val="Standard"/>
-    <w:autoRedefine/>
-    <w:uiPriority w:val="39"/>
-    <w:rsid w:val="00BF2D5F"/>
-    <w:pPr>
-      <w:pBdr>
-        <w:bottom w:val="single" w:sz="8" w:space="1" w:color="D0D0D0"/>
-        <w:between w:val="single" w:sz="8" w:space="1" w:color="D0D0D0"/>
-      </w:pBdr>
-      <w:spacing w:line="200" w:lineRule="exact"/>
-      <w:ind w:firstLine="1021"/>
-    </w:pPr>
-  </w:style>
-  <w:style w:type="paragraph" w:customStyle="1" w:styleId="Inhaltsverzeichnis">
-    <w:name w:val="Inhaltsverzeichnis"/>
-    <w:basedOn w:val="Untertitel"/>
-    <w:rsid w:val="00796682"/>
-    <w:pPr>
-      <w:spacing w:line="280" w:lineRule="atLeast"/>
-    </w:pPr>
-  </w:style>
-  <w:style w:type="paragraph" w:customStyle="1" w:styleId="Nummerierung">
-    <w:name w:val="Nummerierung"/>
-    <w:basedOn w:val="Standard"/>
-    <w:rsid w:val="005F7206"/>
-    <w:pPr>
-      <w:numPr>
-        <w:numId w:val="26"/>
-      </w:numPr>
-      <w:jc w:val="both"/>
-    </w:pPr>
-  </w:style>
-  <w:style w:type="paragraph" w:styleId="Aufzhlungszeichen">
-    <w:name w:val="List Bullet"/>
-    <w:basedOn w:val="Standard"/>
-    <w:rsid w:val="00E9787C"/>
-    <w:pPr>
-      <w:numPr>
-        <w:numId w:val="1"/>
-      </w:numPr>
-    </w:pPr>
-  </w:style>
-  <w:style w:type="paragraph" w:styleId="Aufzhlungszeichen2">
-    <w:name w:val="List Bullet 2"/>
-    <w:basedOn w:val="Standard"/>
-    <w:rsid w:val="00E9787C"/>
-    <w:pPr>
-      <w:numPr>
-        <w:numId w:val="2"/>
-      </w:numPr>
-    </w:pPr>
-  </w:style>
-  <w:style w:type="paragraph" w:styleId="Aufzhlungszeichen3">
-    <w:name w:val="List Bullet 3"/>
-    <w:basedOn w:val="Standard"/>
-    <w:rsid w:val="00E9787C"/>
-    <w:pPr>
-      <w:numPr>
-        <w:numId w:val="3"/>
-      </w:numPr>
-    </w:pPr>
-  </w:style>
-  <w:style w:type="paragraph" w:styleId="Aufzhlungszeichen4">
-    <w:name w:val="List Bullet 4"/>
-    <w:basedOn w:val="Standard"/>
-    <w:rsid w:val="00E9787C"/>
-    <w:pPr>
-      <w:numPr>
-        <w:numId w:val="4"/>
-      </w:numPr>
-    </w:pPr>
-  </w:style>
-  <w:style w:type="paragraph" w:styleId="Aufzhlungszeichen5">
-    <w:name w:val="List Bullet 5"/>
-    <w:basedOn w:val="Standard"/>
-    <w:rsid w:val="00E9787C"/>
-    <w:pPr>
-      <w:numPr>
-        <w:numId w:val="5"/>
-      </w:numPr>
-    </w:pPr>
-  </w:style>
-  <w:style w:type="paragraph" w:styleId="Zitat">
-    <w:name w:val="Quote"/>
-    <w:basedOn w:val="Standard"/>
-    <w:next w:val="Standard"/>
-    <w:qFormat/>
-    <w:rsid w:val="00D37E22"/>
-    <w:pPr>
-      <w:spacing w:before="244" w:after="244"/>
-      <w:ind w:left="227" w:right="227"/>
-    </w:pPr>
-    <w:rPr>
-      <w:i/>
-    </w:rPr>
-  </w:style>
-  <w:style w:type="paragraph" w:styleId="Funotentext">
-    <w:name w:val="footnote text"/>
-    <w:basedOn w:val="Standard"/>
-    <w:semiHidden/>
-    <w:rsid w:val="00801CD9"/>
-    <w:pPr>
-      <w:tabs>
-        <w:tab w:val="left" w:pos="227"/>
-      </w:tabs>
-      <w:spacing w:line="240" w:lineRule="auto"/>
-      <w:ind w:left="227" w:hanging="227"/>
-    </w:pPr>
-    <w:rPr>
-      <w:sz w:val="16"/>
-    </w:rPr>
-  </w:style>
-  <w:style w:type="character" w:styleId="Funotenzeichen">
-    <w:name w:val="footnote reference"/>
-    <w:semiHidden/>
-    <w:rsid w:val="00556E27"/>
-    <w:rPr>
-      <w:vertAlign w:val="superscript"/>
-    </w:rPr>
-  </w:style>
-  <w:style w:type="paragraph" w:customStyle="1" w:styleId="Legende">
-    <w:name w:val="Legende"/>
-    <w:basedOn w:val="Standard"/>
-    <w:semiHidden/>
-    <w:rsid w:val="006254BF"/>
-    <w:rPr>
-      <w:sz w:val="16"/>
-    </w:rPr>
-  </w:style>
-  <w:style w:type="paragraph" w:customStyle="1" w:styleId="Verzeichnis">
-    <w:name w:val="Verzeichnis"/>
-    <w:basedOn w:val="Standard"/>
-    <w:qFormat/>
-    <w:rsid w:val="00E43329"/>
-    <w:pPr>
-      <w:pBdr>
-        <w:bottom w:val="single" w:sz="8" w:space="1" w:color="C8C8C8"/>
-        <w:between w:val="single" w:sz="8" w:space="1" w:color="C8C8C8"/>
-      </w:pBdr>
-      <w:tabs>
-        <w:tab w:val="right" w:pos="9469"/>
-      </w:tabs>
-    </w:pPr>
-  </w:style>
-  <w:style w:type="paragraph" w:styleId="Dokumentstruktur">
-    <w:name w:val="Document Map"/>
-    <w:basedOn w:val="Standard"/>
-    <w:semiHidden/>
-    <w:rsid w:val="00003CF0"/>
-    <w:pPr>
-      <w:shd w:val="clear" w:color="auto" w:fill="000080"/>
-    </w:pPr>
-    <w:rPr>
-      <w:rFonts w:ascii="Tahoma" w:hAnsi="Tahoma" w:cs="Tahoma"/>
-      <w:sz w:val="20"/>
-    </w:rPr>
-  </w:style>
-  <w:style w:type="paragraph" w:styleId="Beschriftung">
-    <w:name w:val="caption"/>
-    <w:basedOn w:val="Standard"/>
-    <w:next w:val="Standard"/>
-    <w:qFormat/>
-    <w:rsid w:val="001E6E95"/>
-    <w:pPr>
-      <w:spacing w:before="120" w:after="240"/>
-    </w:pPr>
-    <w:rPr>
-      <w:bCs/>
-      <w:sz w:val="16"/>
-    </w:rPr>
-  </w:style>
-  <w:style w:type="table" w:customStyle="1" w:styleId="TabelleBFH">
-    <w:name w:val="Tabelle_BFH"/>
-    <w:basedOn w:val="NormaleTabelle"/>
-    <w:rsid w:val="00D22D1B"/>
-    <w:pPr>
-      <w:spacing w:line="240" w:lineRule="atLeast"/>
-    </w:pPr>
-    <w:rPr>
-      <w:sz w:val="19"/>
-    </w:rPr>
-    <w:tblPr>
-      <w:tblInd w:w="85" w:type="dxa"/>
-      <w:tblBorders>
-        <w:top w:val="single" w:sz="8" w:space="0" w:color="FFFFFF"/>
-        <w:left w:val="single" w:sz="8" w:space="0" w:color="FFFFFF"/>
-        <w:bottom w:val="single" w:sz="8" w:space="0" w:color="FFFFFF"/>
-        <w:right w:val="single" w:sz="8" w:space="0" w:color="FFFFFF"/>
-        <w:insideH w:val="single" w:sz="8" w:space="0" w:color="FFFFFF"/>
-        <w:insideV w:val="single" w:sz="8" w:space="0" w:color="FFFFFF"/>
-      </w:tblBorders>
-      <w:tblCellMar>
-        <w:top w:w="40" w:type="dxa"/>
-        <w:left w:w="85" w:type="dxa"/>
-        <w:bottom w:w="40" w:type="dxa"/>
-        <w:right w:w="85" w:type="dxa"/>
-      </w:tblCellMar>
-    </w:tblPr>
-    <w:tcPr>
-      <w:shd w:val="clear" w:color="auto" w:fill="E6E6E6"/>
-    </w:tcPr>
-    <w:tblStylePr w:type="firstRow">
-      <w:rPr>
-        <w:b/>
-        <w:sz w:val="19"/>
-      </w:rPr>
-      <w:tblPr/>
-      <w:tcPr>
-        <w:tcBorders>
-          <w:top w:val="nil"/>
-          <w:left w:val="nil"/>
-          <w:bottom w:val="nil"/>
-          <w:right w:val="nil"/>
-          <w:insideH w:val="nil"/>
-          <w:insideV w:val="nil"/>
-        </w:tcBorders>
-        <w:shd w:val="clear" w:color="auto" w:fill="A6A6A6"/>
-      </w:tcPr>
-    </w:tblStylePr>
-  </w:style>
-  <w:style w:type="paragraph" w:styleId="Abbildungsverzeichnis">
-    <w:name w:val="table of figures"/>
-    <w:basedOn w:val="Standard"/>
-    <w:next w:val="Standard"/>
-    <w:uiPriority w:val="99"/>
-    <w:unhideWhenUsed/>
-    <w:rsid w:val="006F7567"/>
-    <w:pPr>
-      <w:pBdr>
-        <w:bottom w:val="single" w:sz="8" w:space="1" w:color="C8C8C8"/>
-        <w:between w:val="single" w:sz="8" w:space="1" w:color="C8C8C8"/>
-      </w:pBdr>
-    </w:pPr>
-  </w:style>
-  <w:style w:type="paragraph" w:styleId="Sprechblasentext">
-    <w:name w:val="Balloon Text"/>
-    <w:basedOn w:val="Standard"/>
-    <w:link w:val="SprechblasentextZchn"/>
-    <w:uiPriority w:val="99"/>
-    <w:semiHidden/>
-    <w:unhideWhenUsed/>
-    <w:rsid w:val="006F7567"/>
-    <w:pPr>
-      <w:spacing w:line="240" w:lineRule="auto"/>
-    </w:pPr>
-    <w:rPr>
-      <w:rFonts w:ascii="Tahoma" w:hAnsi="Tahoma" w:cs="Tahoma"/>
-      <w:sz w:val="16"/>
-      <w:szCs w:val="16"/>
-    </w:rPr>
-  </w:style>
-  <w:style w:type="character" w:customStyle="1" w:styleId="SprechblasentextZchn">
-    <w:name w:val="Sprechblasentext Zchn"/>
-    <w:link w:val="Sprechblasentext"/>
-    <w:uiPriority w:val="99"/>
-    <w:semiHidden/>
-    <w:rsid w:val="006F7567"/>
-    <w:rPr>
-      <w:rFonts w:ascii="Tahoma" w:hAnsi="Tahoma" w:cs="Tahoma"/>
-      <w:sz w:val="16"/>
-      <w:szCs w:val="16"/>
-      <w:lang w:eastAsia="en-US"/>
-    </w:rPr>
-  </w:style>
-  <w:style w:type="character" w:styleId="Hyperlink">
-    <w:name w:val="Hyperlink"/>
-    <w:uiPriority w:val="99"/>
-    <w:unhideWhenUsed/>
-    <w:rsid w:val="00EC0B22"/>
-    <w:rPr>
-      <w:color w:val="0000FF"/>
-      <w:u w:val="single"/>
-    </w:rPr>
-  </w:style>
-  <w:style w:type="paragraph" w:styleId="Verzeichnis6">
-    <w:name w:val="toc 6"/>
-    <w:basedOn w:val="Standard"/>
-    <w:next w:val="Standard"/>
-    <w:autoRedefine/>
-    <w:uiPriority w:val="39"/>
-    <w:unhideWhenUsed/>
-    <w:rsid w:val="0013507D"/>
-    <w:pPr>
-      <w:ind w:left="950"/>
-    </w:pPr>
-  </w:style>
-  <w:style w:type="paragraph" w:styleId="Verzeichnis7">
-    <w:name w:val="toc 7"/>
-    <w:basedOn w:val="Standard"/>
-    <w:next w:val="Standard"/>
-    <w:autoRedefine/>
-    <w:uiPriority w:val="39"/>
-    <w:unhideWhenUsed/>
-    <w:rsid w:val="0013507D"/>
-    <w:pPr>
-      <w:ind w:left="1140"/>
-    </w:pPr>
-  </w:style>
-  <w:style w:type="paragraph" w:styleId="Verzeichnis8">
-    <w:name w:val="toc 8"/>
-    <w:basedOn w:val="Standard"/>
-    <w:next w:val="Standard"/>
-    <w:autoRedefine/>
-    <w:uiPriority w:val="39"/>
-    <w:unhideWhenUsed/>
-    <w:rsid w:val="0013507D"/>
-    <w:pPr>
-      <w:ind w:left="1330"/>
-    </w:pPr>
-  </w:style>
-  <w:style w:type="paragraph" w:styleId="Verzeichnis9">
-    <w:name w:val="toc 9"/>
-    <w:basedOn w:val="Standard"/>
-    <w:autoRedefine/>
-    <w:uiPriority w:val="39"/>
-    <w:unhideWhenUsed/>
-    <w:qFormat/>
-    <w:rsid w:val="009F73C8"/>
-    <w:pPr>
-      <w:numPr>
-        <w:numId w:val="33"/>
-      </w:numPr>
-    </w:pPr>
-    <w:rPr>
-      <w:i/>
-    </w:rPr>
-  </w:style>
-  <w:style w:type="paragraph" w:styleId="Endnotentext">
-    <w:name w:val="endnote text"/>
-    <w:basedOn w:val="Standard"/>
-    <w:link w:val="EndnotentextZchn"/>
-    <w:uiPriority w:val="99"/>
-    <w:unhideWhenUsed/>
-    <w:rsid w:val="00FD58FA"/>
-    <w:pPr>
-      <w:spacing w:after="0" w:line="240" w:lineRule="auto"/>
-    </w:pPr>
-    <w:rPr>
-      <w:sz w:val="24"/>
-      <w:szCs w:val="24"/>
-    </w:rPr>
-  </w:style>
-  <w:style w:type="character" w:customStyle="1" w:styleId="EndnotentextZchn">
-    <w:name w:val="Endnotentext Zchn"/>
-    <w:basedOn w:val="Absatz-Standardschriftart"/>
-    <w:link w:val="Endnotentext"/>
-    <w:uiPriority w:val="99"/>
-    <w:rsid w:val="00FD58FA"/>
-    <w:rPr>
-      <w:sz w:val="24"/>
-      <w:szCs w:val="24"/>
-      <w:lang w:val="de-CH" w:eastAsia="en-US"/>
-    </w:rPr>
-  </w:style>
-  <w:style w:type="character" w:styleId="Endnotenzeichen">
-    <w:name w:val="endnote reference"/>
-    <w:basedOn w:val="Absatz-Standardschriftart"/>
-    <w:uiPriority w:val="99"/>
-    <w:unhideWhenUsed/>
-    <w:rsid w:val="00FD58FA"/>
-    <w:rPr>
-      <w:vertAlign w:val="superscript"/>
-    </w:rPr>
-  </w:style>
-  <w:style w:type="character" w:styleId="BesuchterHyperlink">
+  <w:style w:type="character" w:styleId="BesuchterLink">
     <w:name w:val="FollowedHyperlink"/>
     <w:basedOn w:val="Absatz-Standardschriftart"/>
     <w:uiPriority w:val="99"/>
@@ -9821,7 +9216,7 @@
 </file>
 
 <file path=customXml/itemProps1.xml><?xml version="1.0" encoding="utf-8"?>
-<ds:datastoreItem xmlns:ds="http://schemas.openxmlformats.org/officeDocument/2006/customXml" ds:itemID="{15F1778E-CFB8-4E47-AB51-4098A9251873}">
+<ds:datastoreItem xmlns:ds="http://schemas.openxmlformats.org/officeDocument/2006/customXml" ds:itemID="{17B431B9-CCE8-4B9C-892F-BD70E5B3C4FC}">
   <ds:schemaRefs>
     <ds:schemaRef ds:uri="http://schemas.openxmlformats.org/officeDocument/2006/bibliography"/>
   </ds:schemaRefs>

</xml_diff>